<commit_message>
Ajout des TP1 et 2 en java file + executable TP3 + MAJ .docx
</commit_message>
<xml_diff>
--- a/train/IUT_TD_TP_2015.docx
+++ b/train/IUT_TD_TP_2015.docx
@@ -13,7 +13,6 @@
           <w:docPartUnique/>
         </w:docPartObj>
       </w:sdtPr>
-      <w:sdtEndPr/>
       <w:sdtContent>
         <w:p>
           <w:pPr>
@@ -368,7 +367,6 @@
                                   <w:dataBinding w:prefixMappings="xmlns:ns0='http://purl.org/dc/elements/1.1/' xmlns:ns1='http://schemas.openxmlformats.org/package/2006/metadata/core-properties' " w:xpath="/ns1:coreProperties[1]/ns0:creator[1]" w:storeItemID="{6C3C8BC8-F283-45AE-878A-BAB7291924A1}"/>
                                   <w:text/>
                                 </w:sdtPr>
-                                <w:sdtEndPr/>
                                 <w:sdtContent>
                                   <w:p>
                                     <w:pPr>
@@ -415,7 +413,6 @@
                                     <w:dataBinding w:prefixMappings="xmlns:ns0='http://schemas.microsoft.com/office/2006/coverPageProps' " w:xpath="/ns0:CoverPageProperties[1]/ns0:CompanyEmail[1]" w:storeItemID="{55AF091B-3C7A-41E3-B477-F2FDAA23CFDA}"/>
                                     <w:text/>
                                   </w:sdtPr>
-                                  <w:sdtEndPr/>
                                   <w:sdtContent>
                                     <w:r>
                                       <w:rPr>
@@ -661,7 +658,6 @@
                                     <w:dataBinding w:prefixMappings="xmlns:ns0='http://purl.org/dc/elements/1.1/' xmlns:ns1='http://schemas.openxmlformats.org/package/2006/metadata/core-properties' " w:xpath="/ns1:coreProperties[1]/ns0:subject[1]" w:storeItemID="{6C3C8BC8-F283-45AE-878A-BAB7291924A1}"/>
                                     <w:text/>
                                   </w:sdtPr>
-                                  <w:sdtEndPr/>
                                   <w:sdtContent>
                                     <w:r>
                                       <w:rPr>
@@ -1067,11 +1063,7 @@
               </mc:Choice>
               <mc:Fallback>
                 <w:pict>
-                  <v:shapetype w14:anchorId="7356C6FB" id="_x0000_t202" coordsize="21600,21600" o:spt="202" path="m,l,21600r21600,l21600,xe">
-                    <v:stroke joinstyle="miter"/>
-                    <v:path gradientshapeok="t" o:connecttype="rect"/>
-                  </v:shapetype>
-                  <v:shape id="Zone de texte 154" o:spid="_x0000_s1027" type="#_x0000_t202" style="position:absolute;margin-left:17.3pt;margin-top:154.95pt;width:8in;height:533.35pt;z-index:251661312;visibility:visible;mso-wrap-style:square;mso-width-percent:941;mso-height-percent:0;mso-wrap-distance-left:9pt;mso-wrap-distance-top:0;mso-wrap-distance-right:9pt;mso-wrap-distance-bottom:0;mso-position-horizontal:absolute;mso-position-horizontal-relative:page;mso-position-vertical:absolute;mso-position-vertical-relative:page;mso-width-percent:941;mso-height-percent:0;mso-width-relative:page;mso-height-relative:page;v-text-anchor:bottom" o:gfxdata="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" filled="f" stroked="f" strokeweight=".5pt">
+                  <v:shape w14:anchorId="7356C6FB" id="Zone de texte 154" o:spid="_x0000_s1027" type="#_x0000_t202" style="position:absolute;margin-left:17.3pt;margin-top:154.95pt;width:8in;height:533.35pt;z-index:251661312;visibility:visible;mso-wrap-style:square;mso-width-percent:941;mso-height-percent:0;mso-wrap-distance-left:9pt;mso-wrap-distance-top:0;mso-wrap-distance-right:9pt;mso-wrap-distance-bottom:0;mso-position-horizontal:absolute;mso-position-horizontal-relative:page;mso-position-vertical:absolute;mso-position-vertical-relative:page;mso-width-percent:941;mso-height-percent:0;mso-width-relative:page;mso-height-relative:page;v-text-anchor:bottom" o:gfxdata="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" filled="f" stroked="f" strokeweight=".5pt">
                     <v:textbox inset="126pt,0,54pt,0">
                       <w:txbxContent>
                         <w:p>
@@ -1120,7 +1112,6 @@
                               <w:dataBinding w:prefixMappings="xmlns:ns0='http://purl.org/dc/elements/1.1/' xmlns:ns1='http://schemas.openxmlformats.org/package/2006/metadata/core-properties' " w:xpath="/ns1:coreProperties[1]/ns0:subject[1]" w:storeItemID="{6C3C8BC8-F283-45AE-878A-BAB7291924A1}"/>
                               <w:text/>
                             </w:sdtPr>
-                            <w:sdtEndPr/>
                             <w:sdtContent>
                               <w:r>
                                 <w:rPr>
@@ -9262,23 +9253,44 @@
     <w:p>
       <w:pPr>
         <w:pStyle w:val="Titre3"/>
-      </w:pPr>
-      <w:r>
-        <w:t xml:space="preserve">-Remémoration de la création d’un </w:t>
+        <w:numPr>
+          <w:ilvl w:val="0"/>
+          <w:numId w:val="32"/>
+        </w:numPr>
+      </w:pPr>
+      <w:r>
+        <w:t xml:space="preserve">Comprendre que certaines fonctions sont déjà écrites notamment </w:t>
       </w:r>
       <w:proofErr w:type="spellStart"/>
-      <w:proofErr w:type="gramStart"/>
-      <w:r>
-        <w:t>JPanel</w:t>
+      <w:r>
+        <w:t>setMessage</w:t>
       </w:r>
       <w:proofErr w:type="spellEnd"/>
-      <w:r>
-        <w:t xml:space="preserve"> .</w:t>
-      </w:r>
-      <w:proofErr w:type="gramEnd"/>
-      <w:r>
-        <w:t xml:space="preserve"> Solution : Cours semestre 2</w:t>
-      </w:r>
+    </w:p>
+    <w:p>
+      <w:pPr>
+        <w:pStyle w:val="Paragraphedeliste"/>
+        <w:numPr>
+          <w:ilvl w:val="0"/>
+          <w:numId w:val="32"/>
+        </w:numPr>
+      </w:pPr>
+      <w:r>
+        <w:t xml:space="preserve">Comprendre qu’une collection est une </w:t>
+      </w:r>
+      <w:proofErr w:type="spellStart"/>
+      <w:r>
+        <w:t>array</w:t>
+      </w:r>
+      <w:proofErr w:type="spellEnd"/>
+      <w:r>
+        <w:t xml:space="preserve"> </w:t>
+      </w:r>
+      <w:proofErr w:type="spellStart"/>
+      <w:r>
+        <w:t>list</w:t>
+      </w:r>
+      <w:proofErr w:type="spellEnd"/>
     </w:p>
     <w:p>
       <w:pPr>
@@ -9842,100 +9854,145 @@
         </w:numPr>
       </w:pPr>
       <w:r>
-        <w:t>Création d’exceptions, découverte d’un produit livrable en .jar. (Principe assez similaire pour Visual Basic vu en semestre 2).</w:t>
-      </w:r>
-      <w:bookmarkStart w:id="22" w:name="_GoBack"/>
-      <w:bookmarkEnd w:id="22"/>
-      <w:r>
-        <w:t xml:space="preserve"> TP assez rapide.</w:t>
+        <w:t xml:space="preserve">Création d’exceptions, découverte d’un produit livrable en .jar. (Principe assez similaire pour Visual Basic vu en semestre 2). </w:t>
+      </w:r>
+      <w:proofErr w:type="spellStart"/>
+      <w:r>
+        <w:t>Logger</w:t>
+      </w:r>
+      <w:proofErr w:type="spellEnd"/>
+      <w:r>
+        <w:t xml:space="preserve"> et internationalisation</w:t>
+      </w:r>
+      <w:r>
+        <w:t>.</w:t>
+      </w:r>
+      <w:r>
+        <w:t xml:space="preserve"> </w:t>
       </w:r>
     </w:p>
     <w:p>
       <w:pPr>
         <w:pStyle w:val="Titre3"/>
       </w:pPr>
-      <w:bookmarkStart w:id="23" w:name="_Toc430965375"/>
+      <w:bookmarkStart w:id="22" w:name="_Toc430965375"/>
       <w:r>
         <w:t>Difficultés rencontrées</w:t>
       </w:r>
-      <w:bookmarkEnd w:id="23"/>
+      <w:bookmarkEnd w:id="22"/>
     </w:p>
     <w:p>
-      <w:r>
-        <w:t>Aucunes</w:t>
+      <w:pPr>
+        <w:pStyle w:val="Paragraphedeliste"/>
+        <w:numPr>
+          <w:ilvl w:val="0"/>
+          <w:numId w:val="31"/>
+        </w:numPr>
+      </w:pPr>
+      <w:r>
+        <w:t xml:space="preserve">Gestion des erreurs qui </w:t>
+      </w:r>
+      <w:proofErr w:type="spellStart"/>
+      <w:r>
+        <w:t>empèchent</w:t>
+      </w:r>
+      <w:proofErr w:type="spellEnd"/>
+      <w:r>
+        <w:t xml:space="preserve"> la création du .jar</w:t>
       </w:r>
     </w:p>
-    <w:p/>
-    <w:p/>
     <w:p>
       <w:pPr>
-        <w:pStyle w:val="Titre2"/>
-      </w:pPr>
+        <w:pStyle w:val="Paragraphedeliste"/>
+        <w:numPr>
+          <w:ilvl w:val="0"/>
+          <w:numId w:val="31"/>
+        </w:numPr>
+      </w:pPr>
+      <w:proofErr w:type="spellStart"/>
+      <w:r>
+        <w:t>Role</w:t>
+      </w:r>
+      <w:proofErr w:type="spellEnd"/>
+      <w:r>
+        <w:t xml:space="preserve"> des tests unitaires dans le programme</w:t>
+      </w:r>
     </w:p>
     <w:p/>
     <w:p>
-      <w:r>
-        <w:br w:type="page"/>
-      </w:r>
-    </w:p>
-    <w:p>
-      <w:pPr>
-        <w:pStyle w:val="Titre1"/>
-        <w:rPr>
-          <w:i/>
-          <w:noProof/>
-        </w:rPr>
-      </w:pPr>
-      <w:bookmarkStart w:id="24" w:name="_Toc430965376"/>
-      <w:r>
-        <w:rPr>
-          <w:noProof/>
-        </w:rPr>
-        <w:lastRenderedPageBreak/>
-        <w:t>TD/TP 3 –</w:t>
-      </w:r>
-      <w:r>
-        <w:rPr>
-          <w:noProof/>
-        </w:rPr>
-        <w:t xml:space="preserve"> Généricité, Collections &amp; </w:t>
-      </w:r>
-      <w:r>
-        <w:rPr>
-          <w:i/>
-          <w:noProof/>
-        </w:rPr>
-        <w:t>Design patterns</w:t>
-      </w:r>
-      <w:bookmarkEnd w:id="24"/>
+      <w:pPr>
+        <w:pStyle w:val="Titre2"/>
+      </w:pPr>
     </w:p>
     <w:p/>
     <w:p>
+      <w:r>
+        <w:br w:type="page"/>
+      </w:r>
+    </w:p>
+    <w:p>
+      <w:pPr>
+        <w:pStyle w:val="Titre1"/>
+        <w:rPr>
+          <w:i/>
+          <w:noProof/>
+        </w:rPr>
+      </w:pPr>
+      <w:bookmarkStart w:id="23" w:name="_Toc430965376"/>
+      <w:r>
+        <w:rPr>
+          <w:noProof/>
+        </w:rPr>
+        <w:lastRenderedPageBreak/>
+        <w:t>TD/TP 3 –</w:t>
+      </w:r>
+      <w:r>
+        <w:rPr>
+          <w:noProof/>
+        </w:rPr>
+        <w:t xml:space="preserve"> Généricité, Collections &amp; </w:t>
+      </w:r>
+      <w:r>
+        <w:rPr>
+          <w:i/>
+          <w:noProof/>
+        </w:rPr>
+        <w:t>Design patterns</w:t>
+      </w:r>
+      <w:bookmarkEnd w:id="23"/>
+    </w:p>
+    <w:p/>
+    <w:p>
       <w:pPr>
         <w:pStyle w:val="Titre2"/>
       </w:pPr>
-      <w:bookmarkStart w:id="25" w:name="_Toc430965377"/>
+      <w:bookmarkStart w:id="24" w:name="_Toc430965377"/>
       <w:r>
         <w:t>Exercices</w:t>
+      </w:r>
+      <w:bookmarkEnd w:id="24"/>
+    </w:p>
+    <w:p>
+      <w:pPr>
+        <w:pStyle w:val="Titre3"/>
+      </w:pPr>
+    </w:p>
+    <w:p>
+      <w:pPr>
+        <w:pStyle w:val="Titre3"/>
+      </w:pPr>
+      <w:bookmarkStart w:id="25" w:name="_Toc430965378"/>
+      <w:r>
+        <w:t>Exercice 0</w:t>
       </w:r>
       <w:bookmarkEnd w:id="25"/>
     </w:p>
     <w:p>
       <w:pPr>
-        <w:pStyle w:val="Titre3"/>
-      </w:pPr>
-    </w:p>
-    <w:p>
-      <w:pPr>
-        <w:pStyle w:val="Titre3"/>
-      </w:pPr>
-      <w:bookmarkStart w:id="26" w:name="_Toc430965378"/>
-      <w:r>
-        <w:t>Exercice 0</w:t>
-      </w:r>
-      <w:bookmarkEnd w:id="26"/>
-    </w:p>
-    <w:p>
+        <w:rPr>
+          <w:color w:val="FF0000"/>
+        </w:rPr>
+      </w:pPr>
       <w:r>
         <w:t xml:space="preserve">Pourquoi, dans le TP1, a-t-on créé un </w:t>
       </w:r>
@@ -9966,6 +10023,15 @@
       </w:r>
       <w:r>
         <w:t>?</w:t>
+      </w:r>
+      <w:r>
+        <w:t xml:space="preserve"> </w:t>
+      </w:r>
+      <w:r>
+        <w:rPr>
+          <w:color w:val="FF0000"/>
+        </w:rPr>
+        <w:t>Objet session n’existe qu’une seule fois</w:t>
       </w:r>
     </w:p>
     <w:p/>
@@ -9973,7 +10039,7 @@
       <w:pPr>
         <w:pStyle w:val="Titre3"/>
       </w:pPr>
-      <w:bookmarkStart w:id="27" w:name="_Toc430965379"/>
+      <w:bookmarkStart w:id="26" w:name="_Toc430965379"/>
       <w:r>
         <w:t xml:space="preserve">Exercice 1 : </w:t>
       </w:r>
@@ -9983,7 +10049,7 @@
       <w:r>
         <w:t xml:space="preserve"> – Création d’un lecteur d’arguments</w:t>
       </w:r>
-      <w:bookmarkEnd w:id="27"/>
+      <w:bookmarkEnd w:id="26"/>
       <w:r>
         <w:t xml:space="preserve"> </w:t>
       </w:r>
@@ -10137,7 +10203,7 @@
           <w:i/>
         </w:rPr>
       </w:pPr>
-      <w:bookmarkStart w:id="28" w:name="_Toc430965380"/>
+      <w:bookmarkStart w:id="27" w:name="_Toc430965380"/>
       <w:r>
         <w:t xml:space="preserve">Exercice 2 : </w:t>
       </w:r>
@@ -10171,7 +10237,7 @@
         </w:rPr>
         <w:t>vent</w:t>
       </w:r>
-      <w:bookmarkEnd w:id="28"/>
+      <w:bookmarkEnd w:id="27"/>
       <w:proofErr w:type="spellEnd"/>
     </w:p>
     <w:p>
@@ -10367,14 +10433,14 @@
       <w:pPr>
         <w:pStyle w:val="Titre3"/>
       </w:pPr>
-      <w:bookmarkStart w:id="29" w:name="_Toc430965381"/>
+      <w:bookmarkStart w:id="28" w:name="_Toc430965381"/>
       <w:r>
         <w:t xml:space="preserve">Exercice 3 : </w:t>
       </w:r>
       <w:r>
         <w:t>Design pattern</w:t>
       </w:r>
-      <w:bookmarkEnd w:id="29"/>
+      <w:bookmarkEnd w:id="28"/>
     </w:p>
     <w:p>
       <w:pPr>
@@ -10504,11 +10570,11 @@
       <w:pPr>
         <w:pStyle w:val="Titre3"/>
       </w:pPr>
-      <w:bookmarkStart w:id="30" w:name="_Toc430965382"/>
+      <w:bookmarkStart w:id="29" w:name="_Toc430965382"/>
       <w:r>
         <w:t>Exercice 4 : GUI – Menu</w:t>
       </w:r>
-      <w:bookmarkEnd w:id="30"/>
+      <w:bookmarkEnd w:id="29"/>
     </w:p>
     <w:p>
       <w:pPr>
@@ -11012,11 +11078,11 @@
       <w:pPr>
         <w:pStyle w:val="Titre2"/>
       </w:pPr>
-      <w:bookmarkStart w:id="31" w:name="_Toc430965383"/>
+      <w:bookmarkStart w:id="30" w:name="_Toc430965383"/>
       <w:r>
         <w:t>Aide</w:t>
       </w:r>
-      <w:bookmarkEnd w:id="31"/>
+      <w:bookmarkEnd w:id="30"/>
     </w:p>
     <w:p>
       <w:proofErr w:type="spellStart"/>
@@ -11107,18 +11173,18 @@
       <w:pPr>
         <w:pStyle w:val="Titre2"/>
       </w:pPr>
-      <w:bookmarkStart w:id="32" w:name="_Toc430965384"/>
+      <w:bookmarkStart w:id="31" w:name="_Toc430965384"/>
       <w:r>
         <w:t>Rapport</w:t>
       </w:r>
-      <w:bookmarkEnd w:id="32"/>
+      <w:bookmarkEnd w:id="31"/>
     </w:p>
     <w:p/>
     <w:p>
       <w:pPr>
         <w:pStyle w:val="Titre3"/>
       </w:pPr>
-      <w:bookmarkStart w:id="33" w:name="_Toc430965385"/>
+      <w:bookmarkStart w:id="32" w:name="_Toc430965385"/>
       <w:r>
         <w:t>Description des travaux</w:t>
       </w:r>
@@ -11130,24 +11196,216 @@
       </w:r>
       <w:r>
         <w:t>réponses aux questions)</w:t>
+      </w:r>
+      <w:bookmarkEnd w:id="32"/>
+    </w:p>
+    <w:p>
+      <w:pPr>
+        <w:pStyle w:val="Paragraphedeliste"/>
+        <w:numPr>
+          <w:ilvl w:val="0"/>
+          <w:numId w:val="31"/>
+        </w:numPr>
+      </w:pPr>
+      <w:r>
+        <w:t xml:space="preserve">Remplacer le </w:t>
+      </w:r>
+      <w:proofErr w:type="spellStart"/>
+      <w:r>
+        <w:t>next</w:t>
+      </w:r>
+      <w:proofErr w:type="spellEnd"/>
+      <w:r>
+        <w:t xml:space="preserve"> du TP1 par des outils de mise en forme tels que les combos </w:t>
+      </w:r>
+      <w:proofErr w:type="gramStart"/>
+      <w:r>
+        <w:t>box .</w:t>
+      </w:r>
+      <w:proofErr w:type="gramEnd"/>
+    </w:p>
+    <w:p>
+      <w:pPr>
+        <w:pStyle w:val="Paragraphedeliste"/>
+        <w:numPr>
+          <w:ilvl w:val="0"/>
+          <w:numId w:val="31"/>
+        </w:numPr>
+      </w:pPr>
+      <w:r>
+        <w:t>Rajout d’un menu non opérationnel pour le moment</w:t>
+      </w:r>
+    </w:p>
+    <w:p>
+      <w:pPr>
+        <w:pStyle w:val="Paragraphedeliste"/>
+        <w:numPr>
+          <w:ilvl w:val="0"/>
+          <w:numId w:val="31"/>
+        </w:numPr>
+      </w:pPr>
+      <w:r>
+        <w:t>Trois modèles de vue différents</w:t>
+      </w:r>
+    </w:p>
+    <w:p>
+      <w:pPr>
+        <w:pStyle w:val="Paragraphedeliste"/>
+        <w:numPr>
+          <w:ilvl w:val="0"/>
+          <w:numId w:val="31"/>
+        </w:numPr>
+      </w:pPr>
+      <w:r>
+        <w:t xml:space="preserve">Interagir avec le système : Ajout étudiant, soutenance </w:t>
+      </w:r>
+      <w:proofErr w:type="spellStart"/>
+      <w:r>
+        <w:t>etc</w:t>
+      </w:r>
+      <w:proofErr w:type="spellEnd"/>
+      <w:r>
+        <w:t xml:space="preserve"> …</w:t>
+      </w:r>
+    </w:p>
+    <w:p>
+      <w:pPr>
+        <w:pStyle w:val="Titre3"/>
+      </w:pPr>
+    </w:p>
+    <w:p>
+      <w:pPr>
+        <w:pStyle w:val="Titre3"/>
+      </w:pPr>
+      <w:bookmarkStart w:id="33" w:name="_Toc430965386"/>
+      <w:r>
+        <w:t>Difficultés rencontrées</w:t>
       </w:r>
       <w:bookmarkEnd w:id="33"/>
     </w:p>
+    <w:p/>
     <w:p>
       <w:pPr>
-        <w:pStyle w:val="Titre3"/>
-      </w:pPr>
+        <w:pStyle w:val="Paragraphedeliste"/>
+        <w:numPr>
+          <w:ilvl w:val="0"/>
+          <w:numId w:val="31"/>
+        </w:numPr>
+      </w:pPr>
+      <w:r>
+        <w:t xml:space="preserve">Comprendre certaines classes ajoutées tel que les classes de gestion des options par ligne de commande </w:t>
+      </w:r>
     </w:p>
     <w:p>
       <w:pPr>
-        <w:pStyle w:val="Titre3"/>
-      </w:pPr>
-      <w:bookmarkStart w:id="34" w:name="_Toc430965386"/>
-      <w:r>
-        <w:t>Difficultés rencontrées</w:t>
-      </w:r>
+        <w:pStyle w:val="Paragraphedeliste"/>
+        <w:numPr>
+          <w:ilvl w:val="0"/>
+          <w:numId w:val="31"/>
+        </w:numPr>
+        <w:rPr>
+          <w:noProof/>
+        </w:rPr>
+      </w:pPr>
+      <w:r>
+        <w:t>Enoncé peu clair concernant « </w:t>
+      </w:r>
+      <w:r>
+        <w:rPr>
+          <w:noProof/>
+        </w:rPr>
+        <w:t>Créer les widgets pour l’affichage d’un ‘</w:t>
+      </w:r>
+      <w:r>
+        <w:rPr>
+          <w:b/>
+          <w:i/>
+          <w:noProof/>
+        </w:rPr>
+        <w:t>ExamE</w:t>
+      </w:r>
+      <w:r>
+        <w:rPr>
+          <w:b/>
+          <w:i/>
+          <w:noProof/>
+        </w:rPr>
+        <w:t>vent</w:t>
+      </w:r>
+      <w:r>
+        <w:rPr>
+          <w:noProof/>
+        </w:rPr>
+        <w:t>’, en lien avec une Collection d’</w:t>
+      </w:r>
+      <w:r>
+        <w:rPr>
+          <w:b/>
+          <w:i/>
+          <w:noProof/>
+        </w:rPr>
+        <w:t>Exam</w:t>
+      </w:r>
+      <w:r>
+        <w:rPr>
+          <w:b/>
+          <w:i/>
+          <w:noProof/>
+        </w:rPr>
+        <w:t>Event</w:t>
+      </w:r>
+      <w:r>
+        <w:rPr>
+          <w:noProof/>
+        </w:rPr>
+        <w:t xml:space="preserve"> (Exercice 2). Ces widgets devront permettre l’ajout/la suppression et la modification d’un </w:t>
+      </w:r>
+      <w:r>
+        <w:rPr>
+          <w:b/>
+          <w:i/>
+          <w:noProof/>
+        </w:rPr>
+        <w:t>ExamEvent</w:t>
+      </w:r>
+      <w:r>
+        <w:rPr>
+          <w:b/>
+          <w:noProof/>
+        </w:rPr>
+        <w:t>.</w:t>
+      </w:r>
+      <w:r>
+        <w:rPr>
+          <w:b/>
+          <w:noProof/>
+        </w:rPr>
+        <w:t> » Nous l’avons interpréter , comme bien d’autres groupes comme étant la gestion d’une soutenance .</w:t>
+      </w:r>
+    </w:p>
+    <w:p>
+      <w:pPr>
+        <w:pStyle w:val="Paragraphedeliste"/>
+        <w:numPr>
+          <w:ilvl w:val="0"/>
+          <w:numId w:val="31"/>
+        </w:numPr>
+        <w:rPr>
+          <w:noProof/>
+        </w:rPr>
+      </w:pPr>
+      <w:r>
+        <w:rPr>
+          <w:noProof/>
+        </w:rPr>
+        <w:t>Découverte du filter Pattern avec l’aide fournie peut évidente</w:t>
+      </w:r>
+      <w:bookmarkStart w:id="34" w:name="_GoBack"/>
       <w:bookmarkEnd w:id="34"/>
     </w:p>
+    <w:p/>
+    <w:p/>
+    <w:p/>
     <w:p>
       <w:pPr>
         <w:rPr>
@@ -12456,7 +12714,6 @@
         <w:docPartUnique/>
       </w:docPartObj>
     </w:sdtPr>
-    <w:sdtEndPr/>
     <w:sdtContent>
       <w:p>
         <w:pPr>
@@ -12612,7 +12869,7 @@
                                     <w:noProof/>
                                     <w:color w:val="FFFFFF" w:themeColor="background1"/>
                                   </w:rPr>
-                                  <w:t>10</w:t>
+                                  <w:t>13</w:t>
                                 </w:r>
                                 <w:r>
                                   <w:rPr>
@@ -12667,7 +12924,7 @@
                               <w:noProof/>
                               <w:color w:val="FFFFFF" w:themeColor="background1"/>
                             </w:rPr>
-                            <w:t>10</w:t>
+                            <w:t>13</w:t>
                           </w:r>
                           <w:r>
                             <w:rPr>
@@ -12700,7 +12957,7 @@
 
 <file path=word/numbering.xml><?xml version="1.0" encoding="utf-8"?>
 <w:numbering xmlns:wpc="http://schemas.microsoft.com/office/word/2010/wordprocessingCanvas" xmlns:mc="http://schemas.openxmlformats.org/markup-compatibility/2006" xmlns:o="urn:schemas-microsoft-com:office:office" xmlns:r="http://schemas.openxmlformats.org/officeDocument/2006/relationships" xmlns:m="http://schemas.openxmlformats.org/officeDocument/2006/math" xmlns:v="urn:schemas-microsoft-com:vml" xmlns:wp14="http://schemas.microsoft.com/office/word/2010/wordprocessingDrawing" xmlns:wp="http://schemas.openxmlformats.org/drawingml/2006/wordprocessingDrawing" xmlns:w10="urn:schemas-microsoft-com:office:word" xmlns:w="http://schemas.openxmlformats.org/wordprocessingml/2006/main" xmlns:w14="http://schemas.microsoft.com/office/word/2010/wordml" xmlns:w15="http://schemas.microsoft.com/office/word/2012/wordml" xmlns:wpg="http://schemas.microsoft.com/office/word/2010/wordprocessingGroup" xmlns:wpi="http://schemas.microsoft.com/office/word/2010/wordprocessingInk" xmlns:wne="http://schemas.microsoft.com/office/word/2006/wordml" xmlns:wps="http://schemas.microsoft.com/office/word/2010/wordprocessingShape" mc:Ignorable="w14 w15 wp14">
-  <w:abstractNum w:abstractNumId="0">
+  <w:abstractNum w:abstractNumId="0" w15:restartNumberingAfterBreak="0">
     <w:nsid w:val="06564DCA"/>
     <w:multiLevelType w:val="hybridMultilevel"/>
     <w:tmpl w:val="F6EA2564"/>
@@ -12786,7 +13043,7 @@
       </w:pPr>
     </w:lvl>
   </w:abstractNum>
-  <w:abstractNum w:abstractNumId="1">
+  <w:abstractNum w:abstractNumId="1" w15:restartNumberingAfterBreak="0">
     <w:nsid w:val="06813849"/>
     <w:multiLevelType w:val="hybridMultilevel"/>
     <w:tmpl w:val="2CBA2F12"/>
@@ -12899,7 +13156,7 @@
       </w:rPr>
     </w:lvl>
   </w:abstractNum>
-  <w:abstractNum w:abstractNumId="2">
+  <w:abstractNum w:abstractNumId="2" w15:restartNumberingAfterBreak="0">
     <w:nsid w:val="07D227D8"/>
     <w:multiLevelType w:val="hybridMultilevel"/>
     <w:tmpl w:val="6D585180"/>
@@ -13012,7 +13269,7 @@
       </w:rPr>
     </w:lvl>
   </w:abstractNum>
-  <w:abstractNum w:abstractNumId="3">
+  <w:abstractNum w:abstractNumId="3" w15:restartNumberingAfterBreak="0">
     <w:nsid w:val="0C717620"/>
     <w:multiLevelType w:val="hybridMultilevel"/>
     <w:tmpl w:val="0C52E628"/>
@@ -13098,7 +13355,7 @@
       </w:pPr>
     </w:lvl>
   </w:abstractNum>
-  <w:abstractNum w:abstractNumId="4">
+  <w:abstractNum w:abstractNumId="4" w15:restartNumberingAfterBreak="0">
     <w:nsid w:val="0D6B765D"/>
     <w:multiLevelType w:val="hybridMultilevel"/>
     <w:tmpl w:val="4CA820CA"/>
@@ -13211,7 +13468,7 @@
       </w:rPr>
     </w:lvl>
   </w:abstractNum>
-  <w:abstractNum w:abstractNumId="5">
+  <w:abstractNum w:abstractNumId="5" w15:restartNumberingAfterBreak="0">
     <w:nsid w:val="15B73603"/>
     <w:multiLevelType w:val="hybridMultilevel"/>
     <w:tmpl w:val="9418F15C"/>
@@ -13324,7 +13581,7 @@
       </w:rPr>
     </w:lvl>
   </w:abstractNum>
-  <w:abstractNum w:abstractNumId="6">
+  <w:abstractNum w:abstractNumId="6" w15:restartNumberingAfterBreak="0">
     <w:nsid w:val="170559E9"/>
     <w:multiLevelType w:val="hybridMultilevel"/>
     <w:tmpl w:val="36BE8BF8"/>
@@ -13437,7 +13694,7 @@
       </w:rPr>
     </w:lvl>
   </w:abstractNum>
-  <w:abstractNum w:abstractNumId="7">
+  <w:abstractNum w:abstractNumId="7" w15:restartNumberingAfterBreak="0">
     <w:nsid w:val="1A6D78E9"/>
     <w:multiLevelType w:val="hybridMultilevel"/>
     <w:tmpl w:val="6D40A07C"/>
@@ -13552,7 +13809,7 @@
       </w:rPr>
     </w:lvl>
   </w:abstractNum>
-  <w:abstractNum w:abstractNumId="8">
+  <w:abstractNum w:abstractNumId="8" w15:restartNumberingAfterBreak="0">
     <w:nsid w:val="1C51050E"/>
     <w:multiLevelType w:val="hybridMultilevel"/>
     <w:tmpl w:val="1D84913E"/>
@@ -13665,7 +13922,7 @@
       </w:rPr>
     </w:lvl>
   </w:abstractNum>
-  <w:abstractNum w:abstractNumId="9">
+  <w:abstractNum w:abstractNumId="9" w15:restartNumberingAfterBreak="0">
     <w:nsid w:val="28237EDC"/>
     <w:multiLevelType w:val="hybridMultilevel"/>
     <w:tmpl w:val="4A96C984"/>
@@ -13751,7 +14008,7 @@
       </w:pPr>
     </w:lvl>
   </w:abstractNum>
-  <w:abstractNum w:abstractNumId="10">
+  <w:abstractNum w:abstractNumId="10" w15:restartNumberingAfterBreak="0">
     <w:nsid w:val="2FF2241E"/>
     <w:multiLevelType w:val="hybridMultilevel"/>
     <w:tmpl w:val="982EC244"/>
@@ -13864,7 +14121,7 @@
       </w:rPr>
     </w:lvl>
   </w:abstractNum>
-  <w:abstractNum w:abstractNumId="11">
+  <w:abstractNum w:abstractNumId="11" w15:restartNumberingAfterBreak="0">
     <w:nsid w:val="32F1066C"/>
     <w:multiLevelType w:val="hybridMultilevel"/>
     <w:tmpl w:val="005879B4"/>
@@ -13977,7 +14234,7 @@
       </w:rPr>
     </w:lvl>
   </w:abstractNum>
-  <w:abstractNum w:abstractNumId="12">
+  <w:abstractNum w:abstractNumId="12" w15:restartNumberingAfterBreak="0">
     <w:nsid w:val="37020A68"/>
     <w:multiLevelType w:val="hybridMultilevel"/>
     <w:tmpl w:val="D578EDFA"/>
@@ -14090,7 +14347,119 @@
       </w:rPr>
     </w:lvl>
   </w:abstractNum>
-  <w:abstractNum w:abstractNumId="13">
+  <w:abstractNum w:abstractNumId="13" w15:restartNumberingAfterBreak="0">
+    <w:nsid w:val="38683C03"/>
+    <w:multiLevelType w:val="hybridMultilevel"/>
+    <w:tmpl w:val="AD8447CA"/>
+    <w:lvl w:ilvl="0" w:tplc="DF0EDD56">
+      <w:numFmt w:val="bullet"/>
+      <w:lvlText w:val="-"/>
+      <w:lvlJc w:val="left"/>
+      <w:pPr>
+        <w:ind w:left="720" w:hanging="360"/>
+      </w:pPr>
+      <w:rPr>
+        <w:rFonts w:ascii="Calisto MT" w:eastAsiaTheme="majorEastAsia" w:hAnsi="Calisto MT" w:cstheme="majorBidi" w:hint="default"/>
+      </w:rPr>
+    </w:lvl>
+    <w:lvl w:ilvl="1" w:tplc="040C0003" w:tentative="1">
+      <w:start w:val="1"/>
+      <w:numFmt w:val="bullet"/>
+      <w:lvlText w:val="o"/>
+      <w:lvlJc w:val="left"/>
+      <w:pPr>
+        <w:ind w:left="1440" w:hanging="360"/>
+      </w:pPr>
+      <w:rPr>
+        <w:rFonts w:ascii="Courier New" w:hAnsi="Courier New" w:cs="Courier New" w:hint="default"/>
+      </w:rPr>
+    </w:lvl>
+    <w:lvl w:ilvl="2" w:tplc="040C0005" w:tentative="1">
+      <w:start w:val="1"/>
+      <w:numFmt w:val="bullet"/>
+      <w:lvlText w:val=""/>
+      <w:lvlJc w:val="left"/>
+      <w:pPr>
+        <w:ind w:left="2160" w:hanging="360"/>
+      </w:pPr>
+      <w:rPr>
+        <w:rFonts w:ascii="Wingdings" w:hAnsi="Wingdings" w:hint="default"/>
+      </w:rPr>
+    </w:lvl>
+    <w:lvl w:ilvl="3" w:tplc="040C0001" w:tentative="1">
+      <w:start w:val="1"/>
+      <w:numFmt w:val="bullet"/>
+      <w:lvlText w:val=""/>
+      <w:lvlJc w:val="left"/>
+      <w:pPr>
+        <w:ind w:left="2880" w:hanging="360"/>
+      </w:pPr>
+      <w:rPr>
+        <w:rFonts w:ascii="Symbol" w:hAnsi="Symbol" w:hint="default"/>
+      </w:rPr>
+    </w:lvl>
+    <w:lvl w:ilvl="4" w:tplc="040C0003" w:tentative="1">
+      <w:start w:val="1"/>
+      <w:numFmt w:val="bullet"/>
+      <w:lvlText w:val="o"/>
+      <w:lvlJc w:val="left"/>
+      <w:pPr>
+        <w:ind w:left="3600" w:hanging="360"/>
+      </w:pPr>
+      <w:rPr>
+        <w:rFonts w:ascii="Courier New" w:hAnsi="Courier New" w:cs="Courier New" w:hint="default"/>
+      </w:rPr>
+    </w:lvl>
+    <w:lvl w:ilvl="5" w:tplc="040C0005" w:tentative="1">
+      <w:start w:val="1"/>
+      <w:numFmt w:val="bullet"/>
+      <w:lvlText w:val=""/>
+      <w:lvlJc w:val="left"/>
+      <w:pPr>
+        <w:ind w:left="4320" w:hanging="360"/>
+      </w:pPr>
+      <w:rPr>
+        <w:rFonts w:ascii="Wingdings" w:hAnsi="Wingdings" w:hint="default"/>
+      </w:rPr>
+    </w:lvl>
+    <w:lvl w:ilvl="6" w:tplc="040C0001" w:tentative="1">
+      <w:start w:val="1"/>
+      <w:numFmt w:val="bullet"/>
+      <w:lvlText w:val=""/>
+      <w:lvlJc w:val="left"/>
+      <w:pPr>
+        <w:ind w:left="5040" w:hanging="360"/>
+      </w:pPr>
+      <w:rPr>
+        <w:rFonts w:ascii="Symbol" w:hAnsi="Symbol" w:hint="default"/>
+      </w:rPr>
+    </w:lvl>
+    <w:lvl w:ilvl="7" w:tplc="040C0003" w:tentative="1">
+      <w:start w:val="1"/>
+      <w:numFmt w:val="bullet"/>
+      <w:lvlText w:val="o"/>
+      <w:lvlJc w:val="left"/>
+      <w:pPr>
+        <w:ind w:left="5760" w:hanging="360"/>
+      </w:pPr>
+      <w:rPr>
+        <w:rFonts w:ascii="Courier New" w:hAnsi="Courier New" w:cs="Courier New" w:hint="default"/>
+      </w:rPr>
+    </w:lvl>
+    <w:lvl w:ilvl="8" w:tplc="040C0005" w:tentative="1">
+      <w:start w:val="1"/>
+      <w:numFmt w:val="bullet"/>
+      <w:lvlText w:val=""/>
+      <w:lvlJc w:val="left"/>
+      <w:pPr>
+        <w:ind w:left="6480" w:hanging="360"/>
+      </w:pPr>
+      <w:rPr>
+        <w:rFonts w:ascii="Wingdings" w:hAnsi="Wingdings" w:hint="default"/>
+      </w:rPr>
+    </w:lvl>
+  </w:abstractNum>
+  <w:abstractNum w:abstractNumId="14" w15:restartNumberingAfterBreak="0">
     <w:nsid w:val="3CD161F3"/>
     <w:multiLevelType w:val="hybridMultilevel"/>
     <w:tmpl w:val="649C2908"/>
@@ -14203,7 +14572,7 @@
       </w:rPr>
     </w:lvl>
   </w:abstractNum>
-  <w:abstractNum w:abstractNumId="14">
+  <w:abstractNum w:abstractNumId="15" w15:restartNumberingAfterBreak="0">
     <w:nsid w:val="3D726EA1"/>
     <w:multiLevelType w:val="hybridMultilevel"/>
     <w:tmpl w:val="C1A43D6C"/>
@@ -14316,7 +14685,7 @@
       </w:rPr>
     </w:lvl>
   </w:abstractNum>
-  <w:abstractNum w:abstractNumId="15">
+  <w:abstractNum w:abstractNumId="16" w15:restartNumberingAfterBreak="0">
     <w:nsid w:val="3E3F2B9C"/>
     <w:multiLevelType w:val="hybridMultilevel"/>
     <w:tmpl w:val="2BB2B62E"/>
@@ -14428,7 +14797,7 @@
       </w:rPr>
     </w:lvl>
   </w:abstractNum>
-  <w:abstractNum w:abstractNumId="16">
+  <w:abstractNum w:abstractNumId="17" w15:restartNumberingAfterBreak="0">
     <w:nsid w:val="441C275C"/>
     <w:multiLevelType w:val="hybridMultilevel"/>
     <w:tmpl w:val="0B7E49D4"/>
@@ -14542,7 +14911,7 @@
       </w:rPr>
     </w:lvl>
   </w:abstractNum>
-  <w:abstractNum w:abstractNumId="17">
+  <w:abstractNum w:abstractNumId="18" w15:restartNumberingAfterBreak="0">
     <w:nsid w:val="4C1E5409"/>
     <w:multiLevelType w:val="hybridMultilevel"/>
     <w:tmpl w:val="53C66A36"/>
@@ -14655,7 +15024,7 @@
       </w:rPr>
     </w:lvl>
   </w:abstractNum>
-  <w:abstractNum w:abstractNumId="18">
+  <w:abstractNum w:abstractNumId="19" w15:restartNumberingAfterBreak="0">
     <w:nsid w:val="4D2956E3"/>
     <w:multiLevelType w:val="hybridMultilevel"/>
     <w:tmpl w:val="F96E8380"/>
@@ -14768,7 +15137,7 @@
       </w:rPr>
     </w:lvl>
   </w:abstractNum>
-  <w:abstractNum w:abstractNumId="19">
+  <w:abstractNum w:abstractNumId="20" w15:restartNumberingAfterBreak="0">
     <w:nsid w:val="53831A2B"/>
     <w:multiLevelType w:val="hybridMultilevel"/>
     <w:tmpl w:val="81089E24"/>
@@ -14881,7 +15250,7 @@
       </w:rPr>
     </w:lvl>
   </w:abstractNum>
-  <w:abstractNum w:abstractNumId="20">
+  <w:abstractNum w:abstractNumId="21" w15:restartNumberingAfterBreak="0">
     <w:nsid w:val="56BD6131"/>
     <w:multiLevelType w:val="hybridMultilevel"/>
     <w:tmpl w:val="BBEE3DBE"/>
@@ -14994,7 +15363,7 @@
       </w:rPr>
     </w:lvl>
   </w:abstractNum>
-  <w:abstractNum w:abstractNumId="21">
+  <w:abstractNum w:abstractNumId="22" w15:restartNumberingAfterBreak="0">
     <w:nsid w:val="5A9D7867"/>
     <w:multiLevelType w:val="hybridMultilevel"/>
     <w:tmpl w:val="B7163AF4"/>
@@ -15107,7 +15476,7 @@
       </w:rPr>
     </w:lvl>
   </w:abstractNum>
-  <w:abstractNum w:abstractNumId="22">
+  <w:abstractNum w:abstractNumId="23" w15:restartNumberingAfterBreak="0">
     <w:nsid w:val="5E676868"/>
     <w:multiLevelType w:val="hybridMultilevel"/>
     <w:tmpl w:val="45AAEE86"/>
@@ -15220,7 +15589,7 @@
       </w:rPr>
     </w:lvl>
   </w:abstractNum>
-  <w:abstractNum w:abstractNumId="23">
+  <w:abstractNum w:abstractNumId="24" w15:restartNumberingAfterBreak="0">
     <w:nsid w:val="67226155"/>
     <w:multiLevelType w:val="hybridMultilevel"/>
     <w:tmpl w:val="A2809F4C"/>
@@ -15333,7 +15702,7 @@
       </w:rPr>
     </w:lvl>
   </w:abstractNum>
-  <w:abstractNum w:abstractNumId="24">
+  <w:abstractNum w:abstractNumId="25" w15:restartNumberingAfterBreak="0">
     <w:nsid w:val="695C2D34"/>
     <w:multiLevelType w:val="hybridMultilevel"/>
     <w:tmpl w:val="9D02CDAE"/>
@@ -15419,7 +15788,7 @@
       </w:pPr>
     </w:lvl>
   </w:abstractNum>
-  <w:abstractNum w:abstractNumId="25">
+  <w:abstractNum w:abstractNumId="26" w15:restartNumberingAfterBreak="0">
     <w:nsid w:val="6C4A101B"/>
     <w:multiLevelType w:val="hybridMultilevel"/>
     <w:tmpl w:val="0B726274"/>
@@ -15532,7 +15901,7 @@
       </w:rPr>
     </w:lvl>
   </w:abstractNum>
-  <w:abstractNum w:abstractNumId="26">
+  <w:abstractNum w:abstractNumId="27" w15:restartNumberingAfterBreak="0">
     <w:nsid w:val="6C943D39"/>
     <w:multiLevelType w:val="hybridMultilevel"/>
     <w:tmpl w:val="F0242206"/>
@@ -15645,7 +16014,7 @@
       </w:rPr>
     </w:lvl>
   </w:abstractNum>
-  <w:abstractNum w:abstractNumId="27">
+  <w:abstractNum w:abstractNumId="28" w15:restartNumberingAfterBreak="0">
     <w:nsid w:val="6DD97BF3"/>
     <w:multiLevelType w:val="hybridMultilevel"/>
     <w:tmpl w:val="C8C6FE24"/>
@@ -15758,7 +16127,7 @@
       </w:rPr>
     </w:lvl>
   </w:abstractNum>
-  <w:abstractNum w:abstractNumId="28">
+  <w:abstractNum w:abstractNumId="29" w15:restartNumberingAfterBreak="0">
     <w:nsid w:val="739602CA"/>
     <w:multiLevelType w:val="hybridMultilevel"/>
     <w:tmpl w:val="53820E50"/>
@@ -15844,7 +16213,7 @@
       </w:pPr>
     </w:lvl>
   </w:abstractNum>
-  <w:abstractNum w:abstractNumId="29">
+  <w:abstractNum w:abstractNumId="30" w15:restartNumberingAfterBreak="0">
     <w:nsid w:val="7BF94CD8"/>
     <w:multiLevelType w:val="hybridMultilevel"/>
     <w:tmpl w:val="C6CE4730"/>
@@ -15957,7 +16326,7 @@
       </w:rPr>
     </w:lvl>
   </w:abstractNum>
-  <w:abstractNum w:abstractNumId="30">
+  <w:abstractNum w:abstractNumId="31" w15:restartNumberingAfterBreak="0">
     <w:nsid w:val="7D99258B"/>
     <w:multiLevelType w:val="hybridMultilevel"/>
     <w:tmpl w:val="ED1C10D2"/>
@@ -16071,13 +16440,13 @@
     </w:lvl>
   </w:abstractNum>
   <w:num w:numId="1">
-    <w:abstractNumId w:val="30"/>
+    <w:abstractNumId w:val="31"/>
   </w:num>
   <w:num w:numId="2">
     <w:abstractNumId w:val="9"/>
   </w:num>
   <w:num w:numId="3">
-    <w:abstractNumId w:val="28"/>
+    <w:abstractNumId w:val="29"/>
   </w:num>
   <w:num w:numId="4">
     <w:abstractNumId w:val="3"/>
@@ -16086,19 +16455,19 @@
     <w:abstractNumId w:val="0"/>
   </w:num>
   <w:num w:numId="6">
-    <w:abstractNumId w:val="24"/>
+    <w:abstractNumId w:val="25"/>
   </w:num>
   <w:num w:numId="7">
     <w:abstractNumId w:val="8"/>
   </w:num>
   <w:num w:numId="8">
-    <w:abstractNumId w:val="14"/>
+    <w:abstractNumId w:val="15"/>
   </w:num>
   <w:num w:numId="9">
-    <w:abstractNumId w:val="27"/>
+    <w:abstractNumId w:val="28"/>
   </w:num>
   <w:num w:numId="10">
-    <w:abstractNumId w:val="23"/>
+    <w:abstractNumId w:val="24"/>
   </w:num>
   <w:num w:numId="11">
     <w:abstractNumId w:val="12"/>
@@ -16110,22 +16479,22 @@
     <w:abstractNumId w:val="1"/>
   </w:num>
   <w:num w:numId="14">
-    <w:abstractNumId w:val="22"/>
+    <w:abstractNumId w:val="23"/>
   </w:num>
   <w:num w:numId="15">
-    <w:abstractNumId w:val="25"/>
+    <w:abstractNumId w:val="26"/>
   </w:num>
   <w:num w:numId="16">
-    <w:abstractNumId w:val="29"/>
+    <w:abstractNumId w:val="30"/>
   </w:num>
   <w:num w:numId="17">
-    <w:abstractNumId w:val="19"/>
+    <w:abstractNumId w:val="20"/>
   </w:num>
   <w:num w:numId="18">
     <w:abstractNumId w:val="11"/>
   </w:num>
   <w:num w:numId="19">
-    <w:abstractNumId w:val="21"/>
+    <w:abstractNumId w:val="22"/>
   </w:num>
   <w:num w:numId="20">
     <w:abstractNumId w:val="6"/>
@@ -16137,31 +16506,34 @@
     <w:abstractNumId w:val="10"/>
   </w:num>
   <w:num w:numId="23">
-    <w:abstractNumId w:val="20"/>
+    <w:abstractNumId w:val="21"/>
   </w:num>
   <w:num w:numId="24">
     <w:abstractNumId w:val="7"/>
   </w:num>
   <w:num w:numId="25">
-    <w:abstractNumId w:val="17"/>
+    <w:abstractNumId w:val="18"/>
   </w:num>
   <w:num w:numId="26">
     <w:abstractNumId w:val="5"/>
   </w:num>
   <w:num w:numId="27">
-    <w:abstractNumId w:val="26"/>
+    <w:abstractNumId w:val="27"/>
   </w:num>
   <w:num w:numId="28">
-    <w:abstractNumId w:val="13"/>
+    <w:abstractNumId w:val="14"/>
   </w:num>
   <w:num w:numId="29">
-    <w:abstractNumId w:val="18"/>
+    <w:abstractNumId w:val="19"/>
   </w:num>
   <w:num w:numId="30">
+    <w:abstractNumId w:val="17"/>
+  </w:num>
+  <w:num w:numId="31">
     <w:abstractNumId w:val="16"/>
   </w:num>
-  <w:num w:numId="31">
-    <w:abstractNumId w:val="15"/>
+  <w:num w:numId="32">
+    <w:abstractNumId w:val="13"/>
   </w:num>
 </w:numbering>
 </file>
@@ -16986,7 +17358,6 @@
     <w:uiPriority w:val="59"/>
     <w:rsid w:val="00260206"/>
     <w:tblPr>
-      <w:tblInd w:w="0" w:type="dxa"/>
       <w:tblBorders>
         <w:top w:val="single" w:sz="4" w:space="0" w:color="auto"/>
         <w:left w:val="single" w:sz="4" w:space="0" w:color="auto"/>
@@ -16995,12 +17366,6 @@
         <w:insideH w:val="single" w:sz="4" w:space="0" w:color="auto"/>
         <w:insideV w:val="single" w:sz="4" w:space="0" w:color="auto"/>
       </w:tblBorders>
-      <w:tblCellMar>
-        <w:top w:w="0" w:type="dxa"/>
-        <w:left w:w="108" w:type="dxa"/>
-        <w:bottom w:w="0" w:type="dxa"/>
-        <w:right w:w="108" w:type="dxa"/>
-      </w:tblCellMar>
     </w:tblPr>
   </w:style>
   <w:style w:type="table" w:styleId="Grilledetableauclaire">
@@ -17009,7 +17374,6 @@
     <w:uiPriority w:val="99"/>
     <w:rsid w:val="00260206"/>
     <w:tblPr>
-      <w:tblInd w:w="0" w:type="dxa"/>
       <w:tblBorders>
         <w:top w:val="single" w:sz="4" w:space="0" w:color="BFBFBF" w:themeColor="background1" w:themeShade="BF"/>
         <w:left w:val="single" w:sz="4" w:space="0" w:color="BFBFBF" w:themeColor="background1" w:themeShade="BF"/>
@@ -17018,12 +17382,6 @@
         <w:insideH w:val="single" w:sz="4" w:space="0" w:color="BFBFBF" w:themeColor="background1" w:themeShade="BF"/>
         <w:insideV w:val="single" w:sz="4" w:space="0" w:color="BFBFBF" w:themeColor="background1" w:themeShade="BF"/>
       </w:tblBorders>
-      <w:tblCellMar>
-        <w:top w:w="0" w:type="dxa"/>
-        <w:left w:w="108" w:type="dxa"/>
-        <w:bottom w:w="0" w:type="dxa"/>
-        <w:right w:w="108" w:type="dxa"/>
-      </w:tblCellMar>
     </w:tblPr>
   </w:style>
   <w:style w:type="table" w:styleId="Tableausimple1">
@@ -17034,7 +17392,6 @@
     <w:tblPr>
       <w:tblStyleRowBandSize w:val="1"/>
       <w:tblStyleColBandSize w:val="1"/>
-      <w:tblInd w:w="0" w:type="dxa"/>
       <w:tblBorders>
         <w:top w:val="single" w:sz="4" w:space="0" w:color="BFBFBF" w:themeColor="background1" w:themeShade="BF"/>
         <w:left w:val="single" w:sz="4" w:space="0" w:color="BFBFBF" w:themeColor="background1" w:themeShade="BF"/>
@@ -17043,12 +17400,6 @@
         <w:insideH w:val="single" w:sz="4" w:space="0" w:color="BFBFBF" w:themeColor="background1" w:themeShade="BF"/>
         <w:insideV w:val="single" w:sz="4" w:space="0" w:color="BFBFBF" w:themeColor="background1" w:themeShade="BF"/>
       </w:tblBorders>
-      <w:tblCellMar>
-        <w:top w:w="0" w:type="dxa"/>
-        <w:left w:w="108" w:type="dxa"/>
-        <w:bottom w:w="0" w:type="dxa"/>
-        <w:right w:w="108" w:type="dxa"/>
-      </w:tblCellMar>
     </w:tblPr>
     <w:tblStylePr w:type="firstRow">
       <w:rPr>
@@ -17101,7 +17452,6 @@
     <w:tblPr>
       <w:tblStyleRowBandSize w:val="1"/>
       <w:tblStyleColBandSize w:val="1"/>
-      <w:tblInd w:w="0" w:type="dxa"/>
       <w:tblBorders>
         <w:top w:val="single" w:sz="4" w:space="0" w:color="F0AE97" w:themeColor="accent1" w:themeTint="66"/>
         <w:left w:val="single" w:sz="4" w:space="0" w:color="F0AE97" w:themeColor="accent1" w:themeTint="66"/>
@@ -17110,12 +17460,6 @@
         <w:insideH w:val="single" w:sz="4" w:space="0" w:color="F0AE97" w:themeColor="accent1" w:themeTint="66"/>
         <w:insideV w:val="single" w:sz="4" w:space="0" w:color="F0AE97" w:themeColor="accent1" w:themeTint="66"/>
       </w:tblBorders>
-      <w:tblCellMar>
-        <w:top w:w="0" w:type="dxa"/>
-        <w:left w:w="108" w:type="dxa"/>
-        <w:bottom w:w="0" w:type="dxa"/>
-        <w:right w:w="108" w:type="dxa"/>
-      </w:tblCellMar>
     </w:tblPr>
     <w:tblStylePr w:type="firstRow">
       <w:rPr>
@@ -20137,111 +20481,111 @@
     </dgm:pt>
   </dgm:ptLst>
   <dgm:cxnLst>
-    <dgm:cxn modelId="{B141DD2E-B6C3-4211-B3A2-9B141B6697A8}" type="presOf" srcId="{90721A67-6AD1-4A80-A90E-9D77E7AD4E6D}" destId="{2D8842D7-E959-42FA-BA94-C6E6A8D46F08}" srcOrd="0" destOrd="0" presId="urn:microsoft.com/office/officeart/2005/8/layout/hierarchy2"/>
-    <dgm:cxn modelId="{249C07A1-B256-4248-8A69-50DF7B9B5BAE}" type="presOf" srcId="{0B7CF66D-0A27-42E3-AC6D-2DB726B0F1E6}" destId="{C296F982-F6F0-4728-ADF2-DC91F37071EA}" srcOrd="1" destOrd="0" presId="urn:microsoft.com/office/officeart/2005/8/layout/hierarchy2"/>
+    <dgm:cxn modelId="{934655EC-909E-490C-8EE1-F28309607B6A}" type="presOf" srcId="{597EB83F-9AF9-4A72-80A3-732912F27C6D}" destId="{D955C53B-B716-4B38-9366-F9DF3D076BCB}" srcOrd="0" destOrd="0" presId="urn:microsoft.com/office/officeart/2005/8/layout/hierarchy2"/>
+    <dgm:cxn modelId="{D5FC6A78-68CA-4DEA-93C4-ED991672614B}" type="presOf" srcId="{24E98E51-90AC-468F-867A-C952D6FD5668}" destId="{37C38F7E-4D19-426C-A64E-1CBDFC363BB7}" srcOrd="0" destOrd="0" presId="urn:microsoft.com/office/officeart/2005/8/layout/hierarchy2"/>
+    <dgm:cxn modelId="{5211E135-1CB2-4A41-A24C-728C3D3DBE94}" type="presOf" srcId="{1489036D-A9DA-40B5-957F-936B4A348264}" destId="{EBFADA6F-FD50-43FB-87CB-15B1D9AA94CD}" srcOrd="0" destOrd="0" presId="urn:microsoft.com/office/officeart/2005/8/layout/hierarchy2"/>
+    <dgm:cxn modelId="{3B02BDEE-E3FE-4F78-8026-4569D94DBC0F}" type="presOf" srcId="{597EB83F-9AF9-4A72-80A3-732912F27C6D}" destId="{1FDB852C-60D2-4512-8688-DBBE489C7C32}" srcOrd="1" destOrd="0" presId="urn:microsoft.com/office/officeart/2005/8/layout/hierarchy2"/>
     <dgm:cxn modelId="{49E69296-6243-4B23-BB27-A3D4BEF5529C}" srcId="{4D72C498-B5D7-4A5E-9949-13D4BDD70C79}" destId="{CFFF95AD-6A3E-4156-870B-74376FA448BF}" srcOrd="1" destOrd="0" parTransId="{139FBCB0-87C1-4D19-9898-BB48C99D5614}" sibTransId="{2D803B32-337B-4EAC-B215-13958E412DA9}"/>
-    <dgm:cxn modelId="{A01EC811-9AAF-41EC-B3C3-79EEF34E10A8}" type="presOf" srcId="{16244E34-B2A7-4CB0-B85E-995BCA75C3E6}" destId="{D91136A0-BBA5-4033-85D4-E551E48A4097}" srcOrd="0" destOrd="0" presId="urn:microsoft.com/office/officeart/2005/8/layout/hierarchy2"/>
-    <dgm:cxn modelId="{818FF2E6-4E79-4833-834E-92D7DA1AD1D6}" type="presOf" srcId="{C72AA88C-4AEE-412B-ABBF-33D17A0AD941}" destId="{C0DFBE07-132A-42A3-A5E2-F594000B2340}" srcOrd="1" destOrd="0" presId="urn:microsoft.com/office/officeart/2005/8/layout/hierarchy2"/>
-    <dgm:cxn modelId="{60C33779-113C-4794-BD02-322F8E2AC0DF}" type="presOf" srcId="{139FBCB0-87C1-4D19-9898-BB48C99D5614}" destId="{AEBC5B76-A737-49A2-B533-66F2022C87AD}" srcOrd="0" destOrd="0" presId="urn:microsoft.com/office/officeart/2005/8/layout/hierarchy2"/>
+    <dgm:cxn modelId="{39764493-CE51-4CD8-ABE7-E4A9F419F273}" type="presOf" srcId="{139FBCB0-87C1-4D19-9898-BB48C99D5614}" destId="{AEBC5B76-A737-49A2-B533-66F2022C87AD}" srcOrd="0" destOrd="0" presId="urn:microsoft.com/office/officeart/2005/8/layout/hierarchy2"/>
+    <dgm:cxn modelId="{A19DE298-CA74-42A4-A78B-04CB7AD24865}" type="presOf" srcId="{9E6B55FE-E53C-49DC-B515-C2397BEC2CAB}" destId="{288590B9-AA3F-44E1-86EF-EEFFCBA51BD5}" srcOrd="0" destOrd="0" presId="urn:microsoft.com/office/officeart/2005/8/layout/hierarchy2"/>
+    <dgm:cxn modelId="{69C7CE26-81D6-4942-9C20-1B8A12B76336}" type="presOf" srcId="{559B25C1-457C-4CA8-A035-1849D9779D21}" destId="{858F7110-3310-4783-BBA8-7EC1E711C660}" srcOrd="0" destOrd="0" presId="urn:microsoft.com/office/officeart/2005/8/layout/hierarchy2"/>
     <dgm:cxn modelId="{502FB9F7-55F9-4593-B1F2-FBE723CFF641}" srcId="{90721A67-6AD1-4A80-A90E-9D77E7AD4E6D}" destId="{AD7B3DA5-2EE7-42E6-A405-E9204AD083F8}" srcOrd="0" destOrd="0" parTransId="{0B7CF66D-0A27-42E3-AC6D-2DB726B0F1E6}" sibTransId="{4BBF8FF6-E72D-4A5B-A1FE-6EAB41BA4F5C}"/>
-    <dgm:cxn modelId="{14DED5C4-2F99-4B68-A9E1-757391B45E8F}" type="presOf" srcId="{3FE4910D-602C-4A72-BB9E-A3BE3A3A0E78}" destId="{F14A685D-1E0D-4B4F-8491-096DFB19D677}" srcOrd="1" destOrd="0" presId="urn:microsoft.com/office/officeart/2005/8/layout/hierarchy2"/>
+    <dgm:cxn modelId="{B155F4B8-4635-43D7-B0ED-3B38FAA2495B}" type="presOf" srcId="{6EAA9C23-3A78-4C27-AAC9-504C071FA2D8}" destId="{FFF314B7-9492-4462-8B1C-7BC33784FA0A}" srcOrd="0" destOrd="0" presId="urn:microsoft.com/office/officeart/2005/8/layout/hierarchy2"/>
+    <dgm:cxn modelId="{89A15EB0-4537-4937-895E-2AC314147772}" type="presOf" srcId="{DD6977A0-3802-4240-88A2-691E7C2C48A6}" destId="{6F424515-AE64-4689-98CF-DEE19DC54531}" srcOrd="1" destOrd="0" presId="urn:microsoft.com/office/officeart/2005/8/layout/hierarchy2"/>
+    <dgm:cxn modelId="{B810D6C2-55C9-4E7A-B76D-88BBBB935D1C}" type="presOf" srcId="{495223E1-057C-40FA-B321-DB15D7B7BF1E}" destId="{98EDA116-065D-473B-983B-F7A1A4E0692D}" srcOrd="0" destOrd="0" presId="urn:microsoft.com/office/officeart/2005/8/layout/hierarchy2"/>
     <dgm:cxn modelId="{7176B68D-8377-4602-BE4C-B7D75F5D41A5}" srcId="{4D72C498-B5D7-4A5E-9949-13D4BDD70C79}" destId="{24E98E51-90AC-468F-867A-C952D6FD5668}" srcOrd="2" destOrd="0" parTransId="{559D18E3-752D-4EE1-9939-C38FEFFAE5A4}" sibTransId="{5A87DC0A-A2A4-49BC-8D66-8E04CC32771A}"/>
-    <dgm:cxn modelId="{2FD73D5B-A02C-4726-A6B3-D333AEDB7855}" type="presOf" srcId="{559B25C1-457C-4CA8-A035-1849D9779D21}" destId="{858F7110-3310-4783-BBA8-7EC1E711C660}" srcOrd="0" destOrd="0" presId="urn:microsoft.com/office/officeart/2005/8/layout/hierarchy2"/>
+    <dgm:cxn modelId="{A94E9A09-AE6F-4AB8-BF0E-8EBF9A2EC649}" type="presOf" srcId="{913E8ED9-5793-4239-BAD8-A00A3159E04D}" destId="{A21B35AB-A6E7-40B0-A48C-F2137E09EDE9}" srcOrd="0" destOrd="0" presId="urn:microsoft.com/office/officeart/2005/8/layout/hierarchy2"/>
     <dgm:cxn modelId="{6E9F04CF-538C-49AC-B727-EE48AD00E24E}" srcId="{90721A67-6AD1-4A80-A90E-9D77E7AD4E6D}" destId="{6EAA9C23-3A78-4C27-AAC9-504C071FA2D8}" srcOrd="1" destOrd="0" parTransId="{99F72719-26C5-43AC-9154-CEFFF5CEB37E}" sibTransId="{9DE824F4-9157-4786-AD52-3E163FA3C3B4}"/>
-    <dgm:cxn modelId="{6EDC06B3-9975-4B30-B771-77491F9E1B66}" type="presOf" srcId="{99F72719-26C5-43AC-9154-CEFFF5CEB37E}" destId="{A8464F86-5444-4B1D-8904-D5D84FB93A63}" srcOrd="0" destOrd="0" presId="urn:microsoft.com/office/officeart/2005/8/layout/hierarchy2"/>
-    <dgm:cxn modelId="{C4C5B813-74F4-41D6-863C-1ADC889A1A80}" type="presOf" srcId="{597EB83F-9AF9-4A72-80A3-732912F27C6D}" destId="{D955C53B-B716-4B38-9366-F9DF3D076BCB}" srcOrd="0" destOrd="0" presId="urn:microsoft.com/office/officeart/2005/8/layout/hierarchy2"/>
-    <dgm:cxn modelId="{B14CE919-5B95-4051-ABEB-71EA1C438B49}" type="presOf" srcId="{6EAA9C23-3A78-4C27-AAC9-504C071FA2D8}" destId="{FFF314B7-9492-4462-8B1C-7BC33784FA0A}" srcOrd="0" destOrd="0" presId="urn:microsoft.com/office/officeart/2005/8/layout/hierarchy2"/>
-    <dgm:cxn modelId="{16A1D426-200F-452F-9F7D-E5DED401FC63}" type="presOf" srcId="{559D18E3-752D-4EE1-9939-C38FEFFAE5A4}" destId="{9EFBE792-9572-41CC-B394-D06BBCFDDEA7}" srcOrd="0" destOrd="0" presId="urn:microsoft.com/office/officeart/2005/8/layout/hierarchy2"/>
-    <dgm:cxn modelId="{22550BCB-1853-4415-9FCB-53B83D9395C5}" type="presOf" srcId="{B13E7694-BD7E-4ACD-8A25-288621413B33}" destId="{D36435EE-5DD9-4CB1-80E2-64E88C5269A2}" srcOrd="0" destOrd="0" presId="urn:microsoft.com/office/officeart/2005/8/layout/hierarchy2"/>
-    <dgm:cxn modelId="{5E5E4BC2-850C-432B-B100-95E96C12CBCC}" type="presOf" srcId="{DD6977A0-3802-4240-88A2-691E7C2C48A6}" destId="{6F424515-AE64-4689-98CF-DEE19DC54531}" srcOrd="1" destOrd="0" presId="urn:microsoft.com/office/officeart/2005/8/layout/hierarchy2"/>
-    <dgm:cxn modelId="{456F3CC5-98E1-4CDD-B7B7-D9B24074D112}" type="presOf" srcId="{597EB83F-9AF9-4A72-80A3-732912F27C6D}" destId="{1FDB852C-60D2-4512-8688-DBBE489C7C32}" srcOrd="1" destOrd="0" presId="urn:microsoft.com/office/officeart/2005/8/layout/hierarchy2"/>
+    <dgm:cxn modelId="{61F3DAE7-06D1-4506-A49F-B34ACF29355E}" type="presOf" srcId="{0B7CF66D-0A27-42E3-AC6D-2DB726B0F1E6}" destId="{C296F982-F6F0-4728-ADF2-DC91F37071EA}" srcOrd="1" destOrd="0" presId="urn:microsoft.com/office/officeart/2005/8/layout/hierarchy2"/>
+    <dgm:cxn modelId="{B791BF9B-8BDC-4F65-A64E-B87DD1A758A5}" type="presOf" srcId="{3FE4910D-602C-4A72-BB9E-A3BE3A3A0E78}" destId="{C26101A3-172C-4AFD-8AA5-00EF71442597}" srcOrd="0" destOrd="0" presId="urn:microsoft.com/office/officeart/2005/8/layout/hierarchy2"/>
+    <dgm:cxn modelId="{8AC39F21-51BB-4AA0-A6AB-06B7692B6163}" type="presOf" srcId="{3FE4910D-602C-4A72-BB9E-A3BE3A3A0E78}" destId="{F14A685D-1E0D-4B4F-8491-096DFB19D677}" srcOrd="1" destOrd="0" presId="urn:microsoft.com/office/officeart/2005/8/layout/hierarchy2"/>
+    <dgm:cxn modelId="{7E16E432-39D3-4F1C-A0E7-B3A570A6EBFD}" type="presOf" srcId="{CFFF95AD-6A3E-4156-870B-74376FA448BF}" destId="{DE27DD97-4305-47FC-AFB0-35E1E791B27F}" srcOrd="0" destOrd="0" presId="urn:microsoft.com/office/officeart/2005/8/layout/hierarchy2"/>
+    <dgm:cxn modelId="{3EBAE679-4F03-45EB-8B46-7944FBD7DFD1}" type="presOf" srcId="{DD6977A0-3802-4240-88A2-691E7C2C48A6}" destId="{968AF4BE-4974-4BD5-85C7-35A0B47C6F8A}" srcOrd="0" destOrd="0" presId="urn:microsoft.com/office/officeart/2005/8/layout/hierarchy2"/>
+    <dgm:cxn modelId="{8AE5A443-2776-4CB4-91B5-58D88AE07AC5}" type="presOf" srcId="{C72AA88C-4AEE-412B-ABBF-33D17A0AD941}" destId="{8E5DD861-D493-4A0A-B81E-EB2108ED9BB3}" srcOrd="0" destOrd="0" presId="urn:microsoft.com/office/officeart/2005/8/layout/hierarchy2"/>
     <dgm:cxn modelId="{9F4D2FFF-97B0-4BDE-B2FE-9300A204E5EE}" srcId="{65626F29-AB7F-4A3E-92D9-6AFC55134C2D}" destId="{90721A67-6AD1-4A80-A90E-9D77E7AD4E6D}" srcOrd="0" destOrd="0" parTransId="{FD12DCE2-E0B7-4C60-87FD-DBDC9530217F}" sibTransId="{898BA68B-F5FB-436F-B345-A5FAFB505382}"/>
-    <dgm:cxn modelId="{449FB9B7-7F3B-437C-8B9D-E63D09DC3A56}" type="presOf" srcId="{F1D4A2FF-1ED4-48C6-8293-904F41872AF1}" destId="{215E04C8-8ADC-4870-8072-6C6871A934E8}" srcOrd="0" destOrd="0" presId="urn:microsoft.com/office/officeart/2005/8/layout/hierarchy2"/>
-    <dgm:cxn modelId="{C71BD52E-A6CF-4493-BEF2-8AE0D6EAC771}" type="presOf" srcId="{C72AA88C-4AEE-412B-ABBF-33D17A0AD941}" destId="{8E5DD861-D493-4A0A-B81E-EB2108ED9BB3}" srcOrd="0" destOrd="0" presId="urn:microsoft.com/office/officeart/2005/8/layout/hierarchy2"/>
-    <dgm:cxn modelId="{28EF065F-8087-4FB8-8804-5B6FDD209C14}" type="presOf" srcId="{AD7B3DA5-2EE7-42E6-A405-E9204AD083F8}" destId="{B96A10A5-DFF5-46F1-944C-3675766C550F}" srcOrd="0" destOrd="0" presId="urn:microsoft.com/office/officeart/2005/8/layout/hierarchy2"/>
-    <dgm:cxn modelId="{672EC4DE-6393-4902-B2E2-7547FF692899}" type="presOf" srcId="{4D72C498-B5D7-4A5E-9949-13D4BDD70C79}" destId="{3F3231AA-D37A-47E2-AA64-F3C7B7B2954D}" srcOrd="0" destOrd="0" presId="urn:microsoft.com/office/officeart/2005/8/layout/hierarchy2"/>
-    <dgm:cxn modelId="{1FA62FF7-02AB-4280-8219-5233E752DDE4}" type="presOf" srcId="{FDC9356B-5836-435E-BB19-C94DC8F3D3EF}" destId="{D63F150D-0E96-4C27-A427-95C317656D1D}" srcOrd="0" destOrd="0" presId="urn:microsoft.com/office/officeart/2005/8/layout/hierarchy2"/>
-    <dgm:cxn modelId="{CF787AC8-CCB4-42D7-9AB6-F9B56A5180E6}" type="presOf" srcId="{913E8ED9-5793-4239-BAD8-A00A3159E04D}" destId="{A21B35AB-A6E7-40B0-A48C-F2137E09EDE9}" srcOrd="0" destOrd="0" presId="urn:microsoft.com/office/officeart/2005/8/layout/hierarchy2"/>
-    <dgm:cxn modelId="{C784E1FF-5DFB-489D-ABC9-E797A5329674}" type="presOf" srcId="{3FE4910D-602C-4A72-BB9E-A3BE3A3A0E78}" destId="{C26101A3-172C-4AFD-8AA5-00EF71442597}" srcOrd="0" destOrd="0" presId="urn:microsoft.com/office/officeart/2005/8/layout/hierarchy2"/>
+    <dgm:cxn modelId="{C89D2138-24DE-454F-B551-A4D2D79E1E1B}" type="presOf" srcId="{65626F29-AB7F-4A3E-92D9-6AFC55134C2D}" destId="{76D26D6D-EDAF-4C52-8B4D-841B0D968087}" srcOrd="0" destOrd="0" presId="urn:microsoft.com/office/officeart/2005/8/layout/hierarchy2"/>
+    <dgm:cxn modelId="{57C9BA55-DA78-4BEF-AD2C-39F68C50412E}" type="presOf" srcId="{B13E7694-BD7E-4ACD-8A25-288621413B33}" destId="{2FF43323-1B88-4D6E-A12C-28C1BD2304F7}" srcOrd="1" destOrd="0" presId="urn:microsoft.com/office/officeart/2005/8/layout/hierarchy2"/>
+    <dgm:cxn modelId="{B5015BEC-C506-4047-90D9-3833EDEABA45}" type="presOf" srcId="{0B7CF66D-0A27-42E3-AC6D-2DB726B0F1E6}" destId="{F84282DA-A190-4AE4-80A2-887CA41C8DE9}" srcOrd="0" destOrd="0" presId="urn:microsoft.com/office/officeart/2005/8/layout/hierarchy2"/>
+    <dgm:cxn modelId="{CF12BB44-2C0D-469E-B444-BFE58CA9D6B1}" type="presOf" srcId="{16244E34-B2A7-4CB0-B85E-995BCA75C3E6}" destId="{D91136A0-BBA5-4033-85D4-E551E48A4097}" srcOrd="0" destOrd="0" presId="urn:microsoft.com/office/officeart/2005/8/layout/hierarchy2"/>
+    <dgm:cxn modelId="{456B997F-16B1-4E12-97A1-7CDE8CA68C6C}" type="presOf" srcId="{559D18E3-752D-4EE1-9939-C38FEFFAE5A4}" destId="{9EFBE792-9572-41CC-B394-D06BBCFDDEA7}" srcOrd="0" destOrd="0" presId="urn:microsoft.com/office/officeart/2005/8/layout/hierarchy2"/>
+    <dgm:cxn modelId="{B1451AE0-B20A-4CEE-863D-BB51CD1263CC}" type="presOf" srcId="{C72AA88C-4AEE-412B-ABBF-33D17A0AD941}" destId="{C0DFBE07-132A-42A3-A5E2-F594000B2340}" srcOrd="1" destOrd="0" presId="urn:microsoft.com/office/officeart/2005/8/layout/hierarchy2"/>
     <dgm:cxn modelId="{64F301FB-A593-41C9-BDB6-F0EFA7C82324}" srcId="{6EAA9C23-3A78-4C27-AAC9-504C071FA2D8}" destId="{16244E34-B2A7-4CB0-B85E-995BCA75C3E6}" srcOrd="1" destOrd="0" parTransId="{B13E7694-BD7E-4ACD-8A25-288621413B33}" sibTransId="{A0EBF300-51DB-4610-8BD4-DE84A2AC4F9A}"/>
-    <dgm:cxn modelId="{49FE894B-2CDA-4615-A5D1-7AEC4F9C8E68}" type="presOf" srcId="{9E6B55FE-E53C-49DC-B515-C2397BEC2CAB}" destId="{288590B9-AA3F-44E1-86EF-EEFFCBA51BD5}" srcOrd="0" destOrd="0" presId="urn:microsoft.com/office/officeart/2005/8/layout/hierarchy2"/>
-    <dgm:cxn modelId="{1F5AE6D5-D04B-4E6B-8631-91D3963BF616}" type="presOf" srcId="{0B7CF66D-0A27-42E3-AC6D-2DB726B0F1E6}" destId="{F84282DA-A190-4AE4-80A2-887CA41C8DE9}" srcOrd="0" destOrd="0" presId="urn:microsoft.com/office/officeart/2005/8/layout/hierarchy2"/>
-    <dgm:cxn modelId="{BAD3D053-02C5-445D-B9E8-AB4F083B484F}" type="presOf" srcId="{F1D4A2FF-1ED4-48C6-8293-904F41872AF1}" destId="{881DB251-9FB1-4300-9BCC-5ED061EBD6BA}" srcOrd="1" destOrd="0" presId="urn:microsoft.com/office/officeart/2005/8/layout/hierarchy2"/>
+    <dgm:cxn modelId="{6A8C9B5C-4B0D-4BD1-BEB6-5B0901DEAEB2}" type="presOf" srcId="{F1D4A2FF-1ED4-48C6-8293-904F41872AF1}" destId="{881DB251-9FB1-4300-9BCC-5ED061EBD6BA}" srcOrd="1" destOrd="0" presId="urn:microsoft.com/office/officeart/2005/8/layout/hierarchy2"/>
     <dgm:cxn modelId="{D05732E0-8016-4300-94E0-4C5846D8338F}" srcId="{6EAA9C23-3A78-4C27-AAC9-504C071FA2D8}" destId="{495223E1-057C-40FA-B321-DB15D7B7BF1E}" srcOrd="3" destOrd="0" parTransId="{597EB83F-9AF9-4A72-80A3-732912F27C6D}" sibTransId="{3E875B8A-F119-494A-907D-67F8BC091872}"/>
-    <dgm:cxn modelId="{4AE7905E-FA44-44A2-81C7-6BD97D251A8A}" type="presOf" srcId="{B13E7694-BD7E-4ACD-8A25-288621413B33}" destId="{2FF43323-1B88-4D6E-A12C-28C1BD2304F7}" srcOrd="1" destOrd="0" presId="urn:microsoft.com/office/officeart/2005/8/layout/hierarchy2"/>
+    <dgm:cxn modelId="{496C134D-C25A-4360-92B1-E380E4BD184C}" type="presOf" srcId="{F1D4A2FF-1ED4-48C6-8293-904F41872AF1}" destId="{215E04C8-8ADC-4870-8072-6C6871A934E8}" srcOrd="0" destOrd="0" presId="urn:microsoft.com/office/officeart/2005/8/layout/hierarchy2"/>
+    <dgm:cxn modelId="{C61274D6-3F0B-417C-AE12-6675DC797B6B}" type="presOf" srcId="{139FBCB0-87C1-4D19-9898-BB48C99D5614}" destId="{2D4C1DD3-7A1B-4669-AB42-72A65ACFF1A8}" srcOrd="1" destOrd="0" presId="urn:microsoft.com/office/officeart/2005/8/layout/hierarchy2"/>
     <dgm:cxn modelId="{967F65B6-C47B-4EC0-ADE6-CAFBBE1F0516}" srcId="{CFFF95AD-6A3E-4156-870B-74376FA448BF}" destId="{559B25C1-457C-4CA8-A035-1849D9779D21}" srcOrd="0" destOrd="0" parTransId="{1489036D-A9DA-40B5-957F-936B4A348264}" sibTransId="{CA40A06D-5492-4390-8F79-91529B97C7E3}"/>
     <dgm:cxn modelId="{D89F6048-F1B4-4787-B926-B49F52CB6F9B}" srcId="{AD7B3DA5-2EE7-42E6-A405-E9204AD083F8}" destId="{4D72C498-B5D7-4A5E-9949-13D4BDD70C79}" srcOrd="0" destOrd="0" parTransId="{3FE4910D-602C-4A72-BB9E-A3BE3A3A0E78}" sibTransId="{A5576FB7-9241-49DD-B403-195A5C6DB3B2}"/>
     <dgm:cxn modelId="{10820E9B-F692-4BF5-B197-3DDE2495C1CB}" srcId="{6EAA9C23-3A78-4C27-AAC9-504C071FA2D8}" destId="{913E8ED9-5793-4239-BAD8-A00A3159E04D}" srcOrd="0" destOrd="0" parTransId="{C72AA88C-4AEE-412B-ABBF-33D17A0AD941}" sibTransId="{E09A0026-5DBE-4A74-ADE4-A8C0FD11704F}"/>
-    <dgm:cxn modelId="{186F9F36-5961-4C71-909B-35359A1EF463}" type="presOf" srcId="{1489036D-A9DA-40B5-957F-936B4A348264}" destId="{D2E89353-C1DC-4D8C-81F7-770019C69DEF}" srcOrd="1" destOrd="0" presId="urn:microsoft.com/office/officeart/2005/8/layout/hierarchy2"/>
-    <dgm:cxn modelId="{DA2EDD32-D1C4-40F7-ACF8-1DD69A6FBEB6}" type="presOf" srcId="{1489036D-A9DA-40B5-957F-936B4A348264}" destId="{EBFADA6F-FD50-43FB-87CB-15B1D9AA94CD}" srcOrd="0" destOrd="0" presId="urn:microsoft.com/office/officeart/2005/8/layout/hierarchy2"/>
+    <dgm:cxn modelId="{B3FD7898-90B7-40D5-B392-4F0A451E7215}" type="presOf" srcId="{90721A67-6AD1-4A80-A90E-9D77E7AD4E6D}" destId="{2D8842D7-E959-42FA-BA94-C6E6A8D46F08}" srcOrd="0" destOrd="0" presId="urn:microsoft.com/office/officeart/2005/8/layout/hierarchy2"/>
+    <dgm:cxn modelId="{2E06077C-6620-4DBE-B34E-4BAEF1DF7DAF}" type="presOf" srcId="{FDC9356B-5836-435E-BB19-C94DC8F3D3EF}" destId="{D63F150D-0E96-4C27-A427-95C317656D1D}" srcOrd="0" destOrd="0" presId="urn:microsoft.com/office/officeart/2005/8/layout/hierarchy2"/>
+    <dgm:cxn modelId="{F25B4AEC-31F7-4334-8F3C-59490AE01C1F}" type="presOf" srcId="{1489036D-A9DA-40B5-957F-936B4A348264}" destId="{D2E89353-C1DC-4D8C-81F7-770019C69DEF}" srcOrd="1" destOrd="0" presId="urn:microsoft.com/office/officeart/2005/8/layout/hierarchy2"/>
     <dgm:cxn modelId="{5D66E035-8128-4BBA-84F0-1D671D2DE898}" srcId="{6EAA9C23-3A78-4C27-AAC9-504C071FA2D8}" destId="{9E6B55FE-E53C-49DC-B515-C2397BEC2CAB}" srcOrd="2" destOrd="0" parTransId="{F1D4A2FF-1ED4-48C6-8293-904F41872AF1}" sibTransId="{9DCC26EF-3D9C-4F2C-A2B6-405DE1FD371A}"/>
-    <dgm:cxn modelId="{FFFBEF66-3689-4405-825B-F0714780A2FB}" type="presOf" srcId="{24E98E51-90AC-468F-867A-C952D6FD5668}" destId="{37C38F7E-4D19-426C-A64E-1CBDFC363BB7}" srcOrd="0" destOrd="0" presId="urn:microsoft.com/office/officeart/2005/8/layout/hierarchy2"/>
+    <dgm:cxn modelId="{9AA02997-50CF-456F-BE81-8C01D41B69F8}" type="presOf" srcId="{99F72719-26C5-43AC-9154-CEFFF5CEB37E}" destId="{A8464F86-5444-4B1D-8904-D5D84FB93A63}" srcOrd="0" destOrd="0" presId="urn:microsoft.com/office/officeart/2005/8/layout/hierarchy2"/>
+    <dgm:cxn modelId="{C1ABF1F0-4AA5-403E-AB10-9EE632212E19}" type="presOf" srcId="{99F72719-26C5-43AC-9154-CEFFF5CEB37E}" destId="{ECBF6DD1-22FB-4942-9A69-C2E334F2B933}" srcOrd="1" destOrd="0" presId="urn:microsoft.com/office/officeart/2005/8/layout/hierarchy2"/>
     <dgm:cxn modelId="{FD18F822-929A-4822-AE96-7ADBA2A3C5CD}" srcId="{4D72C498-B5D7-4A5E-9949-13D4BDD70C79}" destId="{FDC9356B-5836-435E-BB19-C94DC8F3D3EF}" srcOrd="0" destOrd="0" parTransId="{DD6977A0-3802-4240-88A2-691E7C2C48A6}" sibTransId="{20A4AF65-9EE3-422E-A635-F5D68A4A881B}"/>
-    <dgm:cxn modelId="{C1F7DA57-0AA6-46C3-A086-29CF959931BC}" type="presOf" srcId="{99F72719-26C5-43AC-9154-CEFFF5CEB37E}" destId="{ECBF6DD1-22FB-4942-9A69-C2E334F2B933}" srcOrd="1" destOrd="0" presId="urn:microsoft.com/office/officeart/2005/8/layout/hierarchy2"/>
-    <dgm:cxn modelId="{B8968D8D-31F0-4597-BC82-40B7CC98D7BC}" type="presOf" srcId="{DD6977A0-3802-4240-88A2-691E7C2C48A6}" destId="{968AF4BE-4974-4BD5-85C7-35A0B47C6F8A}" srcOrd="0" destOrd="0" presId="urn:microsoft.com/office/officeart/2005/8/layout/hierarchy2"/>
-    <dgm:cxn modelId="{104B287C-C37B-41DB-9AF3-22BFAE962021}" type="presOf" srcId="{CFFF95AD-6A3E-4156-870B-74376FA448BF}" destId="{DE27DD97-4305-47FC-AFB0-35E1E791B27F}" srcOrd="0" destOrd="0" presId="urn:microsoft.com/office/officeart/2005/8/layout/hierarchy2"/>
-    <dgm:cxn modelId="{75E769A9-E4E9-4FA5-960E-C99C56E94D45}" type="presOf" srcId="{139FBCB0-87C1-4D19-9898-BB48C99D5614}" destId="{2D4C1DD3-7A1B-4669-AB42-72A65ACFF1A8}" srcOrd="1" destOrd="0" presId="urn:microsoft.com/office/officeart/2005/8/layout/hierarchy2"/>
-    <dgm:cxn modelId="{EAF03F52-468F-481C-A6B5-0457F98944EE}" type="presOf" srcId="{65626F29-AB7F-4A3E-92D9-6AFC55134C2D}" destId="{76D26D6D-EDAF-4C52-8B4D-841B0D968087}" srcOrd="0" destOrd="0" presId="urn:microsoft.com/office/officeart/2005/8/layout/hierarchy2"/>
-    <dgm:cxn modelId="{600E604D-EC0F-470C-B466-9273784EEA2F}" type="presOf" srcId="{559D18E3-752D-4EE1-9939-C38FEFFAE5A4}" destId="{E36A5456-E43A-492B-ABAE-06F81987E8E0}" srcOrd="1" destOrd="0" presId="urn:microsoft.com/office/officeart/2005/8/layout/hierarchy2"/>
-    <dgm:cxn modelId="{0A600EA0-EB83-49AC-9FDC-B0149D9A3DC7}" type="presOf" srcId="{495223E1-057C-40FA-B321-DB15D7B7BF1E}" destId="{98EDA116-065D-473B-983B-F7A1A4E0692D}" srcOrd="0" destOrd="0" presId="urn:microsoft.com/office/officeart/2005/8/layout/hierarchy2"/>
-    <dgm:cxn modelId="{7F99A8F5-9EA9-42C5-982C-D29732488E0B}" type="presParOf" srcId="{76D26D6D-EDAF-4C52-8B4D-841B0D968087}" destId="{F8FABF40-7E53-41D6-A584-A511DC78C1BE}" srcOrd="0" destOrd="0" presId="urn:microsoft.com/office/officeart/2005/8/layout/hierarchy2"/>
-    <dgm:cxn modelId="{A5590A39-2CF8-4199-90A2-1643365AADD9}" type="presParOf" srcId="{F8FABF40-7E53-41D6-A584-A511DC78C1BE}" destId="{2D8842D7-E959-42FA-BA94-C6E6A8D46F08}" srcOrd="0" destOrd="0" presId="urn:microsoft.com/office/officeart/2005/8/layout/hierarchy2"/>
-    <dgm:cxn modelId="{E1DFF11C-488F-4E51-8430-3A1BAB770584}" type="presParOf" srcId="{F8FABF40-7E53-41D6-A584-A511DC78C1BE}" destId="{BE75B47B-3650-4F5E-B461-4EF0A961DD5A}" srcOrd="1" destOrd="0" presId="urn:microsoft.com/office/officeart/2005/8/layout/hierarchy2"/>
-    <dgm:cxn modelId="{2CF31019-B113-4CBE-B403-BAB583D6AC2C}" type="presParOf" srcId="{BE75B47B-3650-4F5E-B461-4EF0A961DD5A}" destId="{F84282DA-A190-4AE4-80A2-887CA41C8DE9}" srcOrd="0" destOrd="0" presId="urn:microsoft.com/office/officeart/2005/8/layout/hierarchy2"/>
-    <dgm:cxn modelId="{C157EE95-47C0-45FB-A7D5-59274F17169B}" type="presParOf" srcId="{F84282DA-A190-4AE4-80A2-887CA41C8DE9}" destId="{C296F982-F6F0-4728-ADF2-DC91F37071EA}" srcOrd="0" destOrd="0" presId="urn:microsoft.com/office/officeart/2005/8/layout/hierarchy2"/>
-    <dgm:cxn modelId="{61E6FECB-4A71-4389-9D25-69031F2CE2B0}" type="presParOf" srcId="{BE75B47B-3650-4F5E-B461-4EF0A961DD5A}" destId="{CF42DF83-DDC9-476D-B33D-59E7CA944A5E}" srcOrd="1" destOrd="0" presId="urn:microsoft.com/office/officeart/2005/8/layout/hierarchy2"/>
-    <dgm:cxn modelId="{5109254B-8391-4E38-8C33-29E9230148AF}" type="presParOf" srcId="{CF42DF83-DDC9-476D-B33D-59E7CA944A5E}" destId="{B96A10A5-DFF5-46F1-944C-3675766C550F}" srcOrd="0" destOrd="0" presId="urn:microsoft.com/office/officeart/2005/8/layout/hierarchy2"/>
-    <dgm:cxn modelId="{DDB57903-0808-4C2A-BC30-D7A0D26DF31E}" type="presParOf" srcId="{CF42DF83-DDC9-476D-B33D-59E7CA944A5E}" destId="{4F298BFB-1885-4076-9A22-AC9C0889C64B}" srcOrd="1" destOrd="0" presId="urn:microsoft.com/office/officeart/2005/8/layout/hierarchy2"/>
-    <dgm:cxn modelId="{B4CF48E1-2DA6-49BF-94D4-70EBB82E0369}" type="presParOf" srcId="{4F298BFB-1885-4076-9A22-AC9C0889C64B}" destId="{C26101A3-172C-4AFD-8AA5-00EF71442597}" srcOrd="0" destOrd="0" presId="urn:microsoft.com/office/officeart/2005/8/layout/hierarchy2"/>
-    <dgm:cxn modelId="{68D04622-2217-41F6-950F-0B6BB0224E2E}" type="presParOf" srcId="{C26101A3-172C-4AFD-8AA5-00EF71442597}" destId="{F14A685D-1E0D-4B4F-8491-096DFB19D677}" srcOrd="0" destOrd="0" presId="urn:microsoft.com/office/officeart/2005/8/layout/hierarchy2"/>
-    <dgm:cxn modelId="{382D7AD6-6388-4F29-9461-BD4F2BD3F092}" type="presParOf" srcId="{4F298BFB-1885-4076-9A22-AC9C0889C64B}" destId="{F368639D-315F-4154-88B1-6A5B912D6526}" srcOrd="1" destOrd="0" presId="urn:microsoft.com/office/officeart/2005/8/layout/hierarchy2"/>
-    <dgm:cxn modelId="{7988E4F3-C409-4B66-9DB3-5ADE9642F541}" type="presParOf" srcId="{F368639D-315F-4154-88B1-6A5B912D6526}" destId="{3F3231AA-D37A-47E2-AA64-F3C7B7B2954D}" srcOrd="0" destOrd="0" presId="urn:microsoft.com/office/officeart/2005/8/layout/hierarchy2"/>
-    <dgm:cxn modelId="{6E10B78A-4C23-4F67-B8C5-FD07C2AB1489}" type="presParOf" srcId="{F368639D-315F-4154-88B1-6A5B912D6526}" destId="{397AEE95-8A0C-4187-A00A-9EB934AA598C}" srcOrd="1" destOrd="0" presId="urn:microsoft.com/office/officeart/2005/8/layout/hierarchy2"/>
-    <dgm:cxn modelId="{FA597853-0666-4A0F-8AFE-497C48BC0991}" type="presParOf" srcId="{397AEE95-8A0C-4187-A00A-9EB934AA598C}" destId="{968AF4BE-4974-4BD5-85C7-35A0B47C6F8A}" srcOrd="0" destOrd="0" presId="urn:microsoft.com/office/officeart/2005/8/layout/hierarchy2"/>
-    <dgm:cxn modelId="{527FDFB4-6B1E-44EE-B1DC-8269225021A1}" type="presParOf" srcId="{968AF4BE-4974-4BD5-85C7-35A0B47C6F8A}" destId="{6F424515-AE64-4689-98CF-DEE19DC54531}" srcOrd="0" destOrd="0" presId="urn:microsoft.com/office/officeart/2005/8/layout/hierarchy2"/>
-    <dgm:cxn modelId="{B58012E3-C2A7-43E7-A964-0B8C18D8FEAF}" type="presParOf" srcId="{397AEE95-8A0C-4187-A00A-9EB934AA598C}" destId="{EB924A49-A3F3-497C-ACC4-327EDE264F60}" srcOrd="1" destOrd="0" presId="urn:microsoft.com/office/officeart/2005/8/layout/hierarchy2"/>
-    <dgm:cxn modelId="{2DA64648-A3B9-49F4-B67F-6E141BA3F17C}" type="presParOf" srcId="{EB924A49-A3F3-497C-ACC4-327EDE264F60}" destId="{D63F150D-0E96-4C27-A427-95C317656D1D}" srcOrd="0" destOrd="0" presId="urn:microsoft.com/office/officeart/2005/8/layout/hierarchy2"/>
-    <dgm:cxn modelId="{9E06C7A9-DA2D-474A-A6C3-A6C898370077}" type="presParOf" srcId="{EB924A49-A3F3-497C-ACC4-327EDE264F60}" destId="{1491B2AE-5B55-45CE-B988-8E12BEB8BF55}" srcOrd="1" destOrd="0" presId="urn:microsoft.com/office/officeart/2005/8/layout/hierarchy2"/>
-    <dgm:cxn modelId="{A398F194-A8CB-42A0-8E53-B69CBD0732FB}" type="presParOf" srcId="{397AEE95-8A0C-4187-A00A-9EB934AA598C}" destId="{AEBC5B76-A737-49A2-B533-66F2022C87AD}" srcOrd="2" destOrd="0" presId="urn:microsoft.com/office/officeart/2005/8/layout/hierarchy2"/>
-    <dgm:cxn modelId="{CFF21343-E5D2-4F59-A15A-9D15078AE970}" type="presParOf" srcId="{AEBC5B76-A737-49A2-B533-66F2022C87AD}" destId="{2D4C1DD3-7A1B-4669-AB42-72A65ACFF1A8}" srcOrd="0" destOrd="0" presId="urn:microsoft.com/office/officeart/2005/8/layout/hierarchy2"/>
-    <dgm:cxn modelId="{E3F4A5A5-DFC8-4B22-8003-7ADCD9831F47}" type="presParOf" srcId="{397AEE95-8A0C-4187-A00A-9EB934AA598C}" destId="{9F7C6272-585E-4DDA-B1DC-EB4580AF2AB2}" srcOrd="3" destOrd="0" presId="urn:microsoft.com/office/officeart/2005/8/layout/hierarchy2"/>
-    <dgm:cxn modelId="{C8EAFA15-51BF-42A1-8146-C476EB0FFDC0}" type="presParOf" srcId="{9F7C6272-585E-4DDA-B1DC-EB4580AF2AB2}" destId="{DE27DD97-4305-47FC-AFB0-35E1E791B27F}" srcOrd="0" destOrd="0" presId="urn:microsoft.com/office/officeart/2005/8/layout/hierarchy2"/>
-    <dgm:cxn modelId="{4B0A6774-09B8-41FD-A6EC-52BF0F21EBB4}" type="presParOf" srcId="{9F7C6272-585E-4DDA-B1DC-EB4580AF2AB2}" destId="{4A028989-708D-4CC4-885B-928EC3B6636B}" srcOrd="1" destOrd="0" presId="urn:microsoft.com/office/officeart/2005/8/layout/hierarchy2"/>
-    <dgm:cxn modelId="{886D1097-12B1-4EBA-A356-BEB572532DDA}" type="presParOf" srcId="{4A028989-708D-4CC4-885B-928EC3B6636B}" destId="{EBFADA6F-FD50-43FB-87CB-15B1D9AA94CD}" srcOrd="0" destOrd="0" presId="urn:microsoft.com/office/officeart/2005/8/layout/hierarchy2"/>
-    <dgm:cxn modelId="{58E01882-0825-4D50-AE2F-071BC7988DD2}" type="presParOf" srcId="{EBFADA6F-FD50-43FB-87CB-15B1D9AA94CD}" destId="{D2E89353-C1DC-4D8C-81F7-770019C69DEF}" srcOrd="0" destOrd="0" presId="urn:microsoft.com/office/officeart/2005/8/layout/hierarchy2"/>
-    <dgm:cxn modelId="{F4CF8B97-909E-4A8B-9A9E-BB9736F34CE0}" type="presParOf" srcId="{4A028989-708D-4CC4-885B-928EC3B6636B}" destId="{CC9BC564-3787-4383-9FFC-61D9D0588B21}" srcOrd="1" destOrd="0" presId="urn:microsoft.com/office/officeart/2005/8/layout/hierarchy2"/>
-    <dgm:cxn modelId="{9B83221E-0961-4F0A-A169-B558F74FECC4}" type="presParOf" srcId="{CC9BC564-3787-4383-9FFC-61D9D0588B21}" destId="{858F7110-3310-4783-BBA8-7EC1E711C660}" srcOrd="0" destOrd="0" presId="urn:microsoft.com/office/officeart/2005/8/layout/hierarchy2"/>
-    <dgm:cxn modelId="{816D8150-C6CF-44DD-9182-4A89149ACEAC}" type="presParOf" srcId="{CC9BC564-3787-4383-9FFC-61D9D0588B21}" destId="{65C1A66E-C56C-4171-AB97-8297D46BDB88}" srcOrd="1" destOrd="0" presId="urn:microsoft.com/office/officeart/2005/8/layout/hierarchy2"/>
-    <dgm:cxn modelId="{56CBE983-682E-49FD-9F9B-163A5F947BB2}" type="presParOf" srcId="{397AEE95-8A0C-4187-A00A-9EB934AA598C}" destId="{9EFBE792-9572-41CC-B394-D06BBCFDDEA7}" srcOrd="4" destOrd="0" presId="urn:microsoft.com/office/officeart/2005/8/layout/hierarchy2"/>
-    <dgm:cxn modelId="{A0D82A05-1175-4A6F-8A59-90FDE7CD6F00}" type="presParOf" srcId="{9EFBE792-9572-41CC-B394-D06BBCFDDEA7}" destId="{E36A5456-E43A-492B-ABAE-06F81987E8E0}" srcOrd="0" destOrd="0" presId="urn:microsoft.com/office/officeart/2005/8/layout/hierarchy2"/>
-    <dgm:cxn modelId="{7ECEAA2E-691B-4A8F-8F63-6D5E0FA500D6}" type="presParOf" srcId="{397AEE95-8A0C-4187-A00A-9EB934AA598C}" destId="{6D225540-AFA0-415E-A130-ABE75225B256}" srcOrd="5" destOrd="0" presId="urn:microsoft.com/office/officeart/2005/8/layout/hierarchy2"/>
-    <dgm:cxn modelId="{FAEDC529-1B31-4507-900F-0EDCCC406D19}" type="presParOf" srcId="{6D225540-AFA0-415E-A130-ABE75225B256}" destId="{37C38F7E-4D19-426C-A64E-1CBDFC363BB7}" srcOrd="0" destOrd="0" presId="urn:microsoft.com/office/officeart/2005/8/layout/hierarchy2"/>
-    <dgm:cxn modelId="{C12D2A28-7BE5-4459-81D4-E8DD95F9A9BC}" type="presParOf" srcId="{6D225540-AFA0-415E-A130-ABE75225B256}" destId="{F4349A4C-5F5C-42E6-B925-D581139B19CA}" srcOrd="1" destOrd="0" presId="urn:microsoft.com/office/officeart/2005/8/layout/hierarchy2"/>
-    <dgm:cxn modelId="{A861E32E-9C16-4994-A39E-40237BCC382A}" type="presParOf" srcId="{BE75B47B-3650-4F5E-B461-4EF0A961DD5A}" destId="{A8464F86-5444-4B1D-8904-D5D84FB93A63}" srcOrd="2" destOrd="0" presId="urn:microsoft.com/office/officeart/2005/8/layout/hierarchy2"/>
-    <dgm:cxn modelId="{4A8281EB-7289-4010-B6A4-57886663969E}" type="presParOf" srcId="{A8464F86-5444-4B1D-8904-D5D84FB93A63}" destId="{ECBF6DD1-22FB-4942-9A69-C2E334F2B933}" srcOrd="0" destOrd="0" presId="urn:microsoft.com/office/officeart/2005/8/layout/hierarchy2"/>
-    <dgm:cxn modelId="{7ED810C6-878E-494D-BA70-4568F3FCB235}" type="presParOf" srcId="{BE75B47B-3650-4F5E-B461-4EF0A961DD5A}" destId="{E0C7B8DF-83A1-45D9-B9D9-9ED1C37E4CA4}" srcOrd="3" destOrd="0" presId="urn:microsoft.com/office/officeart/2005/8/layout/hierarchy2"/>
-    <dgm:cxn modelId="{04B56ABE-8ED6-4D4E-84B0-B1661BF27214}" type="presParOf" srcId="{E0C7B8DF-83A1-45D9-B9D9-9ED1C37E4CA4}" destId="{FFF314B7-9492-4462-8B1C-7BC33784FA0A}" srcOrd="0" destOrd="0" presId="urn:microsoft.com/office/officeart/2005/8/layout/hierarchy2"/>
-    <dgm:cxn modelId="{2016FE11-176B-4E0C-9F48-BA45D58CAD44}" type="presParOf" srcId="{E0C7B8DF-83A1-45D9-B9D9-9ED1C37E4CA4}" destId="{F4FA03A4-3DA6-47F7-9A77-3B374796CB77}" srcOrd="1" destOrd="0" presId="urn:microsoft.com/office/officeart/2005/8/layout/hierarchy2"/>
-    <dgm:cxn modelId="{0F160FC5-15D8-4A79-82DD-391C9780BF5F}" type="presParOf" srcId="{F4FA03A4-3DA6-47F7-9A77-3B374796CB77}" destId="{8E5DD861-D493-4A0A-B81E-EB2108ED9BB3}" srcOrd="0" destOrd="0" presId="urn:microsoft.com/office/officeart/2005/8/layout/hierarchy2"/>
-    <dgm:cxn modelId="{AB72E967-725D-4B47-AC15-DEB1AC7BE90A}" type="presParOf" srcId="{8E5DD861-D493-4A0A-B81E-EB2108ED9BB3}" destId="{C0DFBE07-132A-42A3-A5E2-F594000B2340}" srcOrd="0" destOrd="0" presId="urn:microsoft.com/office/officeart/2005/8/layout/hierarchy2"/>
-    <dgm:cxn modelId="{8B9FA3E2-92F8-4A0C-B7AD-C6E5BD002B8A}" type="presParOf" srcId="{F4FA03A4-3DA6-47F7-9A77-3B374796CB77}" destId="{D48AA310-08E8-41B2-9889-9054306545F3}" srcOrd="1" destOrd="0" presId="urn:microsoft.com/office/officeart/2005/8/layout/hierarchy2"/>
-    <dgm:cxn modelId="{72D7BCF2-3F36-4472-8D03-70379D2BA7A5}" type="presParOf" srcId="{D48AA310-08E8-41B2-9889-9054306545F3}" destId="{A21B35AB-A6E7-40B0-A48C-F2137E09EDE9}" srcOrd="0" destOrd="0" presId="urn:microsoft.com/office/officeart/2005/8/layout/hierarchy2"/>
-    <dgm:cxn modelId="{9A7236A9-5903-4390-9A30-823948EAE740}" type="presParOf" srcId="{D48AA310-08E8-41B2-9889-9054306545F3}" destId="{8B5CE3EF-0622-44C1-849C-2057D356BCBF}" srcOrd="1" destOrd="0" presId="urn:microsoft.com/office/officeart/2005/8/layout/hierarchy2"/>
-    <dgm:cxn modelId="{17394702-E6DD-4CE2-8B8B-D30BFF8F44D4}" type="presParOf" srcId="{F4FA03A4-3DA6-47F7-9A77-3B374796CB77}" destId="{D36435EE-5DD9-4CB1-80E2-64E88C5269A2}" srcOrd="2" destOrd="0" presId="urn:microsoft.com/office/officeart/2005/8/layout/hierarchy2"/>
-    <dgm:cxn modelId="{DDDE78C3-CBF0-490D-9D78-E440392E6259}" type="presParOf" srcId="{D36435EE-5DD9-4CB1-80E2-64E88C5269A2}" destId="{2FF43323-1B88-4D6E-A12C-28C1BD2304F7}" srcOrd="0" destOrd="0" presId="urn:microsoft.com/office/officeart/2005/8/layout/hierarchy2"/>
-    <dgm:cxn modelId="{FC8A8A28-F5D3-4947-ACF8-B0C01881D346}" type="presParOf" srcId="{F4FA03A4-3DA6-47F7-9A77-3B374796CB77}" destId="{36D12C6A-C33F-444D-985E-C87528F365EF}" srcOrd="3" destOrd="0" presId="urn:microsoft.com/office/officeart/2005/8/layout/hierarchy2"/>
-    <dgm:cxn modelId="{3CEBC994-64F0-4265-994D-BD839D8A3C89}" type="presParOf" srcId="{36D12C6A-C33F-444D-985E-C87528F365EF}" destId="{D91136A0-BBA5-4033-85D4-E551E48A4097}" srcOrd="0" destOrd="0" presId="urn:microsoft.com/office/officeart/2005/8/layout/hierarchy2"/>
-    <dgm:cxn modelId="{4A6DCE7C-ABD6-4736-8841-C824A760249A}" type="presParOf" srcId="{36D12C6A-C33F-444D-985E-C87528F365EF}" destId="{18A8A596-414D-45EC-82A0-4CE6CE2BCEAF}" srcOrd="1" destOrd="0" presId="urn:microsoft.com/office/officeart/2005/8/layout/hierarchy2"/>
-    <dgm:cxn modelId="{B03464CC-49B9-45E4-8BF3-FC2EF600689A}" type="presParOf" srcId="{F4FA03A4-3DA6-47F7-9A77-3B374796CB77}" destId="{215E04C8-8ADC-4870-8072-6C6871A934E8}" srcOrd="4" destOrd="0" presId="urn:microsoft.com/office/officeart/2005/8/layout/hierarchy2"/>
-    <dgm:cxn modelId="{E48BAB83-358C-4237-851F-C5DF48F29C64}" type="presParOf" srcId="{215E04C8-8ADC-4870-8072-6C6871A934E8}" destId="{881DB251-9FB1-4300-9BCC-5ED061EBD6BA}" srcOrd="0" destOrd="0" presId="urn:microsoft.com/office/officeart/2005/8/layout/hierarchy2"/>
-    <dgm:cxn modelId="{12F1791F-0681-4A93-9134-F65A264617DA}" type="presParOf" srcId="{F4FA03A4-3DA6-47F7-9A77-3B374796CB77}" destId="{99095670-E0F4-480E-9255-5D1CF51C2306}" srcOrd="5" destOrd="0" presId="urn:microsoft.com/office/officeart/2005/8/layout/hierarchy2"/>
-    <dgm:cxn modelId="{14BE7539-0D16-4468-9D12-10BC906C219B}" type="presParOf" srcId="{99095670-E0F4-480E-9255-5D1CF51C2306}" destId="{288590B9-AA3F-44E1-86EF-EEFFCBA51BD5}" srcOrd="0" destOrd="0" presId="urn:microsoft.com/office/officeart/2005/8/layout/hierarchy2"/>
-    <dgm:cxn modelId="{C692BFEF-B397-415D-9176-F109236EBC86}" type="presParOf" srcId="{99095670-E0F4-480E-9255-5D1CF51C2306}" destId="{C9ADEDFB-79EA-4185-B0EC-F6EC4D8F782E}" srcOrd="1" destOrd="0" presId="urn:microsoft.com/office/officeart/2005/8/layout/hierarchy2"/>
-    <dgm:cxn modelId="{D5EFED09-560A-4888-A6F4-BF4E1F64692B}" type="presParOf" srcId="{F4FA03A4-3DA6-47F7-9A77-3B374796CB77}" destId="{D955C53B-B716-4B38-9366-F9DF3D076BCB}" srcOrd="6" destOrd="0" presId="urn:microsoft.com/office/officeart/2005/8/layout/hierarchy2"/>
-    <dgm:cxn modelId="{2DD887D9-92E2-4B5C-889A-CA44AF11E0B4}" type="presParOf" srcId="{D955C53B-B716-4B38-9366-F9DF3D076BCB}" destId="{1FDB852C-60D2-4512-8688-DBBE489C7C32}" srcOrd="0" destOrd="0" presId="urn:microsoft.com/office/officeart/2005/8/layout/hierarchy2"/>
-    <dgm:cxn modelId="{FE23A3D5-D68C-4C2E-8443-F32DFEF2C98D}" type="presParOf" srcId="{F4FA03A4-3DA6-47F7-9A77-3B374796CB77}" destId="{4D2DD327-F21E-40DF-89CF-2531CE508332}" srcOrd="7" destOrd="0" presId="urn:microsoft.com/office/officeart/2005/8/layout/hierarchy2"/>
-    <dgm:cxn modelId="{2F70417C-1391-4CAA-A664-A3594674B4D5}" type="presParOf" srcId="{4D2DD327-F21E-40DF-89CF-2531CE508332}" destId="{98EDA116-065D-473B-983B-F7A1A4E0692D}" srcOrd="0" destOrd="0" presId="urn:microsoft.com/office/officeart/2005/8/layout/hierarchy2"/>
-    <dgm:cxn modelId="{DBC9998F-3DCD-4842-ABB5-9DDD432C9588}" type="presParOf" srcId="{4D2DD327-F21E-40DF-89CF-2531CE508332}" destId="{DF92D010-B557-4787-97CA-5DC4251ABFBB}" srcOrd="1" destOrd="0" presId="urn:microsoft.com/office/officeart/2005/8/layout/hierarchy2"/>
+    <dgm:cxn modelId="{B4E95B1D-F624-406D-AB0A-160959AF22D5}" type="presOf" srcId="{4D72C498-B5D7-4A5E-9949-13D4BDD70C79}" destId="{3F3231AA-D37A-47E2-AA64-F3C7B7B2954D}" srcOrd="0" destOrd="0" presId="urn:microsoft.com/office/officeart/2005/8/layout/hierarchy2"/>
+    <dgm:cxn modelId="{537FE0A4-D7A8-467E-9309-6559799E61C8}" type="presOf" srcId="{B13E7694-BD7E-4ACD-8A25-288621413B33}" destId="{D36435EE-5DD9-4CB1-80E2-64E88C5269A2}" srcOrd="0" destOrd="0" presId="urn:microsoft.com/office/officeart/2005/8/layout/hierarchy2"/>
+    <dgm:cxn modelId="{7A9A34A7-C19F-4B18-B8BC-B533E22F7E77}" type="presOf" srcId="{AD7B3DA5-2EE7-42E6-A405-E9204AD083F8}" destId="{B96A10A5-DFF5-46F1-944C-3675766C550F}" srcOrd="0" destOrd="0" presId="urn:microsoft.com/office/officeart/2005/8/layout/hierarchy2"/>
+    <dgm:cxn modelId="{AAE2D08D-AAB6-4F52-BDDB-C867AC95C45C}" type="presOf" srcId="{559D18E3-752D-4EE1-9939-C38FEFFAE5A4}" destId="{E36A5456-E43A-492B-ABAE-06F81987E8E0}" srcOrd="1" destOrd="0" presId="urn:microsoft.com/office/officeart/2005/8/layout/hierarchy2"/>
+    <dgm:cxn modelId="{50CC4882-E323-4B00-AFBE-1538B6C148F3}" type="presParOf" srcId="{76D26D6D-EDAF-4C52-8B4D-841B0D968087}" destId="{F8FABF40-7E53-41D6-A584-A511DC78C1BE}" srcOrd="0" destOrd="0" presId="urn:microsoft.com/office/officeart/2005/8/layout/hierarchy2"/>
+    <dgm:cxn modelId="{93B3E48F-D873-4C12-B5E7-4C529054DDA5}" type="presParOf" srcId="{F8FABF40-7E53-41D6-A584-A511DC78C1BE}" destId="{2D8842D7-E959-42FA-BA94-C6E6A8D46F08}" srcOrd="0" destOrd="0" presId="urn:microsoft.com/office/officeart/2005/8/layout/hierarchy2"/>
+    <dgm:cxn modelId="{10B81F02-2041-428D-B66A-F11274ED8384}" type="presParOf" srcId="{F8FABF40-7E53-41D6-A584-A511DC78C1BE}" destId="{BE75B47B-3650-4F5E-B461-4EF0A961DD5A}" srcOrd="1" destOrd="0" presId="urn:microsoft.com/office/officeart/2005/8/layout/hierarchy2"/>
+    <dgm:cxn modelId="{1C7E54F9-36D4-4D06-A44E-E207B0877E6F}" type="presParOf" srcId="{BE75B47B-3650-4F5E-B461-4EF0A961DD5A}" destId="{F84282DA-A190-4AE4-80A2-887CA41C8DE9}" srcOrd="0" destOrd="0" presId="urn:microsoft.com/office/officeart/2005/8/layout/hierarchy2"/>
+    <dgm:cxn modelId="{6EAA845A-5E20-4A3C-964A-AC7023694A6C}" type="presParOf" srcId="{F84282DA-A190-4AE4-80A2-887CA41C8DE9}" destId="{C296F982-F6F0-4728-ADF2-DC91F37071EA}" srcOrd="0" destOrd="0" presId="urn:microsoft.com/office/officeart/2005/8/layout/hierarchy2"/>
+    <dgm:cxn modelId="{5CF7BE6E-36C3-4E09-9813-DEC1B3842146}" type="presParOf" srcId="{BE75B47B-3650-4F5E-B461-4EF0A961DD5A}" destId="{CF42DF83-DDC9-476D-B33D-59E7CA944A5E}" srcOrd="1" destOrd="0" presId="urn:microsoft.com/office/officeart/2005/8/layout/hierarchy2"/>
+    <dgm:cxn modelId="{33B45B57-E19C-472D-8CFE-630E58487918}" type="presParOf" srcId="{CF42DF83-DDC9-476D-B33D-59E7CA944A5E}" destId="{B96A10A5-DFF5-46F1-944C-3675766C550F}" srcOrd="0" destOrd="0" presId="urn:microsoft.com/office/officeart/2005/8/layout/hierarchy2"/>
+    <dgm:cxn modelId="{CE832A38-8817-451A-BC9D-E8179FD7C311}" type="presParOf" srcId="{CF42DF83-DDC9-476D-B33D-59E7CA944A5E}" destId="{4F298BFB-1885-4076-9A22-AC9C0889C64B}" srcOrd="1" destOrd="0" presId="urn:microsoft.com/office/officeart/2005/8/layout/hierarchy2"/>
+    <dgm:cxn modelId="{9E5C4991-96F1-4F0C-A61C-40624490B529}" type="presParOf" srcId="{4F298BFB-1885-4076-9A22-AC9C0889C64B}" destId="{C26101A3-172C-4AFD-8AA5-00EF71442597}" srcOrd="0" destOrd="0" presId="urn:microsoft.com/office/officeart/2005/8/layout/hierarchy2"/>
+    <dgm:cxn modelId="{FAEAFCDD-1D31-498E-857E-211DF59513E3}" type="presParOf" srcId="{C26101A3-172C-4AFD-8AA5-00EF71442597}" destId="{F14A685D-1E0D-4B4F-8491-096DFB19D677}" srcOrd="0" destOrd="0" presId="urn:microsoft.com/office/officeart/2005/8/layout/hierarchy2"/>
+    <dgm:cxn modelId="{DE187523-0211-4810-80AD-A3A009C40D17}" type="presParOf" srcId="{4F298BFB-1885-4076-9A22-AC9C0889C64B}" destId="{F368639D-315F-4154-88B1-6A5B912D6526}" srcOrd="1" destOrd="0" presId="urn:microsoft.com/office/officeart/2005/8/layout/hierarchy2"/>
+    <dgm:cxn modelId="{ED846A8D-DF50-49D3-925D-AD6C27F8CCA8}" type="presParOf" srcId="{F368639D-315F-4154-88B1-6A5B912D6526}" destId="{3F3231AA-D37A-47E2-AA64-F3C7B7B2954D}" srcOrd="0" destOrd="0" presId="urn:microsoft.com/office/officeart/2005/8/layout/hierarchy2"/>
+    <dgm:cxn modelId="{B081EB5E-6A77-4A9A-85CD-36568CC67AB4}" type="presParOf" srcId="{F368639D-315F-4154-88B1-6A5B912D6526}" destId="{397AEE95-8A0C-4187-A00A-9EB934AA598C}" srcOrd="1" destOrd="0" presId="urn:microsoft.com/office/officeart/2005/8/layout/hierarchy2"/>
+    <dgm:cxn modelId="{746A9FA6-12EF-42E4-B6E4-35E5F6C972C2}" type="presParOf" srcId="{397AEE95-8A0C-4187-A00A-9EB934AA598C}" destId="{968AF4BE-4974-4BD5-85C7-35A0B47C6F8A}" srcOrd="0" destOrd="0" presId="urn:microsoft.com/office/officeart/2005/8/layout/hierarchy2"/>
+    <dgm:cxn modelId="{ADB338A7-3325-4729-A78E-F1288D4D5120}" type="presParOf" srcId="{968AF4BE-4974-4BD5-85C7-35A0B47C6F8A}" destId="{6F424515-AE64-4689-98CF-DEE19DC54531}" srcOrd="0" destOrd="0" presId="urn:microsoft.com/office/officeart/2005/8/layout/hierarchy2"/>
+    <dgm:cxn modelId="{3BCE6AB0-331D-455E-9F58-871D3C33D741}" type="presParOf" srcId="{397AEE95-8A0C-4187-A00A-9EB934AA598C}" destId="{EB924A49-A3F3-497C-ACC4-327EDE264F60}" srcOrd="1" destOrd="0" presId="urn:microsoft.com/office/officeart/2005/8/layout/hierarchy2"/>
+    <dgm:cxn modelId="{F8BA8814-AE18-4131-9E0A-2A3ADC72C6C7}" type="presParOf" srcId="{EB924A49-A3F3-497C-ACC4-327EDE264F60}" destId="{D63F150D-0E96-4C27-A427-95C317656D1D}" srcOrd="0" destOrd="0" presId="urn:microsoft.com/office/officeart/2005/8/layout/hierarchy2"/>
+    <dgm:cxn modelId="{072035D8-FFC0-474F-B651-B59C359CBC06}" type="presParOf" srcId="{EB924A49-A3F3-497C-ACC4-327EDE264F60}" destId="{1491B2AE-5B55-45CE-B988-8E12BEB8BF55}" srcOrd="1" destOrd="0" presId="urn:microsoft.com/office/officeart/2005/8/layout/hierarchy2"/>
+    <dgm:cxn modelId="{0DE348A1-0B30-4A3A-B75A-C3CB12847CBE}" type="presParOf" srcId="{397AEE95-8A0C-4187-A00A-9EB934AA598C}" destId="{AEBC5B76-A737-49A2-B533-66F2022C87AD}" srcOrd="2" destOrd="0" presId="urn:microsoft.com/office/officeart/2005/8/layout/hierarchy2"/>
+    <dgm:cxn modelId="{CDA8D2B9-EDB1-4EA0-BF02-83D653BC4BA7}" type="presParOf" srcId="{AEBC5B76-A737-49A2-B533-66F2022C87AD}" destId="{2D4C1DD3-7A1B-4669-AB42-72A65ACFF1A8}" srcOrd="0" destOrd="0" presId="urn:microsoft.com/office/officeart/2005/8/layout/hierarchy2"/>
+    <dgm:cxn modelId="{2F62AF37-79A0-4F01-A7B8-42B90FA6AD43}" type="presParOf" srcId="{397AEE95-8A0C-4187-A00A-9EB934AA598C}" destId="{9F7C6272-585E-4DDA-B1DC-EB4580AF2AB2}" srcOrd="3" destOrd="0" presId="urn:microsoft.com/office/officeart/2005/8/layout/hierarchy2"/>
+    <dgm:cxn modelId="{CF43B96C-61AC-45DF-8279-999AF8F7CE00}" type="presParOf" srcId="{9F7C6272-585E-4DDA-B1DC-EB4580AF2AB2}" destId="{DE27DD97-4305-47FC-AFB0-35E1E791B27F}" srcOrd="0" destOrd="0" presId="urn:microsoft.com/office/officeart/2005/8/layout/hierarchy2"/>
+    <dgm:cxn modelId="{E5EF7617-3DDA-4E55-8E67-0270DD3CAEE7}" type="presParOf" srcId="{9F7C6272-585E-4DDA-B1DC-EB4580AF2AB2}" destId="{4A028989-708D-4CC4-885B-928EC3B6636B}" srcOrd="1" destOrd="0" presId="urn:microsoft.com/office/officeart/2005/8/layout/hierarchy2"/>
+    <dgm:cxn modelId="{4B9BCCD3-5C79-47A1-83B1-51E4185D408C}" type="presParOf" srcId="{4A028989-708D-4CC4-885B-928EC3B6636B}" destId="{EBFADA6F-FD50-43FB-87CB-15B1D9AA94CD}" srcOrd="0" destOrd="0" presId="urn:microsoft.com/office/officeart/2005/8/layout/hierarchy2"/>
+    <dgm:cxn modelId="{E97FC3EB-1D42-4EC5-8D87-3E488F3A05F4}" type="presParOf" srcId="{EBFADA6F-FD50-43FB-87CB-15B1D9AA94CD}" destId="{D2E89353-C1DC-4D8C-81F7-770019C69DEF}" srcOrd="0" destOrd="0" presId="urn:microsoft.com/office/officeart/2005/8/layout/hierarchy2"/>
+    <dgm:cxn modelId="{9DE092C2-1A61-438E-9A59-E96016B06219}" type="presParOf" srcId="{4A028989-708D-4CC4-885B-928EC3B6636B}" destId="{CC9BC564-3787-4383-9FFC-61D9D0588B21}" srcOrd="1" destOrd="0" presId="urn:microsoft.com/office/officeart/2005/8/layout/hierarchy2"/>
+    <dgm:cxn modelId="{964453B6-678C-48AC-8AAD-EC14B89DA219}" type="presParOf" srcId="{CC9BC564-3787-4383-9FFC-61D9D0588B21}" destId="{858F7110-3310-4783-BBA8-7EC1E711C660}" srcOrd="0" destOrd="0" presId="urn:microsoft.com/office/officeart/2005/8/layout/hierarchy2"/>
+    <dgm:cxn modelId="{B4725D2C-5B69-40BC-B15C-FC5615656C4F}" type="presParOf" srcId="{CC9BC564-3787-4383-9FFC-61D9D0588B21}" destId="{65C1A66E-C56C-4171-AB97-8297D46BDB88}" srcOrd="1" destOrd="0" presId="urn:microsoft.com/office/officeart/2005/8/layout/hierarchy2"/>
+    <dgm:cxn modelId="{8C876484-7F0C-44F2-AB75-149D3EF28002}" type="presParOf" srcId="{397AEE95-8A0C-4187-A00A-9EB934AA598C}" destId="{9EFBE792-9572-41CC-B394-D06BBCFDDEA7}" srcOrd="4" destOrd="0" presId="urn:microsoft.com/office/officeart/2005/8/layout/hierarchy2"/>
+    <dgm:cxn modelId="{529376E3-EEB9-4D0E-996F-8B195BACD4F5}" type="presParOf" srcId="{9EFBE792-9572-41CC-B394-D06BBCFDDEA7}" destId="{E36A5456-E43A-492B-ABAE-06F81987E8E0}" srcOrd="0" destOrd="0" presId="urn:microsoft.com/office/officeart/2005/8/layout/hierarchy2"/>
+    <dgm:cxn modelId="{4D9F079A-3537-4BDD-944E-9299BCFD3415}" type="presParOf" srcId="{397AEE95-8A0C-4187-A00A-9EB934AA598C}" destId="{6D225540-AFA0-415E-A130-ABE75225B256}" srcOrd="5" destOrd="0" presId="urn:microsoft.com/office/officeart/2005/8/layout/hierarchy2"/>
+    <dgm:cxn modelId="{8A12B1CC-36A5-42A0-B47C-BBCB5AF8725C}" type="presParOf" srcId="{6D225540-AFA0-415E-A130-ABE75225B256}" destId="{37C38F7E-4D19-426C-A64E-1CBDFC363BB7}" srcOrd="0" destOrd="0" presId="urn:microsoft.com/office/officeart/2005/8/layout/hierarchy2"/>
+    <dgm:cxn modelId="{3EAA69CB-E1F8-4C43-93A4-B96F453189BA}" type="presParOf" srcId="{6D225540-AFA0-415E-A130-ABE75225B256}" destId="{F4349A4C-5F5C-42E6-B925-D581139B19CA}" srcOrd="1" destOrd="0" presId="urn:microsoft.com/office/officeart/2005/8/layout/hierarchy2"/>
+    <dgm:cxn modelId="{9DE26BD6-73D0-437D-95F8-DF5B2091A7B4}" type="presParOf" srcId="{BE75B47B-3650-4F5E-B461-4EF0A961DD5A}" destId="{A8464F86-5444-4B1D-8904-D5D84FB93A63}" srcOrd="2" destOrd="0" presId="urn:microsoft.com/office/officeart/2005/8/layout/hierarchy2"/>
+    <dgm:cxn modelId="{6610FFDF-B7AF-421E-9C5E-B9F269EDA3B7}" type="presParOf" srcId="{A8464F86-5444-4B1D-8904-D5D84FB93A63}" destId="{ECBF6DD1-22FB-4942-9A69-C2E334F2B933}" srcOrd="0" destOrd="0" presId="urn:microsoft.com/office/officeart/2005/8/layout/hierarchy2"/>
+    <dgm:cxn modelId="{9669712F-C2C4-49D9-A820-E8247A1525BA}" type="presParOf" srcId="{BE75B47B-3650-4F5E-B461-4EF0A961DD5A}" destId="{E0C7B8DF-83A1-45D9-B9D9-9ED1C37E4CA4}" srcOrd="3" destOrd="0" presId="urn:microsoft.com/office/officeart/2005/8/layout/hierarchy2"/>
+    <dgm:cxn modelId="{7D85C9E9-A95B-4A71-B0C1-DACCB5CF0F16}" type="presParOf" srcId="{E0C7B8DF-83A1-45D9-B9D9-9ED1C37E4CA4}" destId="{FFF314B7-9492-4462-8B1C-7BC33784FA0A}" srcOrd="0" destOrd="0" presId="urn:microsoft.com/office/officeart/2005/8/layout/hierarchy2"/>
+    <dgm:cxn modelId="{6C29526B-DBA5-4EB7-8876-B1E8D3BDEC63}" type="presParOf" srcId="{E0C7B8DF-83A1-45D9-B9D9-9ED1C37E4CA4}" destId="{F4FA03A4-3DA6-47F7-9A77-3B374796CB77}" srcOrd="1" destOrd="0" presId="urn:microsoft.com/office/officeart/2005/8/layout/hierarchy2"/>
+    <dgm:cxn modelId="{5E7FD010-28AB-4F95-B375-F524F7C6DCC3}" type="presParOf" srcId="{F4FA03A4-3DA6-47F7-9A77-3B374796CB77}" destId="{8E5DD861-D493-4A0A-B81E-EB2108ED9BB3}" srcOrd="0" destOrd="0" presId="urn:microsoft.com/office/officeart/2005/8/layout/hierarchy2"/>
+    <dgm:cxn modelId="{455D432F-D8F0-432D-B556-FF599C043883}" type="presParOf" srcId="{8E5DD861-D493-4A0A-B81E-EB2108ED9BB3}" destId="{C0DFBE07-132A-42A3-A5E2-F594000B2340}" srcOrd="0" destOrd="0" presId="urn:microsoft.com/office/officeart/2005/8/layout/hierarchy2"/>
+    <dgm:cxn modelId="{F82F04BF-CA56-4FE8-9A14-B7FF120EAB5C}" type="presParOf" srcId="{F4FA03A4-3DA6-47F7-9A77-3B374796CB77}" destId="{D48AA310-08E8-41B2-9889-9054306545F3}" srcOrd="1" destOrd="0" presId="urn:microsoft.com/office/officeart/2005/8/layout/hierarchy2"/>
+    <dgm:cxn modelId="{88844DED-BB97-4E45-B6AB-A05CCE57DB1F}" type="presParOf" srcId="{D48AA310-08E8-41B2-9889-9054306545F3}" destId="{A21B35AB-A6E7-40B0-A48C-F2137E09EDE9}" srcOrd="0" destOrd="0" presId="urn:microsoft.com/office/officeart/2005/8/layout/hierarchy2"/>
+    <dgm:cxn modelId="{35F58223-DA56-4EA8-8F3A-948B250275CB}" type="presParOf" srcId="{D48AA310-08E8-41B2-9889-9054306545F3}" destId="{8B5CE3EF-0622-44C1-849C-2057D356BCBF}" srcOrd="1" destOrd="0" presId="urn:microsoft.com/office/officeart/2005/8/layout/hierarchy2"/>
+    <dgm:cxn modelId="{893493E1-A5A2-4809-BC7B-593DC8D9D377}" type="presParOf" srcId="{F4FA03A4-3DA6-47F7-9A77-3B374796CB77}" destId="{D36435EE-5DD9-4CB1-80E2-64E88C5269A2}" srcOrd="2" destOrd="0" presId="urn:microsoft.com/office/officeart/2005/8/layout/hierarchy2"/>
+    <dgm:cxn modelId="{DD184361-3EC4-4467-9BBA-AE329B445AA1}" type="presParOf" srcId="{D36435EE-5DD9-4CB1-80E2-64E88C5269A2}" destId="{2FF43323-1B88-4D6E-A12C-28C1BD2304F7}" srcOrd="0" destOrd="0" presId="urn:microsoft.com/office/officeart/2005/8/layout/hierarchy2"/>
+    <dgm:cxn modelId="{68CDA81C-AA08-416C-8BDC-FD082A20DB79}" type="presParOf" srcId="{F4FA03A4-3DA6-47F7-9A77-3B374796CB77}" destId="{36D12C6A-C33F-444D-985E-C87528F365EF}" srcOrd="3" destOrd="0" presId="urn:microsoft.com/office/officeart/2005/8/layout/hierarchy2"/>
+    <dgm:cxn modelId="{650AA834-459E-499A-B345-C56FA498D905}" type="presParOf" srcId="{36D12C6A-C33F-444D-985E-C87528F365EF}" destId="{D91136A0-BBA5-4033-85D4-E551E48A4097}" srcOrd="0" destOrd="0" presId="urn:microsoft.com/office/officeart/2005/8/layout/hierarchy2"/>
+    <dgm:cxn modelId="{1B31D352-FFF9-44C2-B1F9-71CF3506B52F}" type="presParOf" srcId="{36D12C6A-C33F-444D-985E-C87528F365EF}" destId="{18A8A596-414D-45EC-82A0-4CE6CE2BCEAF}" srcOrd="1" destOrd="0" presId="urn:microsoft.com/office/officeart/2005/8/layout/hierarchy2"/>
+    <dgm:cxn modelId="{CE221D25-DFE3-439A-984A-FE5EF4CF20E9}" type="presParOf" srcId="{F4FA03A4-3DA6-47F7-9A77-3B374796CB77}" destId="{215E04C8-8ADC-4870-8072-6C6871A934E8}" srcOrd="4" destOrd="0" presId="urn:microsoft.com/office/officeart/2005/8/layout/hierarchy2"/>
+    <dgm:cxn modelId="{9E934866-1C28-4F7E-9B76-D66959CC67C3}" type="presParOf" srcId="{215E04C8-8ADC-4870-8072-6C6871A934E8}" destId="{881DB251-9FB1-4300-9BCC-5ED061EBD6BA}" srcOrd="0" destOrd="0" presId="urn:microsoft.com/office/officeart/2005/8/layout/hierarchy2"/>
+    <dgm:cxn modelId="{5DBA7848-F5ED-4EC6-AC17-6C0AAAA36EE2}" type="presParOf" srcId="{F4FA03A4-3DA6-47F7-9A77-3B374796CB77}" destId="{99095670-E0F4-480E-9255-5D1CF51C2306}" srcOrd="5" destOrd="0" presId="urn:microsoft.com/office/officeart/2005/8/layout/hierarchy2"/>
+    <dgm:cxn modelId="{1F3CF8D3-73DB-4664-B25A-37A7F0236987}" type="presParOf" srcId="{99095670-E0F4-480E-9255-5D1CF51C2306}" destId="{288590B9-AA3F-44E1-86EF-EEFFCBA51BD5}" srcOrd="0" destOrd="0" presId="urn:microsoft.com/office/officeart/2005/8/layout/hierarchy2"/>
+    <dgm:cxn modelId="{10A5A822-4F14-4E85-A58E-73A94733887B}" type="presParOf" srcId="{99095670-E0F4-480E-9255-5D1CF51C2306}" destId="{C9ADEDFB-79EA-4185-B0EC-F6EC4D8F782E}" srcOrd="1" destOrd="0" presId="urn:microsoft.com/office/officeart/2005/8/layout/hierarchy2"/>
+    <dgm:cxn modelId="{ED281180-8D98-4438-B01B-CE11D64AC4E3}" type="presParOf" srcId="{F4FA03A4-3DA6-47F7-9A77-3B374796CB77}" destId="{D955C53B-B716-4B38-9366-F9DF3D076BCB}" srcOrd="6" destOrd="0" presId="urn:microsoft.com/office/officeart/2005/8/layout/hierarchy2"/>
+    <dgm:cxn modelId="{05F9B897-AB7C-44F9-AA95-311600003704}" type="presParOf" srcId="{D955C53B-B716-4B38-9366-F9DF3D076BCB}" destId="{1FDB852C-60D2-4512-8688-DBBE489C7C32}" srcOrd="0" destOrd="0" presId="urn:microsoft.com/office/officeart/2005/8/layout/hierarchy2"/>
+    <dgm:cxn modelId="{0CE413F4-3B8E-40E7-A47A-E2C52B7DEDBA}" type="presParOf" srcId="{F4FA03A4-3DA6-47F7-9A77-3B374796CB77}" destId="{4D2DD327-F21E-40DF-89CF-2531CE508332}" srcOrd="7" destOrd="0" presId="urn:microsoft.com/office/officeart/2005/8/layout/hierarchy2"/>
+    <dgm:cxn modelId="{4361C6C0-F59B-4EE0-A5FA-AFDF1C9D72FA}" type="presParOf" srcId="{4D2DD327-F21E-40DF-89CF-2531CE508332}" destId="{98EDA116-065D-473B-983B-F7A1A4E0692D}" srcOrd="0" destOrd="0" presId="urn:microsoft.com/office/officeart/2005/8/layout/hierarchy2"/>
+    <dgm:cxn modelId="{DED94998-8FB8-4DC5-8BD0-7D894ECC587A}" type="presParOf" srcId="{4D2DD327-F21E-40DF-89CF-2531CE508332}" destId="{DF92D010-B557-4787-97CA-5DC4251ABFBB}" srcOrd="1" destOrd="0" presId="urn:microsoft.com/office/officeart/2005/8/layout/hierarchy2"/>
   </dgm:cxnLst>
   <dgm:bg/>
   <dgm:whole/>
@@ -21187,103 +21531,103 @@
     </dgm:pt>
   </dgm:ptLst>
   <dgm:cxnLst>
-    <dgm:cxn modelId="{8DB5CA5A-38E3-4919-A85C-437D87CFB216}" type="presOf" srcId="{753D8466-5B43-4022-9EA6-80697AD791EF}" destId="{2938BCE4-55BC-4FA7-8B13-8D7362E71CAD}" srcOrd="0" destOrd="0" presId="urn:microsoft.com/office/officeart/2005/8/layout/hierarchy2"/>
-    <dgm:cxn modelId="{15FE2247-216E-4F4C-80E2-242806EE9B6C}" type="presOf" srcId="{83FAD934-5D5B-40FC-B3CA-D6105DE3D322}" destId="{19EBF599-727A-47CA-B105-7B4051DFB8C7}" srcOrd="1" destOrd="0" presId="urn:microsoft.com/office/officeart/2005/8/layout/hierarchy2"/>
-    <dgm:cxn modelId="{686041E9-CCA3-4E04-AC59-67B89D6D9837}" type="presOf" srcId="{80D7FF03-79A4-410F-8B98-6A9724B85CBA}" destId="{47ACED10-AF50-4A06-8AC5-32A97AE3B1C8}" srcOrd="0" destOrd="0" presId="urn:microsoft.com/office/officeart/2005/8/layout/hierarchy2"/>
+    <dgm:cxn modelId="{840BB020-3A0F-4C19-951B-753437FBEA7B}" type="presOf" srcId="{F20EDC0B-CCE5-4D9D-9982-89A201087390}" destId="{CAE1C8E1-FF9C-459C-820F-5A372E5B5202}" srcOrd="1" destOrd="0" presId="urn:microsoft.com/office/officeart/2005/8/layout/hierarchy2"/>
+    <dgm:cxn modelId="{A42F628C-998D-4B51-A864-2A55BC60B188}" type="presOf" srcId="{83FAD934-5D5B-40FC-B3CA-D6105DE3D322}" destId="{19EBF599-727A-47CA-B105-7B4051DFB8C7}" srcOrd="1" destOrd="0" presId="urn:microsoft.com/office/officeart/2005/8/layout/hierarchy2"/>
+    <dgm:cxn modelId="{B4996C8E-A6FE-41BB-8674-A5D2517F45ED}" type="presOf" srcId="{139FABCB-F47A-4731-86FD-9DEB34D850B8}" destId="{AB7C6CD4-FF75-4E23-A8C3-0A2318DBB1D6}" srcOrd="0" destOrd="0" presId="urn:microsoft.com/office/officeart/2005/8/layout/hierarchy2"/>
     <dgm:cxn modelId="{D4445B13-46F9-4298-8EF3-3D7743530902}" srcId="{D4D9B399-9B7F-46DA-97B2-FED098F5DA6B}" destId="{86643E8D-F7CB-4F7B-B35A-FF26EACC433C}" srcOrd="1" destOrd="0" parTransId="{5E47499F-6F41-4F22-A420-01A675CE6103}" sibTransId="{DB2EC02B-535E-4B00-9144-23BE3F31800E}"/>
-    <dgm:cxn modelId="{1699635D-E36F-4D39-8984-094864AEA10C}" type="presOf" srcId="{5E47499F-6F41-4F22-A420-01A675CE6103}" destId="{FB48A239-373B-4448-BD7F-C055FA9C8C48}" srcOrd="1" destOrd="0" presId="urn:microsoft.com/office/officeart/2005/8/layout/hierarchy2"/>
-    <dgm:cxn modelId="{7F4668DD-B72A-4B6A-BE0A-4454AADBBB2B}" type="presOf" srcId="{45CDA3C7-8713-4369-838A-8B5F475DA36B}" destId="{A1B1FB24-4A19-4073-B3DA-7D6FAFFD6611}" srcOrd="0" destOrd="0" presId="urn:microsoft.com/office/officeart/2005/8/layout/hierarchy2"/>
+    <dgm:cxn modelId="{1949B73A-12FE-4494-8BDB-9975E5B87C3E}" type="presOf" srcId="{076B6350-4EE3-45E3-9904-173A771DF62A}" destId="{BE306FCD-9806-4F30-B3B1-CA273857349C}" srcOrd="0" destOrd="0" presId="urn:microsoft.com/office/officeart/2005/8/layout/hierarchy2"/>
+    <dgm:cxn modelId="{8C71E3A7-DAB7-4EEF-B9D4-B3E92A4A1E4D}" type="presOf" srcId="{83FAD934-5D5B-40FC-B3CA-D6105DE3D322}" destId="{8F195852-041E-423A-B5DF-8945941EB406}" srcOrd="0" destOrd="0" presId="urn:microsoft.com/office/officeart/2005/8/layout/hierarchy2"/>
     <dgm:cxn modelId="{C353768D-EED9-4E80-8091-56483B0ECF51}" srcId="{D4D9B399-9B7F-46DA-97B2-FED098F5DA6B}" destId="{C3D618C2-BF81-4220-A584-D841429B7058}" srcOrd="0" destOrd="0" parTransId="{BABCE05A-4544-49DE-A70D-EBD4C2932AA1}" sibTransId="{C88A3667-CC99-4312-8DC1-79D7EC0A2D9C}"/>
     <dgm:cxn modelId="{CD688725-DE90-4245-A4AA-E82D2275B325}" srcId="{45CDA3C7-8713-4369-838A-8B5F475DA36B}" destId="{DC7A1CA0-5D34-4F3B-A580-15CFD66EA796}" srcOrd="2" destOrd="0" parTransId="{753D8466-5B43-4022-9EA6-80697AD791EF}" sibTransId="{93D5BA25-8BAF-4D7D-969F-34AFD1EF368C}"/>
-    <dgm:cxn modelId="{0B7FAD6F-0AF8-4320-B958-D8DBC6864972}" type="presOf" srcId="{9F4AA07C-F7C0-4EE0-B444-1A0A99B21C5A}" destId="{EB2274FC-15F8-41B7-935B-E389FD47AFD1}" srcOrd="0" destOrd="0" presId="urn:microsoft.com/office/officeart/2005/8/layout/hierarchy2"/>
+    <dgm:cxn modelId="{093ED262-56C9-48BD-8084-7CCB3EA2E634}" type="presOf" srcId="{96FC7229-231F-4CA5-9914-6E9A83756569}" destId="{1906A700-A645-429B-8F9F-2A4F59D4835E}" srcOrd="0" destOrd="0" presId="urn:microsoft.com/office/officeart/2005/8/layout/hierarchy2"/>
     <dgm:cxn modelId="{7E3C541B-032F-416C-A1AC-7C1BD89D5BB5}" srcId="{45CDA3C7-8713-4369-838A-8B5F475DA36B}" destId="{96FC7229-231F-4CA5-9914-6E9A83756569}" srcOrd="1" destOrd="0" parTransId="{7BC373CD-A346-4D76-9165-35DCB418DD6B}" sibTransId="{2C4CAAAA-9463-4CC1-AF37-CEDDE9349C90}"/>
-    <dgm:cxn modelId="{BACFA4C3-FB6C-479A-A84B-D78DC82509DF}" type="presOf" srcId="{9F4AA07C-F7C0-4EE0-B444-1A0A99B21C5A}" destId="{87E32AC2-4577-44E3-BD84-D5E3BD970540}" srcOrd="1" destOrd="0" presId="urn:microsoft.com/office/officeart/2005/8/layout/hierarchy2"/>
-    <dgm:cxn modelId="{A51C64B0-C9CA-40C2-8ECA-BB3CE975FF1D}" type="presOf" srcId="{3958656D-BDA3-48B8-B715-8A44FDE6304E}" destId="{2AEF7D3A-FF38-45BC-9B3E-D40CCE847072}" srcOrd="0" destOrd="0" presId="urn:microsoft.com/office/officeart/2005/8/layout/hierarchy2"/>
-    <dgm:cxn modelId="{363C8C05-B024-47C3-BEEC-906ECF7C30FE}" type="presOf" srcId="{139FABCB-F47A-4731-86FD-9DEB34D850B8}" destId="{AB7C6CD4-FF75-4E23-A8C3-0A2318DBB1D6}" srcOrd="0" destOrd="0" presId="urn:microsoft.com/office/officeart/2005/8/layout/hierarchy2"/>
-    <dgm:cxn modelId="{89DB460E-474C-462A-A7A9-CC3E36A3A65C}" type="presOf" srcId="{7BC373CD-A346-4D76-9165-35DCB418DD6B}" destId="{4E10DB54-35ED-4D9F-B388-F6C78413B8E9}" srcOrd="0" destOrd="0" presId="urn:microsoft.com/office/officeart/2005/8/layout/hierarchy2"/>
+    <dgm:cxn modelId="{5AFC08AD-0794-41F3-B302-A9E013B8884B}" type="presOf" srcId="{7BC373CD-A346-4D76-9165-35DCB418DD6B}" destId="{F67B909A-A307-4E9B-9469-45A779E59A51}" srcOrd="1" destOrd="0" presId="urn:microsoft.com/office/officeart/2005/8/layout/hierarchy2"/>
+    <dgm:cxn modelId="{CAFA5F2A-D0A5-40EE-8DD6-896B37ECA5B2}" type="presOf" srcId="{9F4AA07C-F7C0-4EE0-B444-1A0A99B21C5A}" destId="{EB2274FC-15F8-41B7-935B-E389FD47AFD1}" srcOrd="0" destOrd="0" presId="urn:microsoft.com/office/officeart/2005/8/layout/hierarchy2"/>
+    <dgm:cxn modelId="{926868C6-9215-4915-84A0-35C105554DC4}" type="presOf" srcId="{7BC373CD-A346-4D76-9165-35DCB418DD6B}" destId="{4E10DB54-35ED-4D9F-B388-F6C78413B8E9}" srcOrd="0" destOrd="0" presId="urn:microsoft.com/office/officeart/2005/8/layout/hierarchy2"/>
+    <dgm:cxn modelId="{0BDE0636-9A79-4C69-8D9E-F7FC21CE67C0}" type="presOf" srcId="{3958656D-BDA3-48B8-B715-8A44FDE6304E}" destId="{2AEF7D3A-FF38-45BC-9B3E-D40CCE847072}" srcOrd="0" destOrd="0" presId="urn:microsoft.com/office/officeart/2005/8/layout/hierarchy2"/>
+    <dgm:cxn modelId="{DDD07D87-CFE4-4BFA-AD1A-149FA3F43996}" type="presOf" srcId="{753D8466-5B43-4022-9EA6-80697AD791EF}" destId="{A6341011-54EC-4E06-9306-EAF2DE56CD2C}" srcOrd="1" destOrd="0" presId="urn:microsoft.com/office/officeart/2005/8/layout/hierarchy2"/>
+    <dgm:cxn modelId="{94547EE8-0B3B-42C6-BD54-37D857A93F10}" type="presOf" srcId="{8B8178A4-03D0-4F83-88CD-9E6E781603E6}" destId="{C0C8DC8E-72DB-4A2E-A50E-DA1CA06D79E3}" srcOrd="0" destOrd="0" presId="urn:microsoft.com/office/officeart/2005/8/layout/hierarchy2"/>
+    <dgm:cxn modelId="{02680D5E-A86B-4960-82A6-E7296855DC6E}" type="presOf" srcId="{50BC2FEF-90AA-4887-A217-BCE929A4632A}" destId="{FDA47220-895B-4A69-B2BB-8BF8C016FF4B}" srcOrd="0" destOrd="0" presId="urn:microsoft.com/office/officeart/2005/8/layout/hierarchy2"/>
+    <dgm:cxn modelId="{A715D05A-D55F-4C44-B68D-DF0B97AA0D66}" type="presOf" srcId="{753D8466-5B43-4022-9EA6-80697AD791EF}" destId="{2938BCE4-55BC-4FA7-8B13-8D7362E71CAD}" srcOrd="0" destOrd="0" presId="urn:microsoft.com/office/officeart/2005/8/layout/hierarchy2"/>
     <dgm:cxn modelId="{97CD5736-54C6-4ACB-8C56-28D4F8AF533A}" srcId="{076B6350-4EE3-45E3-9904-173A771DF62A}" destId="{3958656D-BDA3-48B8-B715-8A44FDE6304E}" srcOrd="2" destOrd="0" parTransId="{6990C93A-7D15-43F9-A3BA-EF955BCEFB0F}" sibTransId="{D8D28F1D-BA72-4B54-B03D-1B8F6862319E}"/>
+    <dgm:cxn modelId="{82994CB9-B8AF-43DB-8934-8D4438F7D1AD}" type="presOf" srcId="{9F4AA07C-F7C0-4EE0-B444-1A0A99B21C5A}" destId="{87E32AC2-4577-44E3-BD84-D5E3BD970540}" srcOrd="1" destOrd="0" presId="urn:microsoft.com/office/officeart/2005/8/layout/hierarchy2"/>
+    <dgm:cxn modelId="{CC7A25B4-BF6C-49C8-9BEB-C7ACF9F9B3BA}" type="presOf" srcId="{BABCE05A-4544-49DE-A70D-EBD4C2932AA1}" destId="{12FD7525-DB42-46F9-B8FD-D33568A05731}" srcOrd="1" destOrd="0" presId="urn:microsoft.com/office/officeart/2005/8/layout/hierarchy2"/>
     <dgm:cxn modelId="{F9B1644F-E249-48EB-97B5-22C2400DED34}" srcId="{D4D9B399-9B7F-46DA-97B2-FED098F5DA6B}" destId="{80D7FF03-79A4-410F-8B98-6A9724B85CBA}" srcOrd="2" destOrd="0" parTransId="{83FAD934-5D5B-40FC-B3CA-D6105DE3D322}" sibTransId="{30CB0A91-0FCE-45F8-A754-700AB3BFFDC6}"/>
-    <dgm:cxn modelId="{C9ED2648-05E1-4665-AA9D-D926BCA115CE}" type="presOf" srcId="{5AA90255-5B35-44C4-B702-E81F223BEFD8}" destId="{3985982F-35AF-48B0-84C6-0C8F1D9EF2FA}" srcOrd="0" destOrd="0" presId="urn:microsoft.com/office/officeart/2005/8/layout/hierarchy2"/>
-    <dgm:cxn modelId="{2F4DC5FE-834E-4416-8FF7-75480648FF94}" type="presOf" srcId="{D4D9B399-9B7F-46DA-97B2-FED098F5DA6B}" destId="{6E6D9CAD-33D1-4ABE-986B-53D6D631EB94}" srcOrd="0" destOrd="0" presId="urn:microsoft.com/office/officeart/2005/8/layout/hierarchy2"/>
-    <dgm:cxn modelId="{B0303C80-7909-4F3D-B0F3-774DC9F97AE2}" type="presOf" srcId="{86643E8D-F7CB-4F7B-B35A-FF26EACC433C}" destId="{419BEB18-32F6-4B18-9238-A8818FE634FC}" srcOrd="0" destOrd="0" presId="urn:microsoft.com/office/officeart/2005/8/layout/hierarchy2"/>
+    <dgm:cxn modelId="{C28F638B-96D4-47F0-90B0-F8AD92A4947C}" type="presOf" srcId="{F20EDC0B-CCE5-4D9D-9982-89A201087390}" destId="{674BA392-5914-4B78-A520-EE26D65D05C8}" srcOrd="0" destOrd="0" presId="urn:microsoft.com/office/officeart/2005/8/layout/hierarchy2"/>
+    <dgm:cxn modelId="{A3B8A1C2-17A5-4557-914C-BDE10E27A99F}" type="presOf" srcId="{80D7FF03-79A4-410F-8B98-6A9724B85CBA}" destId="{47ACED10-AF50-4A06-8AC5-32A97AE3B1C8}" srcOrd="0" destOrd="0" presId="urn:microsoft.com/office/officeart/2005/8/layout/hierarchy2"/>
     <dgm:cxn modelId="{F14138C1-A3B2-4AE2-A00B-7F7DE38EAA68}" srcId="{5AA90255-5B35-44C4-B702-E81F223BEFD8}" destId="{45CDA3C7-8713-4369-838A-8B5F475DA36B}" srcOrd="0" destOrd="0" parTransId="{139FABCB-F47A-4731-86FD-9DEB34D850B8}" sibTransId="{7D179423-A3B9-4F05-A55D-89D4307A11C9}"/>
-    <dgm:cxn modelId="{F1C38E61-44D7-45ED-B0BD-3DA2C0364E6A}" type="presOf" srcId="{96FC7229-231F-4CA5-9914-6E9A83756569}" destId="{1906A700-A645-429B-8F9F-2A4F59D4835E}" srcOrd="0" destOrd="0" presId="urn:microsoft.com/office/officeart/2005/8/layout/hierarchy2"/>
-    <dgm:cxn modelId="{E266D530-408C-4BE3-B088-41DD7A387490}" type="presOf" srcId="{F20EDC0B-CCE5-4D9D-9982-89A201087390}" destId="{CAE1C8E1-FF9C-459C-820F-5A372E5B5202}" srcOrd="1" destOrd="0" presId="urn:microsoft.com/office/officeart/2005/8/layout/hierarchy2"/>
-    <dgm:cxn modelId="{74C81BDE-B845-4AFB-8D71-D272C980AB25}" type="presOf" srcId="{7B2890D2-36E9-4029-898C-FC7E72272380}" destId="{497DB5E4-8EF3-40EA-9803-E80F51F19C35}" srcOrd="0" destOrd="0" presId="urn:microsoft.com/office/officeart/2005/8/layout/hierarchy2"/>
-    <dgm:cxn modelId="{272824D5-A267-48F6-8072-7A2D96137693}" type="presOf" srcId="{F20EDC0B-CCE5-4D9D-9982-89A201087390}" destId="{674BA392-5914-4B78-A520-EE26D65D05C8}" srcOrd="0" destOrd="0" presId="urn:microsoft.com/office/officeart/2005/8/layout/hierarchy2"/>
-    <dgm:cxn modelId="{FB0BEAEA-19A0-4622-804C-A8CB93F52049}" type="presOf" srcId="{B503AF60-5EB5-4190-8EFC-246E35833849}" destId="{F53448B5-447F-4F1A-81C6-1F0D19E192DD}" srcOrd="0" destOrd="0" presId="urn:microsoft.com/office/officeart/2005/8/layout/hierarchy2"/>
-    <dgm:cxn modelId="{2A9E4AA1-E9A4-4EC2-8E27-9DFCBA0B55A9}" type="presOf" srcId="{50BC2FEF-90AA-4887-A217-BCE929A4632A}" destId="{FDA47220-895B-4A69-B2BB-8BF8C016FF4B}" srcOrd="0" destOrd="0" presId="urn:microsoft.com/office/officeart/2005/8/layout/hierarchy2"/>
+    <dgm:cxn modelId="{2F307C12-C474-408C-B363-238C9366C253}" type="presOf" srcId="{7B2890D2-36E9-4029-898C-FC7E72272380}" destId="{497DB5E4-8EF3-40EA-9803-E80F51F19C35}" srcOrd="0" destOrd="0" presId="urn:microsoft.com/office/officeart/2005/8/layout/hierarchy2"/>
+    <dgm:cxn modelId="{24D39D3E-607C-42B9-A96F-EDBD4BF81DEC}" type="presOf" srcId="{5E47499F-6F41-4F22-A420-01A675CE6103}" destId="{E11C7B6F-7180-43A5-992E-3EA5851F2391}" srcOrd="0" destOrd="0" presId="urn:microsoft.com/office/officeart/2005/8/layout/hierarchy2"/>
+    <dgm:cxn modelId="{6FCF556A-DFDF-4957-8BB8-708648DC55D5}" type="presOf" srcId="{86643E8D-F7CB-4F7B-B35A-FF26EACC433C}" destId="{419BEB18-32F6-4B18-9238-A8818FE634FC}" srcOrd="0" destOrd="0" presId="urn:microsoft.com/office/officeart/2005/8/layout/hierarchy2"/>
     <dgm:cxn modelId="{7FB55B4B-D778-485E-80DB-622F39D1A15E}" srcId="{3958656D-BDA3-48B8-B715-8A44FDE6304E}" destId="{7B2890D2-36E9-4029-898C-FC7E72272380}" srcOrd="0" destOrd="0" parTransId="{F20EDC0B-CCE5-4D9D-9982-89A201087390}" sibTransId="{0DDB3E07-6F3E-4DE7-8E05-649EA4E9106B}"/>
-    <dgm:cxn modelId="{BD8F7D93-6112-427C-AA55-C1FFC62E5B3A}" type="presOf" srcId="{DC7A1CA0-5D34-4F3B-A580-15CFD66EA796}" destId="{368F1645-5A66-45DB-B296-C23315AB7E22}" srcOrd="0" destOrd="0" presId="urn:microsoft.com/office/officeart/2005/8/layout/hierarchy2"/>
-    <dgm:cxn modelId="{5ACA9E39-DCB1-4ED5-88DA-92479161AA86}" type="presOf" srcId="{139FABCB-F47A-4731-86FD-9DEB34D850B8}" destId="{86416187-05A5-41DD-ADA2-C443892DABB2}" srcOrd="1" destOrd="0" presId="urn:microsoft.com/office/officeart/2005/8/layout/hierarchy2"/>
-    <dgm:cxn modelId="{50506088-6875-482B-A49F-6FEB9BE46B75}" type="presOf" srcId="{83FAD934-5D5B-40FC-B3CA-D6105DE3D322}" destId="{8F195852-041E-423A-B5DF-8945941EB406}" srcOrd="0" destOrd="0" presId="urn:microsoft.com/office/officeart/2005/8/layout/hierarchy2"/>
-    <dgm:cxn modelId="{D0728DA1-D2E0-472F-B738-B3F3DA6606A5}" type="presOf" srcId="{7BC373CD-A346-4D76-9165-35DCB418DD6B}" destId="{F67B909A-A307-4E9B-9469-45A779E59A51}" srcOrd="1" destOrd="0" presId="urn:microsoft.com/office/officeart/2005/8/layout/hierarchy2"/>
+    <dgm:cxn modelId="{CF24826C-8F10-402E-8740-B00F2657EAFE}" type="presOf" srcId="{C3D618C2-BF81-4220-A584-D841429B7058}" destId="{CA6C5886-D1D3-4819-90BD-4BAC8F1EE87D}" srcOrd="0" destOrd="0" presId="urn:microsoft.com/office/officeart/2005/8/layout/hierarchy2"/>
+    <dgm:cxn modelId="{F42085A7-0F3A-4283-818E-CFEFD2947B9A}" type="presOf" srcId="{D4D9B399-9B7F-46DA-97B2-FED098F5DA6B}" destId="{6E6D9CAD-33D1-4ABE-986B-53D6D631EB94}" srcOrd="0" destOrd="0" presId="urn:microsoft.com/office/officeart/2005/8/layout/hierarchy2"/>
+    <dgm:cxn modelId="{D14117E2-AA5F-4941-846F-F7A68B989542}" type="presOf" srcId="{B503AF60-5EB5-4190-8EFC-246E35833849}" destId="{F53448B5-447F-4F1A-81C6-1F0D19E192DD}" srcOrd="0" destOrd="0" presId="urn:microsoft.com/office/officeart/2005/8/layout/hierarchy2"/>
+    <dgm:cxn modelId="{07931AEE-09F1-4311-B164-D4410EF890B6}" type="presOf" srcId="{DC7A1CA0-5D34-4F3B-A580-15CFD66EA796}" destId="{368F1645-5A66-45DB-B296-C23315AB7E22}" srcOrd="0" destOrd="0" presId="urn:microsoft.com/office/officeart/2005/8/layout/hierarchy2"/>
+    <dgm:cxn modelId="{808DEEEC-3148-4214-BC70-BAB859906C9C}" type="presOf" srcId="{5AA90255-5B35-44C4-B702-E81F223BEFD8}" destId="{3985982F-35AF-48B0-84C6-0C8F1D9EF2FA}" srcOrd="0" destOrd="0" presId="urn:microsoft.com/office/officeart/2005/8/layout/hierarchy2"/>
     <dgm:cxn modelId="{32ABE36F-B84E-48F4-BC67-8F5D825C7F85}" srcId="{076B6350-4EE3-45E3-9904-173A771DF62A}" destId="{D4D9B399-9B7F-46DA-97B2-FED098F5DA6B}" srcOrd="0" destOrd="0" parTransId="{E6A38AA6-80D6-4020-A52C-B824CD5FBB0F}" sibTransId="{48A5178F-146C-4A23-8FF2-2E99B30882F8}"/>
-    <dgm:cxn modelId="{4A089497-001C-4093-8315-18655F5F7D48}" type="presOf" srcId="{5E47499F-6F41-4F22-A420-01A675CE6103}" destId="{E11C7B6F-7180-43A5-992E-3EA5851F2391}" srcOrd="0" destOrd="0" presId="urn:microsoft.com/office/officeart/2005/8/layout/hierarchy2"/>
-    <dgm:cxn modelId="{BC66E5DD-452F-4E18-A23B-E819D91C85E5}" type="presOf" srcId="{076B6350-4EE3-45E3-9904-173A771DF62A}" destId="{BE306FCD-9806-4F30-B3B1-CA273857349C}" srcOrd="0" destOrd="0" presId="urn:microsoft.com/office/officeart/2005/8/layout/hierarchy2"/>
-    <dgm:cxn modelId="{E0597BEB-446C-4F1F-A362-7C9996414F1A}" type="presOf" srcId="{8B8178A4-03D0-4F83-88CD-9E6E781603E6}" destId="{C0C8DC8E-72DB-4A2E-A50E-DA1CA06D79E3}" srcOrd="0" destOrd="0" presId="urn:microsoft.com/office/officeart/2005/8/layout/hierarchy2"/>
+    <dgm:cxn modelId="{CEF159DC-BB7D-4B66-9777-6DFA05EAE640}" type="presOf" srcId="{139FABCB-F47A-4731-86FD-9DEB34D850B8}" destId="{86416187-05A5-41DD-ADA2-C443892DABB2}" srcOrd="1" destOrd="0" presId="urn:microsoft.com/office/officeart/2005/8/layout/hierarchy2"/>
+    <dgm:cxn modelId="{051FFE05-EC57-4439-A384-B5CDDC93F5F9}" type="presOf" srcId="{50BC2FEF-90AA-4887-A217-BCE929A4632A}" destId="{9F0B1A31-63BD-41F6-82FC-F5574A92E909}" srcOrd="1" destOrd="0" presId="urn:microsoft.com/office/officeart/2005/8/layout/hierarchy2"/>
+    <dgm:cxn modelId="{DD323DBB-F659-4EAB-B9A3-A8C0B73B00FA}" type="presOf" srcId="{5E47499F-6F41-4F22-A420-01A675CE6103}" destId="{FB48A239-373B-4448-BD7F-C055FA9C8C48}" srcOrd="1" destOrd="0" presId="urn:microsoft.com/office/officeart/2005/8/layout/hierarchy2"/>
     <dgm:cxn modelId="{4CE301CD-89A8-41A8-9F17-DEC7FF5575CF}" srcId="{076B6350-4EE3-45E3-9904-173A771DF62A}" destId="{5AA90255-5B35-44C4-B702-E81F223BEFD8}" srcOrd="1" destOrd="0" parTransId="{2854FE16-3A46-47EE-A032-1136B67EB2C8}" sibTransId="{7B5E0C86-564B-4BB8-9398-E23143C8B801}"/>
-    <dgm:cxn modelId="{F4F7C4AA-7B3E-465A-8208-2773B96AC0B2}" type="presOf" srcId="{BABCE05A-4544-49DE-A70D-EBD4C2932AA1}" destId="{B4361C68-E191-4E89-B0BD-BAD091626B5B}" srcOrd="0" destOrd="0" presId="urn:microsoft.com/office/officeart/2005/8/layout/hierarchy2"/>
     <dgm:cxn modelId="{A80A4F65-7375-4E8E-9CED-0483DD45593D}" srcId="{3958656D-BDA3-48B8-B715-8A44FDE6304E}" destId="{B503AF60-5EB5-4190-8EFC-246E35833849}" srcOrd="1" destOrd="0" parTransId="{9F4AA07C-F7C0-4EE0-B444-1A0A99B21C5A}" sibTransId="{97EEA01A-8995-4136-9B0E-B8636C2DDA04}"/>
-    <dgm:cxn modelId="{0CFD8AC7-C2F1-4AB4-9940-1B4E188971F7}" type="presOf" srcId="{C3D618C2-BF81-4220-A584-D841429B7058}" destId="{CA6C5886-D1D3-4819-90BD-4BAC8F1EE87D}" srcOrd="0" destOrd="0" presId="urn:microsoft.com/office/officeart/2005/8/layout/hierarchy2"/>
-    <dgm:cxn modelId="{E74F2783-F5E8-4A97-8981-108A2E888C01}" type="presOf" srcId="{BABCE05A-4544-49DE-A70D-EBD4C2932AA1}" destId="{12FD7525-DB42-46F9-B8FD-D33568A05731}" srcOrd="1" destOrd="0" presId="urn:microsoft.com/office/officeart/2005/8/layout/hierarchy2"/>
+    <dgm:cxn modelId="{F7EE9228-88B5-4D33-BEAB-DE9A8110291B}" type="presOf" srcId="{45CDA3C7-8713-4369-838A-8B5F475DA36B}" destId="{A1B1FB24-4A19-4073-B3DA-7D6FAFFD6611}" srcOrd="0" destOrd="0" presId="urn:microsoft.com/office/officeart/2005/8/layout/hierarchy2"/>
     <dgm:cxn modelId="{96C6A9B5-7C0D-453A-8D3D-838B1E47CC7C}" srcId="{45CDA3C7-8713-4369-838A-8B5F475DA36B}" destId="{8B8178A4-03D0-4F83-88CD-9E6E781603E6}" srcOrd="0" destOrd="0" parTransId="{50BC2FEF-90AA-4887-A217-BCE929A4632A}" sibTransId="{0B865DCC-B624-40ED-970E-B677A52C4467}"/>
-    <dgm:cxn modelId="{E248F26E-055A-440E-A89A-75812E9BF24B}" type="presOf" srcId="{50BC2FEF-90AA-4887-A217-BCE929A4632A}" destId="{9F0B1A31-63BD-41F6-82FC-F5574A92E909}" srcOrd="1" destOrd="0" presId="urn:microsoft.com/office/officeart/2005/8/layout/hierarchy2"/>
-    <dgm:cxn modelId="{5B8F6313-D1C0-4C50-A7EC-8AF232FBA33D}" type="presOf" srcId="{753D8466-5B43-4022-9EA6-80697AD791EF}" destId="{A6341011-54EC-4E06-9306-EAF2DE56CD2C}" srcOrd="1" destOrd="0" presId="urn:microsoft.com/office/officeart/2005/8/layout/hierarchy2"/>
-    <dgm:cxn modelId="{A2B289CF-BFED-4081-BB71-BEB4F2ACF81B}" type="presParOf" srcId="{BE306FCD-9806-4F30-B3B1-CA273857349C}" destId="{BC89B9CD-5E6C-4475-ADF6-F7C2D7A5A353}" srcOrd="0" destOrd="0" presId="urn:microsoft.com/office/officeart/2005/8/layout/hierarchy2"/>
-    <dgm:cxn modelId="{362104E3-6470-4626-811B-C1E4021157D7}" type="presParOf" srcId="{BC89B9CD-5E6C-4475-ADF6-F7C2D7A5A353}" destId="{6E6D9CAD-33D1-4ABE-986B-53D6D631EB94}" srcOrd="0" destOrd="0" presId="urn:microsoft.com/office/officeart/2005/8/layout/hierarchy2"/>
-    <dgm:cxn modelId="{9531CBCA-3C02-4478-9FB1-192978C08E23}" type="presParOf" srcId="{BC89B9CD-5E6C-4475-ADF6-F7C2D7A5A353}" destId="{47C7FA5F-116D-41D5-BE1E-63389D526519}" srcOrd="1" destOrd="0" presId="urn:microsoft.com/office/officeart/2005/8/layout/hierarchy2"/>
-    <dgm:cxn modelId="{CFF87431-ABAD-4751-9071-D5E1FB26D662}" type="presParOf" srcId="{47C7FA5F-116D-41D5-BE1E-63389D526519}" destId="{B4361C68-E191-4E89-B0BD-BAD091626B5B}" srcOrd="0" destOrd="0" presId="urn:microsoft.com/office/officeart/2005/8/layout/hierarchy2"/>
-    <dgm:cxn modelId="{0C94A79A-9EA9-49EF-BDE0-6578A0B50BCA}" type="presParOf" srcId="{B4361C68-E191-4E89-B0BD-BAD091626B5B}" destId="{12FD7525-DB42-46F9-B8FD-D33568A05731}" srcOrd="0" destOrd="0" presId="urn:microsoft.com/office/officeart/2005/8/layout/hierarchy2"/>
-    <dgm:cxn modelId="{0886DD06-D652-4AC1-B5D8-6086894AFC65}" type="presParOf" srcId="{47C7FA5F-116D-41D5-BE1E-63389D526519}" destId="{8D4B9DA0-8352-443E-AB23-4081880753A9}" srcOrd="1" destOrd="0" presId="urn:microsoft.com/office/officeart/2005/8/layout/hierarchy2"/>
-    <dgm:cxn modelId="{89253FF9-2377-4C39-8B35-B88F6F7DFE9B}" type="presParOf" srcId="{8D4B9DA0-8352-443E-AB23-4081880753A9}" destId="{CA6C5886-D1D3-4819-90BD-4BAC8F1EE87D}" srcOrd="0" destOrd="0" presId="urn:microsoft.com/office/officeart/2005/8/layout/hierarchy2"/>
-    <dgm:cxn modelId="{7097D582-4DB7-46AA-AF1F-6BBCB52061BA}" type="presParOf" srcId="{8D4B9DA0-8352-443E-AB23-4081880753A9}" destId="{9192797A-2A70-45CD-83CD-8CC844391943}" srcOrd="1" destOrd="0" presId="urn:microsoft.com/office/officeart/2005/8/layout/hierarchy2"/>
-    <dgm:cxn modelId="{46342CEA-929C-4B18-B7EA-ADBF74BF19EE}" type="presParOf" srcId="{47C7FA5F-116D-41D5-BE1E-63389D526519}" destId="{E11C7B6F-7180-43A5-992E-3EA5851F2391}" srcOrd="2" destOrd="0" presId="urn:microsoft.com/office/officeart/2005/8/layout/hierarchy2"/>
-    <dgm:cxn modelId="{55944CA4-15BB-475D-8798-57BD9E3E9716}" type="presParOf" srcId="{E11C7B6F-7180-43A5-992E-3EA5851F2391}" destId="{FB48A239-373B-4448-BD7F-C055FA9C8C48}" srcOrd="0" destOrd="0" presId="urn:microsoft.com/office/officeart/2005/8/layout/hierarchy2"/>
-    <dgm:cxn modelId="{F66E9B58-424A-44E2-BA19-66ACC0309130}" type="presParOf" srcId="{47C7FA5F-116D-41D5-BE1E-63389D526519}" destId="{49833578-BD56-4B76-A7B4-93C083AE7440}" srcOrd="3" destOrd="0" presId="urn:microsoft.com/office/officeart/2005/8/layout/hierarchy2"/>
-    <dgm:cxn modelId="{323CD237-E0BB-4577-9BCC-5B8BEF6ED9E7}" type="presParOf" srcId="{49833578-BD56-4B76-A7B4-93C083AE7440}" destId="{419BEB18-32F6-4B18-9238-A8818FE634FC}" srcOrd="0" destOrd="0" presId="urn:microsoft.com/office/officeart/2005/8/layout/hierarchy2"/>
-    <dgm:cxn modelId="{0EAE853F-0275-4D16-8EC6-38E5AC3BBE23}" type="presParOf" srcId="{49833578-BD56-4B76-A7B4-93C083AE7440}" destId="{9606F08B-4F70-4EB6-983D-ED46C176903C}" srcOrd="1" destOrd="0" presId="urn:microsoft.com/office/officeart/2005/8/layout/hierarchy2"/>
-    <dgm:cxn modelId="{1AEBB9D5-01F0-44A0-A2D9-E1667F032C06}" type="presParOf" srcId="{47C7FA5F-116D-41D5-BE1E-63389D526519}" destId="{8F195852-041E-423A-B5DF-8945941EB406}" srcOrd="4" destOrd="0" presId="urn:microsoft.com/office/officeart/2005/8/layout/hierarchy2"/>
-    <dgm:cxn modelId="{E5DA9B7B-F8F8-40A3-931D-C39C1C89320B}" type="presParOf" srcId="{8F195852-041E-423A-B5DF-8945941EB406}" destId="{19EBF599-727A-47CA-B105-7B4051DFB8C7}" srcOrd="0" destOrd="0" presId="urn:microsoft.com/office/officeart/2005/8/layout/hierarchy2"/>
-    <dgm:cxn modelId="{0E41D192-289E-4F3E-8907-9ADBBE8C3421}" type="presParOf" srcId="{47C7FA5F-116D-41D5-BE1E-63389D526519}" destId="{5B0C94E8-6047-4A9D-A59D-4243CA01023B}" srcOrd="5" destOrd="0" presId="urn:microsoft.com/office/officeart/2005/8/layout/hierarchy2"/>
-    <dgm:cxn modelId="{7C51383E-241B-491D-9A59-F53DF8D94E95}" type="presParOf" srcId="{5B0C94E8-6047-4A9D-A59D-4243CA01023B}" destId="{47ACED10-AF50-4A06-8AC5-32A97AE3B1C8}" srcOrd="0" destOrd="0" presId="urn:microsoft.com/office/officeart/2005/8/layout/hierarchy2"/>
-    <dgm:cxn modelId="{FE1006B1-67DF-4603-836D-6129B9DF0902}" type="presParOf" srcId="{5B0C94E8-6047-4A9D-A59D-4243CA01023B}" destId="{51C9AA23-5208-47C4-9495-ED7DF43D7949}" srcOrd="1" destOrd="0" presId="urn:microsoft.com/office/officeart/2005/8/layout/hierarchy2"/>
-    <dgm:cxn modelId="{2F99572D-8F0E-49CC-B206-4CBC8393D656}" type="presParOf" srcId="{BE306FCD-9806-4F30-B3B1-CA273857349C}" destId="{8658F2C1-2E33-4716-96CE-BB95A05DA53A}" srcOrd="1" destOrd="0" presId="urn:microsoft.com/office/officeart/2005/8/layout/hierarchy2"/>
-    <dgm:cxn modelId="{5CAD6A1A-8D7E-4932-813A-02B1E2D11443}" type="presParOf" srcId="{8658F2C1-2E33-4716-96CE-BB95A05DA53A}" destId="{3985982F-35AF-48B0-84C6-0C8F1D9EF2FA}" srcOrd="0" destOrd="0" presId="urn:microsoft.com/office/officeart/2005/8/layout/hierarchy2"/>
-    <dgm:cxn modelId="{67DEE8D9-ABC7-4789-904B-5C6338F9E6CD}" type="presParOf" srcId="{8658F2C1-2E33-4716-96CE-BB95A05DA53A}" destId="{E962D45F-3934-4127-B852-040B19CBBED4}" srcOrd="1" destOrd="0" presId="urn:microsoft.com/office/officeart/2005/8/layout/hierarchy2"/>
-    <dgm:cxn modelId="{C872107A-E07C-4301-9B68-099A1ED5CA8E}" type="presParOf" srcId="{E962D45F-3934-4127-B852-040B19CBBED4}" destId="{AB7C6CD4-FF75-4E23-A8C3-0A2318DBB1D6}" srcOrd="0" destOrd="0" presId="urn:microsoft.com/office/officeart/2005/8/layout/hierarchy2"/>
-    <dgm:cxn modelId="{B4F751DA-2FE2-42B4-9C6E-CB80522C9A92}" type="presParOf" srcId="{AB7C6CD4-FF75-4E23-A8C3-0A2318DBB1D6}" destId="{86416187-05A5-41DD-ADA2-C443892DABB2}" srcOrd="0" destOrd="0" presId="urn:microsoft.com/office/officeart/2005/8/layout/hierarchy2"/>
-    <dgm:cxn modelId="{74249B6B-50D0-4E8F-9695-4ADD4A82BCDB}" type="presParOf" srcId="{E962D45F-3934-4127-B852-040B19CBBED4}" destId="{F5141415-821F-4342-AEDF-E9BC97E8B75D}" srcOrd="1" destOrd="0" presId="urn:microsoft.com/office/officeart/2005/8/layout/hierarchy2"/>
-    <dgm:cxn modelId="{70DA68C9-173C-4CDF-B2D1-6CC624C8D105}" type="presParOf" srcId="{F5141415-821F-4342-AEDF-E9BC97E8B75D}" destId="{A1B1FB24-4A19-4073-B3DA-7D6FAFFD6611}" srcOrd="0" destOrd="0" presId="urn:microsoft.com/office/officeart/2005/8/layout/hierarchy2"/>
-    <dgm:cxn modelId="{E1583872-4123-4E8E-AB94-8D5742E91F72}" type="presParOf" srcId="{F5141415-821F-4342-AEDF-E9BC97E8B75D}" destId="{1AAB8F11-CB53-4E23-8DA2-6135C0475A27}" srcOrd="1" destOrd="0" presId="urn:microsoft.com/office/officeart/2005/8/layout/hierarchy2"/>
-    <dgm:cxn modelId="{8A217ECB-3685-4F1A-9969-24B6005CDF56}" type="presParOf" srcId="{1AAB8F11-CB53-4E23-8DA2-6135C0475A27}" destId="{FDA47220-895B-4A69-B2BB-8BF8C016FF4B}" srcOrd="0" destOrd="0" presId="urn:microsoft.com/office/officeart/2005/8/layout/hierarchy2"/>
-    <dgm:cxn modelId="{CF49921D-6C5D-4A53-96F5-928B2C627F66}" type="presParOf" srcId="{FDA47220-895B-4A69-B2BB-8BF8C016FF4B}" destId="{9F0B1A31-63BD-41F6-82FC-F5574A92E909}" srcOrd="0" destOrd="0" presId="urn:microsoft.com/office/officeart/2005/8/layout/hierarchy2"/>
-    <dgm:cxn modelId="{5EEE753C-55B8-4580-A80E-A3354BBEDD36}" type="presParOf" srcId="{1AAB8F11-CB53-4E23-8DA2-6135C0475A27}" destId="{519D71D9-AD17-481A-BC45-95647664C32A}" srcOrd="1" destOrd="0" presId="urn:microsoft.com/office/officeart/2005/8/layout/hierarchy2"/>
-    <dgm:cxn modelId="{E4CBB34E-2BF0-4271-B8F2-8A5E62BCAC5F}" type="presParOf" srcId="{519D71D9-AD17-481A-BC45-95647664C32A}" destId="{C0C8DC8E-72DB-4A2E-A50E-DA1CA06D79E3}" srcOrd="0" destOrd="0" presId="urn:microsoft.com/office/officeart/2005/8/layout/hierarchy2"/>
-    <dgm:cxn modelId="{E81E62CD-B701-4D29-B6CE-8F7B1612D02B}" type="presParOf" srcId="{519D71D9-AD17-481A-BC45-95647664C32A}" destId="{98B01CE3-DDD6-4A2E-A4D8-B0F413861D6D}" srcOrd="1" destOrd="0" presId="urn:microsoft.com/office/officeart/2005/8/layout/hierarchy2"/>
-    <dgm:cxn modelId="{C5ABFE5E-C3E4-476C-8AC9-FC5A740A7FFD}" type="presParOf" srcId="{1AAB8F11-CB53-4E23-8DA2-6135C0475A27}" destId="{4E10DB54-35ED-4D9F-B388-F6C78413B8E9}" srcOrd="2" destOrd="0" presId="urn:microsoft.com/office/officeart/2005/8/layout/hierarchy2"/>
-    <dgm:cxn modelId="{FDA0C136-7BEF-4A06-8C0F-273C984844BA}" type="presParOf" srcId="{4E10DB54-35ED-4D9F-B388-F6C78413B8E9}" destId="{F67B909A-A307-4E9B-9469-45A779E59A51}" srcOrd="0" destOrd="0" presId="urn:microsoft.com/office/officeart/2005/8/layout/hierarchy2"/>
-    <dgm:cxn modelId="{0AE09DA0-7997-4DB5-99F2-A5FC1A120289}" type="presParOf" srcId="{1AAB8F11-CB53-4E23-8DA2-6135C0475A27}" destId="{14714887-E966-470C-860D-96908FD88E18}" srcOrd="3" destOrd="0" presId="urn:microsoft.com/office/officeart/2005/8/layout/hierarchy2"/>
-    <dgm:cxn modelId="{5BAF89FB-9D97-4ACC-A3DF-18B957F89F45}" type="presParOf" srcId="{14714887-E966-470C-860D-96908FD88E18}" destId="{1906A700-A645-429B-8F9F-2A4F59D4835E}" srcOrd="0" destOrd="0" presId="urn:microsoft.com/office/officeart/2005/8/layout/hierarchy2"/>
-    <dgm:cxn modelId="{33C7F6EF-378E-4EE3-A54C-F43FF1C7AA66}" type="presParOf" srcId="{14714887-E966-470C-860D-96908FD88E18}" destId="{9E21E745-5CA6-4C1A-A097-7D4CFAE8952B}" srcOrd="1" destOrd="0" presId="urn:microsoft.com/office/officeart/2005/8/layout/hierarchy2"/>
-    <dgm:cxn modelId="{E87E9430-F278-4CE7-8D01-A3A2D2244EA6}" type="presParOf" srcId="{1AAB8F11-CB53-4E23-8DA2-6135C0475A27}" destId="{2938BCE4-55BC-4FA7-8B13-8D7362E71CAD}" srcOrd="4" destOrd="0" presId="urn:microsoft.com/office/officeart/2005/8/layout/hierarchy2"/>
-    <dgm:cxn modelId="{14ACE990-67DB-4EB9-93FA-71730A4B7905}" type="presParOf" srcId="{2938BCE4-55BC-4FA7-8B13-8D7362E71CAD}" destId="{A6341011-54EC-4E06-9306-EAF2DE56CD2C}" srcOrd="0" destOrd="0" presId="urn:microsoft.com/office/officeart/2005/8/layout/hierarchy2"/>
-    <dgm:cxn modelId="{D484F2CE-A60F-4CB7-A19D-2FB324D271D5}" type="presParOf" srcId="{1AAB8F11-CB53-4E23-8DA2-6135C0475A27}" destId="{A0A8C24A-B549-4DD3-A86B-5C27239361DA}" srcOrd="5" destOrd="0" presId="urn:microsoft.com/office/officeart/2005/8/layout/hierarchy2"/>
-    <dgm:cxn modelId="{7EE2FA29-0022-4A4B-9F17-304F3E526D03}" type="presParOf" srcId="{A0A8C24A-B549-4DD3-A86B-5C27239361DA}" destId="{368F1645-5A66-45DB-B296-C23315AB7E22}" srcOrd="0" destOrd="0" presId="urn:microsoft.com/office/officeart/2005/8/layout/hierarchy2"/>
-    <dgm:cxn modelId="{58C7238F-2FDC-49D1-8171-6EC6973BA1ED}" type="presParOf" srcId="{A0A8C24A-B549-4DD3-A86B-5C27239361DA}" destId="{AAB70EE2-6F5D-4397-9BEA-BD14754644EA}" srcOrd="1" destOrd="0" presId="urn:microsoft.com/office/officeart/2005/8/layout/hierarchy2"/>
-    <dgm:cxn modelId="{BD1E8EB5-5A07-47C1-B2B8-56FA9C48F20D}" type="presParOf" srcId="{BE306FCD-9806-4F30-B3B1-CA273857349C}" destId="{3EC8FEA1-FACA-4B7A-ACC4-B6309011D501}" srcOrd="2" destOrd="0" presId="urn:microsoft.com/office/officeart/2005/8/layout/hierarchy2"/>
-    <dgm:cxn modelId="{6306F8F3-EE7C-4DB0-87C7-6743348868CE}" type="presParOf" srcId="{3EC8FEA1-FACA-4B7A-ACC4-B6309011D501}" destId="{2AEF7D3A-FF38-45BC-9B3E-D40CCE847072}" srcOrd="0" destOrd="0" presId="urn:microsoft.com/office/officeart/2005/8/layout/hierarchy2"/>
-    <dgm:cxn modelId="{F5ABC2C2-9633-41D9-89D4-85CCD26D6474}" type="presParOf" srcId="{3EC8FEA1-FACA-4B7A-ACC4-B6309011D501}" destId="{2E81C92C-CE54-4B34-8AD9-23F5F8E60BCB}" srcOrd="1" destOrd="0" presId="urn:microsoft.com/office/officeart/2005/8/layout/hierarchy2"/>
-    <dgm:cxn modelId="{E0AAD3AC-A588-4EB1-8027-ABC4A5DCADB9}" type="presParOf" srcId="{2E81C92C-CE54-4B34-8AD9-23F5F8E60BCB}" destId="{674BA392-5914-4B78-A520-EE26D65D05C8}" srcOrd="0" destOrd="0" presId="urn:microsoft.com/office/officeart/2005/8/layout/hierarchy2"/>
-    <dgm:cxn modelId="{350CC31A-10B4-4A12-BA29-4E03CC9791C9}" type="presParOf" srcId="{674BA392-5914-4B78-A520-EE26D65D05C8}" destId="{CAE1C8E1-FF9C-459C-820F-5A372E5B5202}" srcOrd="0" destOrd="0" presId="urn:microsoft.com/office/officeart/2005/8/layout/hierarchy2"/>
-    <dgm:cxn modelId="{6E0E6554-A8B7-4A42-9D0B-99D87BE737B8}" type="presParOf" srcId="{2E81C92C-CE54-4B34-8AD9-23F5F8E60BCB}" destId="{905C17AD-FE93-4469-8609-EDCF89529AA2}" srcOrd="1" destOrd="0" presId="urn:microsoft.com/office/officeart/2005/8/layout/hierarchy2"/>
-    <dgm:cxn modelId="{087E7810-95BC-401E-9ADA-DF831F5F3311}" type="presParOf" srcId="{905C17AD-FE93-4469-8609-EDCF89529AA2}" destId="{497DB5E4-8EF3-40EA-9803-E80F51F19C35}" srcOrd="0" destOrd="0" presId="urn:microsoft.com/office/officeart/2005/8/layout/hierarchy2"/>
-    <dgm:cxn modelId="{0FD54DD7-E862-430B-B763-BA1906B9590A}" type="presParOf" srcId="{905C17AD-FE93-4469-8609-EDCF89529AA2}" destId="{A54907F9-77D3-493A-BD14-6183BAA27BA4}" srcOrd="1" destOrd="0" presId="urn:microsoft.com/office/officeart/2005/8/layout/hierarchy2"/>
-    <dgm:cxn modelId="{A9B5A03B-9375-4380-889D-586C39B047F2}" type="presParOf" srcId="{2E81C92C-CE54-4B34-8AD9-23F5F8E60BCB}" destId="{EB2274FC-15F8-41B7-935B-E389FD47AFD1}" srcOrd="2" destOrd="0" presId="urn:microsoft.com/office/officeart/2005/8/layout/hierarchy2"/>
-    <dgm:cxn modelId="{227289CA-AA5D-4CC4-92F2-58E9D2797810}" type="presParOf" srcId="{EB2274FC-15F8-41B7-935B-E389FD47AFD1}" destId="{87E32AC2-4577-44E3-BD84-D5E3BD970540}" srcOrd="0" destOrd="0" presId="urn:microsoft.com/office/officeart/2005/8/layout/hierarchy2"/>
-    <dgm:cxn modelId="{9CDA792D-3EC6-4CB2-8F42-B3CC313A7A7F}" type="presParOf" srcId="{2E81C92C-CE54-4B34-8AD9-23F5F8E60BCB}" destId="{9076073A-94D7-4B3A-BEDD-A7CFB249D472}" srcOrd="3" destOrd="0" presId="urn:microsoft.com/office/officeart/2005/8/layout/hierarchy2"/>
-    <dgm:cxn modelId="{B0C90DD9-2F7F-4A63-88D3-0319FDBA0D4F}" type="presParOf" srcId="{9076073A-94D7-4B3A-BEDD-A7CFB249D472}" destId="{F53448B5-447F-4F1A-81C6-1F0D19E192DD}" srcOrd="0" destOrd="0" presId="urn:microsoft.com/office/officeart/2005/8/layout/hierarchy2"/>
-    <dgm:cxn modelId="{C571E4C9-8E14-4520-9667-570A389208D8}" type="presParOf" srcId="{9076073A-94D7-4B3A-BEDD-A7CFB249D472}" destId="{9771CB1D-2BA5-42D9-9957-3E7E79F8490A}" srcOrd="1" destOrd="0" presId="urn:microsoft.com/office/officeart/2005/8/layout/hierarchy2"/>
+    <dgm:cxn modelId="{12A38439-3FF3-4EBA-B277-904D44841A06}" type="presOf" srcId="{BABCE05A-4544-49DE-A70D-EBD4C2932AA1}" destId="{B4361C68-E191-4E89-B0BD-BAD091626B5B}" srcOrd="0" destOrd="0" presId="urn:microsoft.com/office/officeart/2005/8/layout/hierarchy2"/>
+    <dgm:cxn modelId="{3B5F9F75-C5DF-47BA-9981-0A362CA8FF92}" type="presParOf" srcId="{BE306FCD-9806-4F30-B3B1-CA273857349C}" destId="{BC89B9CD-5E6C-4475-ADF6-F7C2D7A5A353}" srcOrd="0" destOrd="0" presId="urn:microsoft.com/office/officeart/2005/8/layout/hierarchy2"/>
+    <dgm:cxn modelId="{793E50B0-2865-4FC5-BDDA-F236C2ED5F9C}" type="presParOf" srcId="{BC89B9CD-5E6C-4475-ADF6-F7C2D7A5A353}" destId="{6E6D9CAD-33D1-4ABE-986B-53D6D631EB94}" srcOrd="0" destOrd="0" presId="urn:microsoft.com/office/officeart/2005/8/layout/hierarchy2"/>
+    <dgm:cxn modelId="{1832CD79-C19D-48D9-855A-2BC7C4841998}" type="presParOf" srcId="{BC89B9CD-5E6C-4475-ADF6-F7C2D7A5A353}" destId="{47C7FA5F-116D-41D5-BE1E-63389D526519}" srcOrd="1" destOrd="0" presId="urn:microsoft.com/office/officeart/2005/8/layout/hierarchy2"/>
+    <dgm:cxn modelId="{0B4DE69D-B7CC-4FC0-8353-0B528D84BFBD}" type="presParOf" srcId="{47C7FA5F-116D-41D5-BE1E-63389D526519}" destId="{B4361C68-E191-4E89-B0BD-BAD091626B5B}" srcOrd="0" destOrd="0" presId="urn:microsoft.com/office/officeart/2005/8/layout/hierarchy2"/>
+    <dgm:cxn modelId="{F25474E3-C42B-4BF1-A5B2-D306D5DC632E}" type="presParOf" srcId="{B4361C68-E191-4E89-B0BD-BAD091626B5B}" destId="{12FD7525-DB42-46F9-B8FD-D33568A05731}" srcOrd="0" destOrd="0" presId="urn:microsoft.com/office/officeart/2005/8/layout/hierarchy2"/>
+    <dgm:cxn modelId="{7C8904F9-4C20-4CB2-B875-B41F5613F8E1}" type="presParOf" srcId="{47C7FA5F-116D-41D5-BE1E-63389D526519}" destId="{8D4B9DA0-8352-443E-AB23-4081880753A9}" srcOrd="1" destOrd="0" presId="urn:microsoft.com/office/officeart/2005/8/layout/hierarchy2"/>
+    <dgm:cxn modelId="{5FCEF247-8AB9-475E-9BE2-954D533D83A6}" type="presParOf" srcId="{8D4B9DA0-8352-443E-AB23-4081880753A9}" destId="{CA6C5886-D1D3-4819-90BD-4BAC8F1EE87D}" srcOrd="0" destOrd="0" presId="urn:microsoft.com/office/officeart/2005/8/layout/hierarchy2"/>
+    <dgm:cxn modelId="{9403DBFB-AD2A-46C1-B1A8-EFFE658A3870}" type="presParOf" srcId="{8D4B9DA0-8352-443E-AB23-4081880753A9}" destId="{9192797A-2A70-45CD-83CD-8CC844391943}" srcOrd="1" destOrd="0" presId="urn:microsoft.com/office/officeart/2005/8/layout/hierarchy2"/>
+    <dgm:cxn modelId="{48AECA33-EA9A-4FA7-9545-381620047E71}" type="presParOf" srcId="{47C7FA5F-116D-41D5-BE1E-63389D526519}" destId="{E11C7B6F-7180-43A5-992E-3EA5851F2391}" srcOrd="2" destOrd="0" presId="urn:microsoft.com/office/officeart/2005/8/layout/hierarchy2"/>
+    <dgm:cxn modelId="{735841AF-4D6F-4E37-9278-AF9575AA5C2E}" type="presParOf" srcId="{E11C7B6F-7180-43A5-992E-3EA5851F2391}" destId="{FB48A239-373B-4448-BD7F-C055FA9C8C48}" srcOrd="0" destOrd="0" presId="urn:microsoft.com/office/officeart/2005/8/layout/hierarchy2"/>
+    <dgm:cxn modelId="{F7B041EA-1394-4A4D-9D8D-3B7E18B31F2C}" type="presParOf" srcId="{47C7FA5F-116D-41D5-BE1E-63389D526519}" destId="{49833578-BD56-4B76-A7B4-93C083AE7440}" srcOrd="3" destOrd="0" presId="urn:microsoft.com/office/officeart/2005/8/layout/hierarchy2"/>
+    <dgm:cxn modelId="{587E879C-0545-4E34-994C-160D768CECA3}" type="presParOf" srcId="{49833578-BD56-4B76-A7B4-93C083AE7440}" destId="{419BEB18-32F6-4B18-9238-A8818FE634FC}" srcOrd="0" destOrd="0" presId="urn:microsoft.com/office/officeart/2005/8/layout/hierarchy2"/>
+    <dgm:cxn modelId="{69C6BE21-DEA4-4360-9952-C3C1615C6DF6}" type="presParOf" srcId="{49833578-BD56-4B76-A7B4-93C083AE7440}" destId="{9606F08B-4F70-4EB6-983D-ED46C176903C}" srcOrd="1" destOrd="0" presId="urn:microsoft.com/office/officeart/2005/8/layout/hierarchy2"/>
+    <dgm:cxn modelId="{63D0263A-FA62-4E42-BAF4-2944CF0548C0}" type="presParOf" srcId="{47C7FA5F-116D-41D5-BE1E-63389D526519}" destId="{8F195852-041E-423A-B5DF-8945941EB406}" srcOrd="4" destOrd="0" presId="urn:microsoft.com/office/officeart/2005/8/layout/hierarchy2"/>
+    <dgm:cxn modelId="{B27DC24B-A54E-4ACF-BCC5-41DEDB83E14A}" type="presParOf" srcId="{8F195852-041E-423A-B5DF-8945941EB406}" destId="{19EBF599-727A-47CA-B105-7B4051DFB8C7}" srcOrd="0" destOrd="0" presId="urn:microsoft.com/office/officeart/2005/8/layout/hierarchy2"/>
+    <dgm:cxn modelId="{DEB4338F-6145-4DB9-86FA-6FDFD807F04E}" type="presParOf" srcId="{47C7FA5F-116D-41D5-BE1E-63389D526519}" destId="{5B0C94E8-6047-4A9D-A59D-4243CA01023B}" srcOrd="5" destOrd="0" presId="urn:microsoft.com/office/officeart/2005/8/layout/hierarchy2"/>
+    <dgm:cxn modelId="{310A4C44-9E4C-47EE-8989-9214C4455E5D}" type="presParOf" srcId="{5B0C94E8-6047-4A9D-A59D-4243CA01023B}" destId="{47ACED10-AF50-4A06-8AC5-32A97AE3B1C8}" srcOrd="0" destOrd="0" presId="urn:microsoft.com/office/officeart/2005/8/layout/hierarchy2"/>
+    <dgm:cxn modelId="{9C3332E0-3843-4518-BB00-4B95EB6F2C8D}" type="presParOf" srcId="{5B0C94E8-6047-4A9D-A59D-4243CA01023B}" destId="{51C9AA23-5208-47C4-9495-ED7DF43D7949}" srcOrd="1" destOrd="0" presId="urn:microsoft.com/office/officeart/2005/8/layout/hierarchy2"/>
+    <dgm:cxn modelId="{9D32D7F8-D8AE-4F0B-8F2E-840095FCCD0B}" type="presParOf" srcId="{BE306FCD-9806-4F30-B3B1-CA273857349C}" destId="{8658F2C1-2E33-4716-96CE-BB95A05DA53A}" srcOrd="1" destOrd="0" presId="urn:microsoft.com/office/officeart/2005/8/layout/hierarchy2"/>
+    <dgm:cxn modelId="{09814A99-071C-4C45-B263-76220D4D5A9F}" type="presParOf" srcId="{8658F2C1-2E33-4716-96CE-BB95A05DA53A}" destId="{3985982F-35AF-48B0-84C6-0C8F1D9EF2FA}" srcOrd="0" destOrd="0" presId="urn:microsoft.com/office/officeart/2005/8/layout/hierarchy2"/>
+    <dgm:cxn modelId="{B54ABC01-6F84-44FC-932E-F0339E962E81}" type="presParOf" srcId="{8658F2C1-2E33-4716-96CE-BB95A05DA53A}" destId="{E962D45F-3934-4127-B852-040B19CBBED4}" srcOrd="1" destOrd="0" presId="urn:microsoft.com/office/officeart/2005/8/layout/hierarchy2"/>
+    <dgm:cxn modelId="{00CC7DF6-10DE-4CE2-8A57-D5868E79A2D5}" type="presParOf" srcId="{E962D45F-3934-4127-B852-040B19CBBED4}" destId="{AB7C6CD4-FF75-4E23-A8C3-0A2318DBB1D6}" srcOrd="0" destOrd="0" presId="urn:microsoft.com/office/officeart/2005/8/layout/hierarchy2"/>
+    <dgm:cxn modelId="{2D5A3A95-5349-4E32-9121-AF6E64C99172}" type="presParOf" srcId="{AB7C6CD4-FF75-4E23-A8C3-0A2318DBB1D6}" destId="{86416187-05A5-41DD-ADA2-C443892DABB2}" srcOrd="0" destOrd="0" presId="urn:microsoft.com/office/officeart/2005/8/layout/hierarchy2"/>
+    <dgm:cxn modelId="{7F233C47-7696-4C5E-A200-C6FFD42F3E63}" type="presParOf" srcId="{E962D45F-3934-4127-B852-040B19CBBED4}" destId="{F5141415-821F-4342-AEDF-E9BC97E8B75D}" srcOrd="1" destOrd="0" presId="urn:microsoft.com/office/officeart/2005/8/layout/hierarchy2"/>
+    <dgm:cxn modelId="{FA853CC9-1669-40F1-9E9D-48AD2E190C83}" type="presParOf" srcId="{F5141415-821F-4342-AEDF-E9BC97E8B75D}" destId="{A1B1FB24-4A19-4073-B3DA-7D6FAFFD6611}" srcOrd="0" destOrd="0" presId="urn:microsoft.com/office/officeart/2005/8/layout/hierarchy2"/>
+    <dgm:cxn modelId="{504874E0-4A93-43F3-972F-F060C508BD70}" type="presParOf" srcId="{F5141415-821F-4342-AEDF-E9BC97E8B75D}" destId="{1AAB8F11-CB53-4E23-8DA2-6135C0475A27}" srcOrd="1" destOrd="0" presId="urn:microsoft.com/office/officeart/2005/8/layout/hierarchy2"/>
+    <dgm:cxn modelId="{1D7875CA-CCA3-4FBD-BF02-452468402ACB}" type="presParOf" srcId="{1AAB8F11-CB53-4E23-8DA2-6135C0475A27}" destId="{FDA47220-895B-4A69-B2BB-8BF8C016FF4B}" srcOrd="0" destOrd="0" presId="urn:microsoft.com/office/officeart/2005/8/layout/hierarchy2"/>
+    <dgm:cxn modelId="{24557C1A-3529-4D23-87E3-2E0EFDC5748F}" type="presParOf" srcId="{FDA47220-895B-4A69-B2BB-8BF8C016FF4B}" destId="{9F0B1A31-63BD-41F6-82FC-F5574A92E909}" srcOrd="0" destOrd="0" presId="urn:microsoft.com/office/officeart/2005/8/layout/hierarchy2"/>
+    <dgm:cxn modelId="{81927FCD-4EC7-4EC4-A893-3768B3DEC101}" type="presParOf" srcId="{1AAB8F11-CB53-4E23-8DA2-6135C0475A27}" destId="{519D71D9-AD17-481A-BC45-95647664C32A}" srcOrd="1" destOrd="0" presId="urn:microsoft.com/office/officeart/2005/8/layout/hierarchy2"/>
+    <dgm:cxn modelId="{CD9047F1-4D9B-49DE-9D70-FF969CBFBB6F}" type="presParOf" srcId="{519D71D9-AD17-481A-BC45-95647664C32A}" destId="{C0C8DC8E-72DB-4A2E-A50E-DA1CA06D79E3}" srcOrd="0" destOrd="0" presId="urn:microsoft.com/office/officeart/2005/8/layout/hierarchy2"/>
+    <dgm:cxn modelId="{4D6A2F0F-EA6E-4813-B140-69CCE48FDC3F}" type="presParOf" srcId="{519D71D9-AD17-481A-BC45-95647664C32A}" destId="{98B01CE3-DDD6-4A2E-A4D8-B0F413861D6D}" srcOrd="1" destOrd="0" presId="urn:microsoft.com/office/officeart/2005/8/layout/hierarchy2"/>
+    <dgm:cxn modelId="{08EC1F35-1B9A-4E44-8558-E041B3F161CE}" type="presParOf" srcId="{1AAB8F11-CB53-4E23-8DA2-6135C0475A27}" destId="{4E10DB54-35ED-4D9F-B388-F6C78413B8E9}" srcOrd="2" destOrd="0" presId="urn:microsoft.com/office/officeart/2005/8/layout/hierarchy2"/>
+    <dgm:cxn modelId="{01002A65-68A4-42A8-A03E-3812FB75B005}" type="presParOf" srcId="{4E10DB54-35ED-4D9F-B388-F6C78413B8E9}" destId="{F67B909A-A307-4E9B-9469-45A779E59A51}" srcOrd="0" destOrd="0" presId="urn:microsoft.com/office/officeart/2005/8/layout/hierarchy2"/>
+    <dgm:cxn modelId="{0C556AE0-1565-49AF-BD9A-F94E66AECE3B}" type="presParOf" srcId="{1AAB8F11-CB53-4E23-8DA2-6135C0475A27}" destId="{14714887-E966-470C-860D-96908FD88E18}" srcOrd="3" destOrd="0" presId="urn:microsoft.com/office/officeart/2005/8/layout/hierarchy2"/>
+    <dgm:cxn modelId="{B207C904-A2E1-40E5-BBFF-8275089B4AA2}" type="presParOf" srcId="{14714887-E966-470C-860D-96908FD88E18}" destId="{1906A700-A645-429B-8F9F-2A4F59D4835E}" srcOrd="0" destOrd="0" presId="urn:microsoft.com/office/officeart/2005/8/layout/hierarchy2"/>
+    <dgm:cxn modelId="{30047B9A-8B6D-40F4-B2EF-ACDB13D4C8C7}" type="presParOf" srcId="{14714887-E966-470C-860D-96908FD88E18}" destId="{9E21E745-5CA6-4C1A-A097-7D4CFAE8952B}" srcOrd="1" destOrd="0" presId="urn:microsoft.com/office/officeart/2005/8/layout/hierarchy2"/>
+    <dgm:cxn modelId="{9C4370A8-70BA-43AA-BD9C-0CF1B7D8A8AB}" type="presParOf" srcId="{1AAB8F11-CB53-4E23-8DA2-6135C0475A27}" destId="{2938BCE4-55BC-4FA7-8B13-8D7362E71CAD}" srcOrd="4" destOrd="0" presId="urn:microsoft.com/office/officeart/2005/8/layout/hierarchy2"/>
+    <dgm:cxn modelId="{22EAADC2-0688-4A8B-B4BF-BC07E7631496}" type="presParOf" srcId="{2938BCE4-55BC-4FA7-8B13-8D7362E71CAD}" destId="{A6341011-54EC-4E06-9306-EAF2DE56CD2C}" srcOrd="0" destOrd="0" presId="urn:microsoft.com/office/officeart/2005/8/layout/hierarchy2"/>
+    <dgm:cxn modelId="{B285A083-A9E9-49FE-93CD-11E79161F35C}" type="presParOf" srcId="{1AAB8F11-CB53-4E23-8DA2-6135C0475A27}" destId="{A0A8C24A-B549-4DD3-A86B-5C27239361DA}" srcOrd="5" destOrd="0" presId="urn:microsoft.com/office/officeart/2005/8/layout/hierarchy2"/>
+    <dgm:cxn modelId="{09D42470-C4B0-48FB-814F-9E1036EAB877}" type="presParOf" srcId="{A0A8C24A-B549-4DD3-A86B-5C27239361DA}" destId="{368F1645-5A66-45DB-B296-C23315AB7E22}" srcOrd="0" destOrd="0" presId="urn:microsoft.com/office/officeart/2005/8/layout/hierarchy2"/>
+    <dgm:cxn modelId="{8B641E91-10FD-4BDA-900D-A56BCBC66CB9}" type="presParOf" srcId="{A0A8C24A-B549-4DD3-A86B-5C27239361DA}" destId="{AAB70EE2-6F5D-4397-9BEA-BD14754644EA}" srcOrd="1" destOrd="0" presId="urn:microsoft.com/office/officeart/2005/8/layout/hierarchy2"/>
+    <dgm:cxn modelId="{D2091B79-AD52-4967-8200-3C3D30A8F5A7}" type="presParOf" srcId="{BE306FCD-9806-4F30-B3B1-CA273857349C}" destId="{3EC8FEA1-FACA-4B7A-ACC4-B6309011D501}" srcOrd="2" destOrd="0" presId="urn:microsoft.com/office/officeart/2005/8/layout/hierarchy2"/>
+    <dgm:cxn modelId="{CF81746A-8D37-4FF7-A3B4-2B0F46200BD8}" type="presParOf" srcId="{3EC8FEA1-FACA-4B7A-ACC4-B6309011D501}" destId="{2AEF7D3A-FF38-45BC-9B3E-D40CCE847072}" srcOrd="0" destOrd="0" presId="urn:microsoft.com/office/officeart/2005/8/layout/hierarchy2"/>
+    <dgm:cxn modelId="{D736AF2D-7C3B-4D11-92B9-2E475350C9EB}" type="presParOf" srcId="{3EC8FEA1-FACA-4B7A-ACC4-B6309011D501}" destId="{2E81C92C-CE54-4B34-8AD9-23F5F8E60BCB}" srcOrd="1" destOrd="0" presId="urn:microsoft.com/office/officeart/2005/8/layout/hierarchy2"/>
+    <dgm:cxn modelId="{33173572-B766-4CED-BA05-A9CB17BC00FD}" type="presParOf" srcId="{2E81C92C-CE54-4B34-8AD9-23F5F8E60BCB}" destId="{674BA392-5914-4B78-A520-EE26D65D05C8}" srcOrd="0" destOrd="0" presId="urn:microsoft.com/office/officeart/2005/8/layout/hierarchy2"/>
+    <dgm:cxn modelId="{2A69F412-AF8A-4A1F-B91E-E1DB95C1FA83}" type="presParOf" srcId="{674BA392-5914-4B78-A520-EE26D65D05C8}" destId="{CAE1C8E1-FF9C-459C-820F-5A372E5B5202}" srcOrd="0" destOrd="0" presId="urn:microsoft.com/office/officeart/2005/8/layout/hierarchy2"/>
+    <dgm:cxn modelId="{668703E7-6F37-422D-B08A-299E85374505}" type="presParOf" srcId="{2E81C92C-CE54-4B34-8AD9-23F5F8E60BCB}" destId="{905C17AD-FE93-4469-8609-EDCF89529AA2}" srcOrd="1" destOrd="0" presId="urn:microsoft.com/office/officeart/2005/8/layout/hierarchy2"/>
+    <dgm:cxn modelId="{1769B599-0C36-4CE9-AEEC-BB1155484421}" type="presParOf" srcId="{905C17AD-FE93-4469-8609-EDCF89529AA2}" destId="{497DB5E4-8EF3-40EA-9803-E80F51F19C35}" srcOrd="0" destOrd="0" presId="urn:microsoft.com/office/officeart/2005/8/layout/hierarchy2"/>
+    <dgm:cxn modelId="{2A48166F-068E-4561-BE4B-1AF361A0DF1B}" type="presParOf" srcId="{905C17AD-FE93-4469-8609-EDCF89529AA2}" destId="{A54907F9-77D3-493A-BD14-6183BAA27BA4}" srcOrd="1" destOrd="0" presId="urn:microsoft.com/office/officeart/2005/8/layout/hierarchy2"/>
+    <dgm:cxn modelId="{8BC6A001-296D-4F73-B769-62E206DC58A6}" type="presParOf" srcId="{2E81C92C-CE54-4B34-8AD9-23F5F8E60BCB}" destId="{EB2274FC-15F8-41B7-935B-E389FD47AFD1}" srcOrd="2" destOrd="0" presId="urn:microsoft.com/office/officeart/2005/8/layout/hierarchy2"/>
+    <dgm:cxn modelId="{5EEE3160-DB8E-4824-BB22-F262B7A641A7}" type="presParOf" srcId="{EB2274FC-15F8-41B7-935B-E389FD47AFD1}" destId="{87E32AC2-4577-44E3-BD84-D5E3BD970540}" srcOrd="0" destOrd="0" presId="urn:microsoft.com/office/officeart/2005/8/layout/hierarchy2"/>
+    <dgm:cxn modelId="{148EC4BC-40BE-4144-9C60-88BC1AE2D700}" type="presParOf" srcId="{2E81C92C-CE54-4B34-8AD9-23F5F8E60BCB}" destId="{9076073A-94D7-4B3A-BEDD-A7CFB249D472}" srcOrd="3" destOrd="0" presId="urn:microsoft.com/office/officeart/2005/8/layout/hierarchy2"/>
+    <dgm:cxn modelId="{B3E5C300-51A7-4ED5-ABB5-CB23618C6B92}" type="presParOf" srcId="{9076073A-94D7-4B3A-BEDD-A7CFB249D472}" destId="{F53448B5-447F-4F1A-81C6-1F0D19E192DD}" srcOrd="0" destOrd="0" presId="urn:microsoft.com/office/officeart/2005/8/layout/hierarchy2"/>
+    <dgm:cxn modelId="{06943ED6-B9B3-4C94-A195-86F30A64FF19}" type="presParOf" srcId="{9076073A-94D7-4B3A-BEDD-A7CFB249D472}" destId="{9771CB1D-2BA5-42D9-9957-3E7E79F8490A}" srcOrd="1" destOrd="0" presId="urn:microsoft.com/office/officeart/2005/8/layout/hierarchy2"/>
   </dgm:cxnLst>
   <dgm:bg/>
   <dgm:whole/>
@@ -27706,7 +28050,7 @@
 </file>
 
 <file path=customXml/itemProps3.xml><?xml version="1.0" encoding="utf-8"?>
-<ds:datastoreItem xmlns:ds="http://schemas.openxmlformats.org/officeDocument/2006/customXml" ds:itemID="{E05EA383-B6E1-4EC7-934A-ACF95E7E050A}">
+<ds:datastoreItem xmlns:ds="http://schemas.openxmlformats.org/officeDocument/2006/customXml" ds:itemID="{33B33971-E269-4F58-B95B-4A5541A8C9F9}">
   <ds:schemaRefs>
     <ds:schemaRef ds:uri="http://schemas.openxmlformats.org/officeDocument/2006/bibliography"/>
   </ds:schemaRefs>

</xml_diff>